<commit_message>
Correção dos requisitos no documento.
</commit_message>
<xml_diff>
--- a/Padrões Adotados/Documento de Requisitos.docx
+++ b/Padrões Adotados/Documento de Requisitos.docx
@@ -4070,14 +4070,14 @@
         <w:spacing w:line="259" w:lineRule="auto"/>
         <w:rPr/>
       </w:pPr>
-      <w:bookmarkStart w:name="_lnxbz9" w:colFirst="0" w:colLast="0" w:id="11"/>
+      <w:bookmarkStart w:name="_lnxbz9" w:id="11"/>
       <w:bookmarkEnd w:id="11"/>
       <w:r>
         <w:rPr/>
         <w:t>Visão do Usuário</w:t>
       </w:r>
     </w:p>
-    <w:p xmlns:wp14="http://schemas.microsoft.com/office/word/2010/wordml" wp14:textId="7710DDE8">
+    <w:p xmlns:wp14="http://schemas.microsoft.com/office/word/2010/wordml" wp14:textId="0BE2BBB6">
       <w:pPr>
         <w:pStyle w:val="Normal"/>
         <w:spacing w:line="259" w:lineRule="auto"/>
@@ -4091,10 +4091,10 @@
       </w:pPr>
       <w:r>
         <w:drawing>
-          <wp:inline xmlns:wp14="http://schemas.microsoft.com/office/word/2010/wordprocessingDrawing" wp14:editId="02448E66" wp14:anchorId="54DFE49B">
-            <wp:extent cx="4572000" cy="4562475"/>
+          <wp:inline xmlns:wp14="http://schemas.microsoft.com/office/word/2010/wordprocessingDrawing" wp14:editId="04192F99" wp14:anchorId="73A34469">
+            <wp:extent cx="4572000" cy="4133850"/>
             <wp:effectExtent l="0" t="0" r="0" b="0"/>
-            <wp:docPr id="754503449" name="" title=""/>
+            <wp:docPr id="717555746" name="" title=""/>
             <wp:cNvGraphicFramePr>
               <a:graphicFrameLocks noChangeAspect="1"/>
             </wp:cNvGraphicFramePr>
@@ -4106,7 +4106,7 @@
                     <pic:cNvPicPr/>
                   </pic:nvPicPr>
                   <pic:blipFill>
-                    <a:blip r:embed="Rab775801d2134398">
+                    <a:blip r:embed="R2a4efc34e06e4465">
                       <a:extLst>
                         <a:ext xmlns:a="http://schemas.openxmlformats.org/drawingml/2006/main" uri="{28A0092B-C50C-407E-A947-70E740481C1C}">
                           <a14:useLocalDpi val="0"/>
@@ -4120,7 +4120,7 @@
                   <pic:spPr>
                     <a:xfrm>
                       <a:off x="0" y="0"/>
-                      <a:ext cx="4572000" cy="4562475"/>
+                      <a:ext cx="4572000" cy="4133850"/>
                     </a:xfrm>
                     <a:prstGeom prst="rect">
                       <a:avLst/>
@@ -4702,15 +4702,51 @@
             </w:r>
           </w:p>
           <w:p wp14:textId="77777777"/>
-          <w:p wp14:textId="77777777">
-            <w:r>
+          <w:p>
+            <w:r>
+              <w:rPr/>
+              <w:t>4.Valida os dados.</w:t>
+            </w:r>
+          </w:p>
+          <w:p>
+            <w:r>
+              <w:rPr/>
               <w:t xml:space="preserve">4. Verifica se o cpf já está cadastrado. </w:t>
             </w:r>
           </w:p>
           <w:p wp14:textId="77777777"/>
-          <w:p wp14:textId="77777777">
-            <w:r>
-              <w:t>5. Cadastra um novo cliente.</w:t>
+          <w:p wp14:textId="642D39BA">
+            <w:r>
+              <w:rPr/>
+              <w:t>5. Cadastra o novo cliente no BD.</w:t>
+            </w:r>
+          </w:p>
+          <w:p>
+            <w:pPr>
+              <w:pStyle w:val="Normal"/>
+            </w:pPr>
+          </w:p>
+          <w:p>
+            <w:pPr>
+              <w:pStyle w:val="Normal"/>
+            </w:pPr>
+            <w:r>
+              <w:rPr/>
+              <w:t>6. Fecha modal.</w:t>
+            </w:r>
+          </w:p>
+          <w:p>
+            <w:pPr>
+              <w:pStyle w:val="Normal"/>
+            </w:pPr>
+          </w:p>
+          <w:p>
+            <w:pPr>
+              <w:pStyle w:val="Normal"/>
+            </w:pPr>
+            <w:r>
+              <w:rPr/>
+              <w:t>7. Envia mensagem informando que a o cadastro foi efetuado.</w:t>
             </w:r>
           </w:p>
           <w:p wp14:textId="77777777"/>
@@ -4789,13 +4825,52 @@
               <w:t xml:space="preserve"> já esteja cadastrado, retorna uma mensagem avisando ao usuário.</w:t>
             </w:r>
           </w:p>
-          <w:p wp14:textId="7B103737">
+          <w:p wp14:textId="680606E8">
             <w:pPr>
               <w:pStyle w:val="Normal"/>
             </w:pPr>
             <w:r>
               <w:rPr/>
               <w:t>2. Caso algum campo não seja preenchido corretamente, retorna uma mensagem avisando o usuário.</w:t>
+            </w:r>
+          </w:p>
+          <w:p wp14:textId="2622943B">
+            <w:pPr>
+              <w:pStyle w:val="Normal"/>
+            </w:pPr>
+          </w:p>
+          <w:p wp14:textId="5BA434DF">
+            <w:pPr>
+              <w:pStyle w:val="Normal"/>
+              <w:ind w:left="0"/>
+            </w:pPr>
+            <w:r>
+              <w:rPr/>
+              <w:t>4. Caso o nome do cliente esteja vazio, enviar mensagem avisando ao usuário que o campo deve ser preenchido.</w:t>
+            </w:r>
+          </w:p>
+          <w:p wp14:textId="00259F66">
+            <w:pPr>
+              <w:pStyle w:val="Normal"/>
+              <w:ind w:left="0"/>
+            </w:pPr>
+          </w:p>
+          <w:p wp14:textId="0D26FB15">
+            <w:pPr>
+              <w:pStyle w:val="Normal"/>
+              <w:ind w:left="0"/>
+            </w:pPr>
+            <w:r>
+              <w:rPr/>
+              <w:t xml:space="preserve">4.Caso o </w:t>
+            </w:r>
+            <w:r>
+              <w:rPr/>
+              <w:t>email</w:t>
+            </w:r>
+            <w:r>
+              <w:rPr/>
+              <w:t xml:space="preserve"> não seja válido, enviar mensagem avisando ao usuário que o dado é inválido.</w:t>
             </w:r>
           </w:p>
         </w:tc>
@@ -5450,9 +5525,10 @@
           </w:p>
           <w:p wp14:textId="77777777"/>
           <w:p wp14:textId="77777777"/>
-          <w:p wp14:textId="77777777">
-            <w:r>
-              <w:t>2. Trazer todos os clientes cadastrados.</w:t>
+          <w:p wp14:textId="0F39887D">
+            <w:r>
+              <w:rPr/>
+              <w:t>2. Apresentar todos os clientes cadastrados.</w:t>
             </w:r>
           </w:p>
           <w:p wp14:textId="77777777"/>
@@ -6139,10 +6215,67 @@
               <w:t>5. Valida os dados.</w:t>
             </w:r>
           </w:p>
-          <w:p wp14:textId="509DEF12">
+          <w:p>
+            <w:pPr>
+              <w:pStyle w:val="Normal"/>
+            </w:pPr>
+          </w:p>
+          <w:p>
             <w:r>
               <w:rPr/>
-              <w:t>6. Realiza a edição do cliente.</w:t>
+              <w:t>6. Altera dados no BD.</w:t>
+            </w:r>
+          </w:p>
+          <w:p>
+            <w:pPr>
+              <w:pStyle w:val="Normal"/>
+            </w:pPr>
+          </w:p>
+          <w:p>
+            <w:pPr>
+              <w:pStyle w:val="Normal"/>
+            </w:pPr>
+            <w:r>
+              <w:rPr/>
+              <w:t>7. Fecha o modal.</w:t>
+            </w:r>
+          </w:p>
+          <w:p>
+            <w:pPr>
+              <w:pStyle w:val="Normal"/>
+            </w:pPr>
+          </w:p>
+          <w:p>
+            <w:pPr>
+              <w:pStyle w:val="Normal"/>
+              <w:rPr>
+                <w:rFonts w:ascii="Times New Roman" w:hAnsi="Times New Roman" w:eastAsia="Times New Roman" w:cs="Times New Roman"/>
+                <w:noProof w:val="0"/>
+                <w:sz w:val="20"/>
+                <w:szCs w:val="20"/>
+                <w:lang w:val="pt-BR"/>
+              </w:rPr>
+            </w:pPr>
+            <w:r>
+              <w:rPr/>
+              <w:t xml:space="preserve">8. </w:t>
+            </w:r>
+            <w:r>
+              <w:rPr>
+                <w:rFonts w:ascii="Times New Roman" w:hAnsi="Times New Roman" w:eastAsia="Times New Roman" w:cs="Times New Roman"/>
+                <w:b w:val="0"/>
+                <w:bCs w:val="0"/>
+                <w:i w:val="0"/>
+                <w:iCs w:val="0"/>
+                <w:caps w:val="0"/>
+                <w:smallCaps w:val="0"/>
+                <w:noProof w:val="0"/>
+                <w:color w:val="000000" w:themeColor="text1" w:themeTint="FF" w:themeShade="FF"/>
+                <w:sz w:val="19"/>
+                <w:szCs w:val="19"/>
+                <w:lang w:val="pt-BR"/>
+              </w:rPr>
+              <w:t>Envia mensagem confirmando que a edição foi efetuada.</w:t>
             </w:r>
           </w:p>
           <w:p wp14:textId="77777777">
@@ -6743,10 +6876,38 @@
               <w:t>4. Verifica se o cliente tem locações ativas.</w:t>
             </w:r>
           </w:p>
-          <w:p wp14:textId="38733878">
+          <w:p wp14:textId="00DAAFE6">
             <w:r>
               <w:rPr/>
-              <w:t>5. Realizar a exclusão do cliente.</w:t>
+              <w:t>5. Realizar a exclusão do cliente do BD.</w:t>
+            </w:r>
+          </w:p>
+          <w:p>
+            <w:pPr>
+              <w:pStyle w:val="Normal"/>
+            </w:pPr>
+          </w:p>
+          <w:p>
+            <w:pPr>
+              <w:pStyle w:val="Normal"/>
+            </w:pPr>
+            <w:r>
+              <w:rPr/>
+              <w:t>6. Fecha o modal.</w:t>
+            </w:r>
+          </w:p>
+          <w:p>
+            <w:pPr>
+              <w:pStyle w:val="Normal"/>
+            </w:pPr>
+          </w:p>
+          <w:p>
+            <w:pPr>
+              <w:pStyle w:val="Normal"/>
+            </w:pPr>
+            <w:r>
+              <w:rPr/>
+              <w:t>7. Envia mensagem avisando ao usuário que a exclusão foi feita.</w:t>
             </w:r>
           </w:p>
           <w:p wp14:textId="77777777"/>
@@ -6818,9 +6979,10 @@
             </w:r>
           </w:p>
           <w:p wp14:textId="77777777"/>
-          <w:p wp14:textId="77777777">
-            <w:r>
-              <w:t>2. Exclusão não realizada e confirmação fechada.</w:t>
+          <w:p wp14:textId="0A13098F">
+            <w:r>
+              <w:rPr/>
+              <w:t>2. Caso o usuário não confirme, a exclusão é não realizada e o modal é fechado.</w:t>
             </w:r>
           </w:p>
         </w:tc>
@@ -7328,9 +7490,10 @@
           <w:p/>
           <w:p/>
           <w:p/>
-          <w:p wp14:textId="77777777">
-            <w:r>
-              <w:t>3. Buscar clientes pelo nome.</w:t>
+          <w:p wp14:textId="62EA2EA5">
+            <w:r>
+              <w:rPr/>
+              <w:t>3. Buscar cliente pelo nome no BD.</w:t>
             </w:r>
           </w:p>
           <w:p wp14:textId="77777777"/>
@@ -7915,25 +8078,65 @@
             </w:r>
           </w:p>
           <w:p wp14:textId="77777777"/>
+          <w:p wp14:textId="246190ED"/>
+          <w:p wp14:textId="04411DEA"/>
+          <w:p wp14:textId="77777777">
+            <w:r>
+              <w:rPr/>
+              <w:t>2. Apresenta um formulário com as informações a serem preenchidas.</w:t>
+            </w:r>
+          </w:p>
           <w:p wp14:textId="77777777"/>
-          <w:p wp14:textId="77777777">
-            <w:r>
-              <w:t>2. Apresenta um formulário com as informações a serem preenchidas.</w:t>
+          <w:p wp14:textId="7E972E81">
+            <w:r>
+              <w:rPr/>
+              <w:t>4.Valida os dados.</w:t>
+            </w:r>
+          </w:p>
+          <w:p wp14:textId="31F9E6A3">
+            <w:pPr>
+              <w:pStyle w:val="Normal"/>
+            </w:pPr>
+            <w:r>
+              <w:rPr/>
+              <w:t>4. Verifica se o livro já está locado.</w:t>
             </w:r>
           </w:p>
           <w:p wp14:textId="77777777"/>
-          <w:p wp14:textId="77777777">
-            <w:r>
-              <w:t xml:space="preserve">4. Verifica se o livro já está locado. </w:t>
-            </w:r>
-          </w:p>
-          <w:p wp14:textId="77777777"/>
-          <w:p wp14:textId="77777777">
-            <w:r>
-              <w:t>5. Cadastra uma nova locação.</w:t>
-            </w:r>
-          </w:p>
-          <w:p wp14:textId="77777777"/>
+          <w:p wp14:textId="354DD19E">
+            <w:r>
+              <w:rPr/>
+              <w:t>5. Cadastra uma nova locação no BD.</w:t>
+            </w:r>
+          </w:p>
+          <w:p wp14:textId="1B2272BD">
+            <w:pPr>
+              <w:pStyle w:val="Normal"/>
+            </w:pPr>
+          </w:p>
+          <w:p wp14:textId="3F4092DD">
+            <w:pPr>
+              <w:pStyle w:val="Normal"/>
+            </w:pPr>
+            <w:r>
+              <w:rPr/>
+              <w:t>6. Fecha modal.</w:t>
+            </w:r>
+          </w:p>
+          <w:p wp14:textId="7ABF8AF3">
+            <w:pPr>
+              <w:pStyle w:val="Normal"/>
+            </w:pPr>
+          </w:p>
+          <w:p wp14:textId="49C956CA">
+            <w:pPr>
+              <w:pStyle w:val="Normal"/>
+            </w:pPr>
+            <w:r>
+              <w:rPr/>
+              <w:t>7. Envia mensagem informando que a o cadastro foi efetuado.</w:t>
+            </w:r>
+          </w:p>
         </w:tc>
       </w:tr>
       <w:tr xmlns:wp14="http://schemas.microsoft.com/office/word/2010/wordml" wp14:textId="77777777">
@@ -7995,9 +8198,55 @@
               <w:t>:</w:t>
             </w:r>
           </w:p>
-          <w:p wp14:textId="77777777">
-            <w:r>
+          <w:p wp14:textId="6293940A">
+            <w:r>
+              <w:rPr/>
               <w:t>1.  Caso o livro já esteja locado, retorna uma mensagem avisando ao usuário.</w:t>
+            </w:r>
+          </w:p>
+          <w:p wp14:textId="260F7FD8">
+            <w:pPr>
+              <w:pStyle w:val="Normal"/>
+            </w:pPr>
+          </w:p>
+          <w:p wp14:textId="680606E8">
+            <w:pPr>
+              <w:pStyle w:val="Normal"/>
+            </w:pPr>
+            <w:r>
+              <w:rPr/>
+              <w:t>2. Caso algum campo não seja preenchido corretamente, retorna uma mensagem avisando o usuário.</w:t>
+            </w:r>
+          </w:p>
+          <w:p wp14:textId="2622943B">
+            <w:pPr>
+              <w:pStyle w:val="Normal"/>
+            </w:pPr>
+          </w:p>
+          <w:p wp14:textId="4A0E315A">
+            <w:pPr>
+              <w:pStyle w:val="Normal"/>
+              <w:ind w:left="0"/>
+            </w:pPr>
+            <w:r>
+              <w:rPr/>
+              <w:t>4. Caso o nome do livro esteja vazio, enviar mensagem avisando ao usuário que o campo deve ser preenchido.</w:t>
+            </w:r>
+          </w:p>
+          <w:p wp14:textId="4CDFF9B4">
+            <w:pPr>
+              <w:pStyle w:val="Normal"/>
+              <w:ind w:left="0"/>
+            </w:pPr>
+          </w:p>
+          <w:p wp14:textId="2E887471">
+            <w:pPr>
+              <w:pStyle w:val="Normal"/>
+              <w:ind w:left="0"/>
+            </w:pPr>
+            <w:r>
+              <w:rPr/>
+              <w:t>4. Caso a data da locação seja inválida, enviar mensagem avisando ao usuário.</w:t>
             </w:r>
           </w:p>
         </w:tc>
@@ -8492,9 +8741,10 @@
           </w:p>
           <w:p wp14:textId="77777777"/>
           <w:p wp14:textId="77777777"/>
-          <w:p wp14:textId="77777777">
-            <w:r>
-              <w:t>2. Trazer todas as locações cadastradas.</w:t>
+          <w:p wp14:textId="1C83DEB0">
+            <w:r>
+              <w:rPr/>
+              <w:t>2. Apresentar todas as locações cadastradas.</w:t>
             </w:r>
           </w:p>
           <w:p wp14:textId="77777777"/>
@@ -9073,38 +9323,117 @@
           </w:p>
           <w:p wp14:textId="77777777"/>
           <w:p/>
-          <w:p wp14:textId="77777777">
-            <w:r>
-              <w:t>2. Abre um formulário com as informações do cliente já preenchidas.</w:t>
+          <w:p wp14:textId="05838FEC">
+            <w:r>
+              <w:rPr/>
+              <w:t>2. Abre um formulário com as informações da locação já preenchidas.</w:t>
             </w:r>
           </w:p>
           <w:p wp14:textId="77777777"/>
-          <w:p/>
-          <w:p/>
-          <w:p/>
-          <w:p>
+          <w:p wp14:textId="0F29EF02"/>
+          <w:p wp14:textId="49CCC244"/>
+          <w:p wp14:textId="4C3A76ED"/>
+          <w:p wp14:textId="636C7CA2">
             <w:r>
               <w:rPr/>
-              <w:t>5.Valida os dados.</w:t>
-            </w:r>
-          </w:p>
-          <w:p wp14:textId="75270DB0">
+              <w:t>5. Valida os dados.</w:t>
+            </w:r>
+          </w:p>
+          <w:p wp14:textId="6F14CEE6">
+            <w:pPr>
+              <w:pStyle w:val="Normal"/>
+            </w:pPr>
+          </w:p>
+          <w:p wp14:textId="204F2D17">
             <w:r>
               <w:rPr/>
-              <w:t xml:space="preserve">6. </w:t>
-            </w:r>
+              <w:t>6. Realiza a alteração dos dados no BD.</w:t>
+            </w:r>
+          </w:p>
+          <w:p wp14:textId="6F594B6C">
+            <w:pPr>
+              <w:pStyle w:val="Normal"/>
+            </w:pPr>
+          </w:p>
+          <w:p wp14:textId="15083024">
+            <w:pPr>
+              <w:pStyle w:val="Normal"/>
+            </w:pPr>
             <w:r>
               <w:rPr/>
-              <w:t>Realiza</w:t>
-            </w:r>
+              <w:t>7. Fecha o modal.</w:t>
+            </w:r>
+          </w:p>
+          <w:p wp14:textId="09C988F8">
+            <w:pPr>
+              <w:pStyle w:val="Normal"/>
+            </w:pPr>
+          </w:p>
+          <w:p wp14:textId="6F35FF3E">
+            <w:pPr>
+              <w:pStyle w:val="Normal"/>
+              <w:rPr>
+                <w:rFonts w:ascii="Times New Roman" w:hAnsi="Times New Roman" w:eastAsia="Times New Roman" w:cs="Times New Roman"/>
+                <w:noProof w:val="0"/>
+                <w:sz w:val="20"/>
+                <w:szCs w:val="20"/>
+                <w:lang w:val="pt-BR"/>
+              </w:rPr>
+            </w:pPr>
             <w:r>
               <w:rPr/>
-              <w:t xml:space="preserve"> a edição do cliente.</w:t>
-            </w:r>
-          </w:p>
-          <w:p wp14:textId="77777777">
-            <w:r>
-              <w:t xml:space="preserve"> </w:t>
+              <w:t xml:space="preserve">8. </w:t>
+            </w:r>
+            <w:r>
+              <w:rPr>
+                <w:rFonts w:ascii="Times New Roman" w:hAnsi="Times New Roman" w:eastAsia="Times New Roman" w:cs="Times New Roman"/>
+                <w:b w:val="0"/>
+                <w:bCs w:val="0"/>
+                <w:i w:val="0"/>
+                <w:iCs w:val="0"/>
+                <w:caps w:val="0"/>
+                <w:smallCaps w:val="0"/>
+                <w:noProof w:val="0"/>
+                <w:color w:val="000000" w:themeColor="text1" w:themeTint="FF" w:themeShade="FF"/>
+                <w:sz w:val="19"/>
+                <w:szCs w:val="19"/>
+                <w:lang w:val="pt-BR"/>
+              </w:rPr>
+              <w:t xml:space="preserve">Envia </w:t>
+            </w:r>
+            <w:r>
+              <w:rPr>
+                <w:rFonts w:ascii="Times New Roman" w:hAnsi="Times New Roman" w:eastAsia="Times New Roman" w:cs="Times New Roman"/>
+                <w:b w:val="0"/>
+                <w:bCs w:val="0"/>
+                <w:i w:val="0"/>
+                <w:iCs w:val="0"/>
+                <w:caps w:val="0"/>
+                <w:smallCaps w:val="0"/>
+                <w:noProof w:val="0"/>
+                <w:color w:val="000000" w:themeColor="text1" w:themeTint="FF" w:themeShade="FF"/>
+                <w:sz w:val="19"/>
+                <w:szCs w:val="19"/>
+                <w:lang w:val="pt-BR"/>
+              </w:rPr>
+              <w:t>mensagem</w:t>
+            </w:r>
+            <w:r>
+              <w:rPr>
+                <w:rFonts w:ascii="Times New Roman" w:hAnsi="Times New Roman" w:eastAsia="Times New Roman" w:cs="Times New Roman"/>
+                <w:b w:val="0"/>
+                <w:bCs w:val="0"/>
+                <w:i w:val="0"/>
+                <w:iCs w:val="0"/>
+                <w:caps w:val="0"/>
+                <w:smallCaps w:val="0"/>
+                <w:noProof w:val="0"/>
+                <w:color w:val="000000" w:themeColor="text1" w:themeTint="FF" w:themeShade="FF"/>
+                <w:sz w:val="19"/>
+                <w:szCs w:val="19"/>
+                <w:lang w:val="pt-BR"/>
+              </w:rPr>
+              <w:t xml:space="preserve"> confirmando que a edição foi efetuada.</w:t>
             </w:r>
           </w:p>
         </w:tc>
@@ -9690,33 +10019,62 @@
           </w:p>
           <w:p wp14:textId="77777777"/>
           <w:p wp14:textId="77777777"/>
-          <w:p wp14:textId="39831FE5">
+          <w:p wp14:textId="19CDC30B">
+            <w:pPr>
+              <w:pStyle w:val="Normal"/>
+            </w:pPr>
+          </w:p>
+          <w:p wp14:textId="46920C3C">
             <w:r>
               <w:rPr/>
               <w:t>2. Pede confirmação de exclusão.</w:t>
             </w:r>
           </w:p>
           <w:p wp14:textId="77777777"/>
-          <w:p>
+          <w:p wp14:textId="4EE60978"/>
+          <w:p wp14:textId="0D8EE919">
             <w:pPr>
               <w:pStyle w:val="Normal"/>
             </w:pPr>
-          </w:p>
-          <w:p>
+            <w:r>
+              <w:rPr/>
+              <w:t>4. Valida os dados.</w:t>
+            </w:r>
+          </w:p>
+          <w:p wp14:textId="2A2A0984">
+            <w:r>
+              <w:rPr/>
+              <w:t>5. Realizar a exclusão da locação do BD.</w:t>
+            </w:r>
+          </w:p>
+          <w:p wp14:textId="771E4BF7">
             <w:pPr>
               <w:pStyle w:val="Normal"/>
             </w:pPr>
+          </w:p>
+          <w:p wp14:textId="33779D03">
+            <w:pPr>
+              <w:pStyle w:val="Normal"/>
+            </w:pPr>
             <w:r>
               <w:rPr/>
-              <w:t>4.Valida os dados.</w:t>
-            </w:r>
-          </w:p>
-          <w:p wp14:textId="77777777">
-            <w:r>
-              <w:t>5. Realizar a exclusão da locação.</w:t>
-            </w:r>
-          </w:p>
-          <w:p wp14:textId="77777777"/>
+              <w:t>6. Fecha o modal.</w:t>
+            </w:r>
+          </w:p>
+          <w:p wp14:textId="5A9ABC5A">
+            <w:pPr>
+              <w:pStyle w:val="Normal"/>
+            </w:pPr>
+          </w:p>
+          <w:p wp14:textId="2EB64FC9">
+            <w:pPr>
+              <w:pStyle w:val="Normal"/>
+            </w:pPr>
+            <w:r>
+              <w:rPr/>
+              <w:t>7. Envia mensagem avisando ao usuário que a exclusão foi feita.</w:t>
+            </w:r>
+          </w:p>
         </w:tc>
       </w:tr>
       <w:tr xmlns:wp14="http://schemas.microsoft.com/office/word/2010/wordml" wp14:textId="77777777">
@@ -9785,9 +10143,13 @@
             </w:r>
           </w:p>
           <w:p wp14:textId="77777777"/>
-          <w:p wp14:textId="77777777">
-            <w:r>
-              <w:t>2. Exclusão não realizada e confirmação fechada.</w:t>
+          <w:p wp14:textId="7DF9FB88">
+            <w:pPr>
+              <w:pStyle w:val="Normal"/>
+            </w:pPr>
+            <w:r>
+              <w:rPr/>
+              <w:t>2. Caso o usuário não confirme, a exclusão é não realizada e o modal é fechado.</w:t>
             </w:r>
           </w:p>
         </w:tc>
@@ -10291,9 +10653,18 @@
           <w:p/>
           <w:p/>
           <w:p/>
-          <w:p wp14:textId="77777777">
-            <w:r>
-              <w:t>3. Buscar locações pela data.</w:t>
+          <w:p wp14:textId="327A8BF4">
+            <w:r>
+              <w:rPr/>
+              <w:t xml:space="preserve">3. Buscar locações pela data </w:t>
+            </w:r>
+            <w:r>
+              <w:rPr/>
+              <w:t>no</w:t>
+            </w:r>
+            <w:r>
+              <w:rPr/>
+              <w:t xml:space="preserve"> BD.</w:t>
             </w:r>
           </w:p>
           <w:p wp14:textId="77777777"/>
@@ -10881,9 +11252,10 @@
           <w:p/>
           <w:p/>
           <w:p/>
-          <w:p wp14:textId="77777777">
-            <w:r>
-              <w:t>3. Buscar locações pelo nome do livro.</w:t>
+          <w:p wp14:textId="76B04D1D">
+            <w:r>
+              <w:rPr/>
+              <w:t>3. Buscar locações pelo nome do livro no BD.</w:t>
             </w:r>
           </w:p>
           <w:p wp14:textId="77777777"/>
@@ -11448,12 +11820,40 @@
             </w:r>
           </w:p>
           <w:p wp14:textId="77777777"/>
-          <w:p wp14:textId="77777777">
-            <w:r>
-              <w:t>2. Organizar os dados e reallizar a exportação.</w:t>
-            </w:r>
-          </w:p>
-          <w:p wp14:textId="77777777"/>
+          <w:p/>
+          <w:p wp14:textId="32EE7A6A">
+            <w:r>
+              <w:rPr/>
+              <w:t>2. Organizar os dados e realizar a exportação.</w:t>
+            </w:r>
+          </w:p>
+          <w:p wp14:textId="45056F32"/>
+          <w:p wp14:textId="36D51C67">
+            <w:pPr>
+              <w:pStyle w:val="Normal"/>
+              <w:ind w:left="0"/>
+            </w:pPr>
+            <w:r>
+              <w:rPr/>
+              <w:t>3. Fechar Modal.</w:t>
+            </w:r>
+          </w:p>
+          <w:p wp14:textId="385D2F58">
+            <w:pPr>
+              <w:pStyle w:val="Normal"/>
+              <w:ind w:left="0"/>
+            </w:pPr>
+          </w:p>
+          <w:p wp14:textId="118C8913">
+            <w:pPr>
+              <w:pStyle w:val="Normal"/>
+              <w:ind w:left="0"/>
+            </w:pPr>
+            <w:r>
+              <w:rPr/>
+              <w:t>4. Exibir mensagem informando ao usuário que a exportação foi concluída.</w:t>
+            </w:r>
+          </w:p>
         </w:tc>
       </w:tr>
       <w:tr xmlns:wp14="http://schemas.microsoft.com/office/word/2010/wordml" wp14:textId="77777777">
@@ -11530,10 +11930,27 @@
               <w:t>1.Se houver falhas na exportação, retorna uma mensagem avisando ao usuário.</w:t>
             </w:r>
           </w:p>
-          <w:p wp14:textId="6B654F3A">
+          <w:p wp14:textId="6F0AD16D">
             <w:pPr>
               <w:pStyle w:val="Normal"/>
             </w:pPr>
+          </w:p>
+          <w:p wp14:textId="0D50349D">
+            <w:pPr>
+              <w:pStyle w:val="Normal"/>
+            </w:pPr>
+            <w:r>
+              <w:rPr/>
+              <w:t xml:space="preserve">2. Se não houver dados a serem exportados, exibir </w:t>
+            </w:r>
+            <w:r>
+              <w:rPr/>
+              <w:t>mensagem</w:t>
+            </w:r>
+            <w:r>
+              <w:rPr/>
+              <w:t xml:space="preserve"> informando ao usuário.</w:t>
+            </w:r>
           </w:p>
         </w:tc>
       </w:tr>
@@ -16276,6 +16693,17 @@
     </w:pPr>
   </w:p>
 </w:hdr>
+</file>
+
+<file path=word/intelligence2.xml><?xml version="1.0" encoding="utf-8"?>
+<int2:intelligence xmlns:int2="http://schemas.microsoft.com/office/intelligence/2020/intelligence">
+  <int2:observations>
+    <int2:bookmark int2:bookmarkName="_Int_QHSbV1YI" int2:invalidationBookmarkName="" int2:hashCode="09NXwWxo4e0bGz" int2:id="5XlKNI5x">
+      <int2:state int2:type="AugLoop_Text_Critique" int2:value="Rejected"/>
+    </int2:bookmark>
+  </int2:observations>
+  <int2:intelligenceSettings/>
+</int2:intelligence>
 </file>
 
 <file path=word/numbering.xml><?xml version="1.0" encoding="utf-8"?>

</xml_diff>

<commit_message>
Update Dicionário de dados
</commit_message>
<xml_diff>
--- a/Padrões Adotados/Documento de Requisitos.docx
+++ b/Padrões Adotados/Documento de Requisitos.docx
@@ -15136,74 +15136,4803 @@
           <w:ilvl w:val="0"/>
           <w:numId w:val="6"/>
         </w:numPr>
+        <w:rPr/>
       </w:pPr>
       <w:r>
+        <w:rPr/>
         <w:t xml:space="preserve">Dicionário de Dados </w:t>
       </w:r>
     </w:p>
     <w:p xmlns:wp14="http://schemas.microsoft.com/office/word/2010/wordml" wp14:textId="77777777">
       <w:pPr>
         <w:pBdr>
-          <w:top w:val="nil"/>
-          <w:left w:val="nil"/>
-          <w:bottom w:val="nil"/>
-          <w:right w:val="nil"/>
-          <w:between w:val="nil"/>
+          <w:top w:val="nil" w:color="000000" w:sz="0" w:space="0"/>
+          <w:left w:val="nil" w:color="000000" w:sz="0" w:space="0"/>
+          <w:bottom w:val="nil" w:color="000000" w:sz="0" w:space="0"/>
+          <w:right w:val="nil" w:color="000000" w:sz="0" w:space="0"/>
+          <w:between w:val="nil" w:color="000000" w:sz="0" w:space="0"/>
+        </w:pBdr>
+        <w:spacing w:before="60" w:after="60"/>
+        <w:ind w:left="578"/>
+        <w:jc w:val="center"/>
+        <w:rPr>
+          <w:color w:val="000000"/>
+          <w:sz w:val="22"/>
+          <w:szCs w:val="22"/>
+        </w:rPr>
+      </w:pPr>
+    </w:p>
+    <w:tbl>
+      <w:tblPr>
+        <w:tblStyle w:val="TableGrid"/>
+        <w:tblW w:w="0" w:type="auto"/>
+        <w:jc w:val="center"/>
+        <w:tblLayout w:type="fixed"/>
+        <w:tblLook w:val="06A0" w:firstRow="1" w:lastRow="0" w:firstColumn="1" w:lastColumn="0" w:noHBand="1" w:noVBand="1"/>
+      </w:tblPr>
+      <w:tblGrid>
+        <w:gridCol w:w="1650"/>
+        <w:gridCol w:w="1699"/>
+        <w:gridCol w:w="1699"/>
+        <w:gridCol w:w="1699"/>
+        <w:gridCol w:w="1699"/>
+      </w:tblGrid>
+      <w:tr>
+        <w:trPr>
+          <w:trHeight w:val="300"/>
+        </w:trPr>
+        <w:tc>
+          <w:tcPr>
+            <w:tcW w:w="1650" w:type="dxa"/>
+            <w:shd w:val="clear" w:color="auto" w:fill="4F81BD" w:themeFill="accent1"/>
+            <w:tcMar/>
+          </w:tcPr>
+          <w:p>
+            <w:pPr>
+              <w:pStyle w:val="Normal"/>
+              <w:jc w:val="center"/>
+              <w:rPr>
+                <w:rFonts w:ascii="Arial" w:hAnsi="Arial" w:eastAsia="Arial" w:cs="Arial"/>
+                <w:b w:val="1"/>
+                <w:bCs w:val="1"/>
+                <w:color w:val="000000" w:themeColor="text1" w:themeTint="FF" w:themeShade="FF"/>
+                <w:sz w:val="20"/>
+                <w:szCs w:val="20"/>
+              </w:rPr>
+            </w:pPr>
+            <w:r>
+              <w:rPr>
+                <w:rFonts w:ascii="Arial" w:hAnsi="Arial" w:eastAsia="Arial" w:cs="Arial"/>
+                <w:b w:val="1"/>
+                <w:bCs w:val="1"/>
+                <w:color w:val="000000" w:themeColor="text1" w:themeTint="FF" w:themeShade="FF"/>
+                <w:sz w:val="20"/>
+                <w:szCs w:val="20"/>
+              </w:rPr>
+              <w:t>Tabela</w:t>
+            </w:r>
+          </w:p>
+        </w:tc>
+        <w:tc>
+          <w:tcPr>
+            <w:tcW w:w="6796" w:type="dxa"/>
+            <w:gridSpan w:val="4"/>
+            <w:tcMar/>
+          </w:tcPr>
+          <w:p>
+            <w:pPr>
+              <w:pStyle w:val="Normal"/>
+              <w:jc w:val="center"/>
+              <w:rPr>
+                <w:rFonts w:ascii="Arial" w:hAnsi="Arial" w:eastAsia="Arial" w:cs="Arial"/>
+                <w:color w:val="000000" w:themeColor="text1" w:themeTint="FF" w:themeShade="FF"/>
+                <w:sz w:val="20"/>
+                <w:szCs w:val="20"/>
+              </w:rPr>
+            </w:pPr>
+            <w:r>
+              <w:rPr>
+                <w:rFonts w:ascii="Arial" w:hAnsi="Arial" w:eastAsia="Arial" w:cs="Arial"/>
+                <w:color w:val="000000" w:themeColor="text1" w:themeTint="FF" w:themeShade="FF"/>
+                <w:sz w:val="20"/>
+                <w:szCs w:val="20"/>
+              </w:rPr>
+              <w:t>employee</w:t>
+            </w:r>
+          </w:p>
+        </w:tc>
+      </w:tr>
+      <w:tr>
+        <w:trPr>
+          <w:trHeight w:val="300"/>
+        </w:trPr>
+        <w:tc>
+          <w:tcPr>
+            <w:tcW w:w="1650" w:type="dxa"/>
+            <w:shd w:val="clear" w:color="auto" w:fill="4F81BD" w:themeFill="accent1"/>
+            <w:tcMar/>
+          </w:tcPr>
+          <w:p>
+            <w:pPr>
+              <w:pStyle w:val="Normal"/>
+              <w:jc w:val="center"/>
+              <w:rPr>
+                <w:rFonts w:ascii="Arial" w:hAnsi="Arial" w:eastAsia="Arial" w:cs="Arial"/>
+                <w:b w:val="1"/>
+                <w:bCs w:val="1"/>
+                <w:color w:val="000000" w:themeColor="text1" w:themeTint="FF" w:themeShade="FF"/>
+                <w:sz w:val="20"/>
+                <w:szCs w:val="20"/>
+              </w:rPr>
+            </w:pPr>
+            <w:r>
+              <w:rPr>
+                <w:rFonts w:ascii="Arial" w:hAnsi="Arial" w:eastAsia="Arial" w:cs="Arial"/>
+                <w:b w:val="1"/>
+                <w:bCs w:val="1"/>
+                <w:color w:val="000000" w:themeColor="text1" w:themeTint="FF" w:themeShade="FF"/>
+                <w:sz w:val="20"/>
+                <w:szCs w:val="20"/>
+              </w:rPr>
+              <w:t>Descrição</w:t>
+            </w:r>
+          </w:p>
+        </w:tc>
+        <w:tc>
+          <w:tcPr>
+            <w:tcW w:w="6796" w:type="dxa"/>
+            <w:gridSpan w:val="4"/>
+            <w:tcMar/>
+          </w:tcPr>
+          <w:p>
+            <w:pPr>
+              <w:pStyle w:val="Normal"/>
+              <w:jc w:val="center"/>
+              <w:rPr>
+                <w:rFonts w:ascii="Arial" w:hAnsi="Arial" w:eastAsia="Arial" w:cs="Arial"/>
+                <w:color w:val="000000" w:themeColor="text1" w:themeTint="FF" w:themeShade="FF"/>
+                <w:sz w:val="20"/>
+                <w:szCs w:val="20"/>
+              </w:rPr>
+            </w:pPr>
+            <w:r>
+              <w:rPr>
+                <w:rFonts w:ascii="Arial" w:hAnsi="Arial" w:eastAsia="Arial" w:cs="Arial"/>
+                <w:color w:val="000000" w:themeColor="text1" w:themeTint="FF" w:themeShade="FF"/>
+                <w:sz w:val="20"/>
+                <w:szCs w:val="20"/>
+              </w:rPr>
+              <w:t>Armazenará as informações dos usuários do sistema.</w:t>
+            </w:r>
+          </w:p>
+        </w:tc>
+      </w:tr>
+      <w:tr>
+        <w:trPr>
+          <w:trHeight w:val="300"/>
+        </w:trPr>
+        <w:tc>
+          <w:tcPr>
+            <w:tcW w:w="1650" w:type="dxa"/>
+            <w:shd w:val="clear" w:color="auto" w:fill="4F81BD" w:themeFill="accent1"/>
+            <w:tcMar/>
+          </w:tcPr>
+          <w:p>
+            <w:pPr>
+              <w:pStyle w:val="Normal"/>
+              <w:jc w:val="center"/>
+              <w:rPr>
+                <w:rFonts w:ascii="Arial" w:hAnsi="Arial" w:eastAsia="Arial" w:cs="Arial"/>
+                <w:b w:val="1"/>
+                <w:bCs w:val="1"/>
+                <w:color w:val="000000" w:themeColor="text1" w:themeTint="FF" w:themeShade="FF"/>
+                <w:sz w:val="20"/>
+                <w:szCs w:val="20"/>
+              </w:rPr>
+            </w:pPr>
+            <w:r>
+              <w:rPr>
+                <w:rFonts w:ascii="Arial" w:hAnsi="Arial" w:eastAsia="Arial" w:cs="Arial"/>
+                <w:b w:val="1"/>
+                <w:bCs w:val="1"/>
+                <w:color w:val="000000" w:themeColor="text1" w:themeTint="FF" w:themeShade="FF"/>
+                <w:sz w:val="20"/>
+                <w:szCs w:val="20"/>
+              </w:rPr>
+              <w:t>Observações</w:t>
+            </w:r>
+          </w:p>
+        </w:tc>
+        <w:tc>
+          <w:tcPr>
+            <w:tcW w:w="6796" w:type="dxa"/>
+            <w:gridSpan w:val="4"/>
+            <w:tcMar/>
+          </w:tcPr>
+          <w:p>
+            <w:pPr>
+              <w:pStyle w:val="Normal"/>
+              <w:jc w:val="center"/>
+              <w:rPr>
+                <w:rFonts w:ascii="Arial" w:hAnsi="Arial" w:eastAsia="Arial" w:cs="Arial"/>
+                <w:color w:val="000000" w:themeColor="text1" w:themeTint="FF" w:themeShade="FF"/>
+                <w:sz w:val="20"/>
+                <w:szCs w:val="20"/>
+              </w:rPr>
+            </w:pPr>
+          </w:p>
+        </w:tc>
+      </w:tr>
+      <w:tr>
+        <w:trPr>
+          <w:trHeight w:val="300"/>
+        </w:trPr>
+        <w:tc>
+          <w:tcPr>
+            <w:tcW w:w="8446" w:type="dxa"/>
+            <w:gridSpan w:val="5"/>
+            <w:shd w:val="clear" w:color="auto" w:fill="9BBB59" w:themeFill="accent3"/>
+            <w:tcMar/>
+          </w:tcPr>
+          <w:p>
+            <w:pPr>
+              <w:pStyle w:val="Normal"/>
+              <w:jc w:val="center"/>
+              <w:rPr>
+                <w:rFonts w:ascii="Arial" w:hAnsi="Arial" w:eastAsia="Arial" w:cs="Arial"/>
+                <w:b w:val="1"/>
+                <w:bCs w:val="1"/>
+                <w:color w:val="000000" w:themeColor="text1" w:themeTint="FF" w:themeShade="FF"/>
+                <w:sz w:val="20"/>
+                <w:szCs w:val="20"/>
+              </w:rPr>
+            </w:pPr>
+            <w:r>
+              <w:rPr>
+                <w:rFonts w:ascii="Arial" w:hAnsi="Arial" w:eastAsia="Arial" w:cs="Arial"/>
+                <w:b w:val="1"/>
+                <w:bCs w:val="1"/>
+                <w:color w:val="000000" w:themeColor="text1" w:themeTint="FF" w:themeShade="FF"/>
+                <w:sz w:val="20"/>
+                <w:szCs w:val="20"/>
+              </w:rPr>
+              <w:t>Campos</w:t>
+            </w:r>
+          </w:p>
+        </w:tc>
+      </w:tr>
+      <w:tr>
+        <w:trPr>
+          <w:trHeight w:val="300"/>
+        </w:trPr>
+        <w:tc>
+          <w:tcPr>
+            <w:tcW w:w="1650" w:type="dxa"/>
+            <w:shd w:val="clear" w:color="auto" w:fill="4F81BD" w:themeFill="accent1"/>
+            <w:tcMar/>
+          </w:tcPr>
+          <w:p>
+            <w:pPr>
+              <w:pStyle w:val="Normal"/>
+              <w:jc w:val="center"/>
+              <w:rPr>
+                <w:rFonts w:ascii="Arial" w:hAnsi="Arial" w:eastAsia="Arial" w:cs="Arial"/>
+                <w:b w:val="1"/>
+                <w:bCs w:val="1"/>
+                <w:color w:val="000000" w:themeColor="text1" w:themeTint="FF" w:themeShade="FF"/>
+                <w:sz w:val="20"/>
+                <w:szCs w:val="20"/>
+              </w:rPr>
+            </w:pPr>
+            <w:r>
+              <w:rPr>
+                <w:rFonts w:ascii="Arial" w:hAnsi="Arial" w:eastAsia="Arial" w:cs="Arial"/>
+                <w:b w:val="1"/>
+                <w:bCs w:val="1"/>
+                <w:color w:val="000000" w:themeColor="text1" w:themeTint="FF" w:themeShade="FF"/>
+                <w:sz w:val="20"/>
+                <w:szCs w:val="20"/>
+              </w:rPr>
+              <w:t>Nome</w:t>
+            </w:r>
+          </w:p>
+        </w:tc>
+        <w:tc>
+          <w:tcPr>
+            <w:tcW w:w="1699" w:type="dxa"/>
+            <w:shd w:val="clear" w:color="auto" w:fill="4F81BD" w:themeFill="accent1"/>
+            <w:tcMar/>
+          </w:tcPr>
+          <w:p>
+            <w:pPr>
+              <w:pStyle w:val="Normal"/>
+              <w:jc w:val="center"/>
+              <w:rPr>
+                <w:rFonts w:ascii="Arial" w:hAnsi="Arial" w:eastAsia="Arial" w:cs="Arial"/>
+                <w:b w:val="1"/>
+                <w:bCs w:val="1"/>
+                <w:color w:val="000000" w:themeColor="text1" w:themeTint="FF" w:themeShade="FF"/>
+                <w:sz w:val="20"/>
+                <w:szCs w:val="20"/>
+              </w:rPr>
+            </w:pPr>
+            <w:r>
+              <w:rPr>
+                <w:rFonts w:ascii="Arial" w:hAnsi="Arial" w:eastAsia="Arial" w:cs="Arial"/>
+                <w:b w:val="1"/>
+                <w:bCs w:val="1"/>
+                <w:color w:val="000000" w:themeColor="text1" w:themeTint="FF" w:themeShade="FF"/>
+                <w:sz w:val="20"/>
+                <w:szCs w:val="20"/>
+              </w:rPr>
+              <w:t>Descrição</w:t>
+            </w:r>
+          </w:p>
+        </w:tc>
+        <w:tc>
+          <w:tcPr>
+            <w:tcW w:w="1699" w:type="dxa"/>
+            <w:shd w:val="clear" w:color="auto" w:fill="4F81BD" w:themeFill="accent1"/>
+            <w:tcMar/>
+          </w:tcPr>
+          <w:p>
+            <w:pPr>
+              <w:pStyle w:val="Normal"/>
+              <w:jc w:val="center"/>
+              <w:rPr>
+                <w:rFonts w:ascii="Arial" w:hAnsi="Arial" w:eastAsia="Arial" w:cs="Arial"/>
+                <w:b w:val="1"/>
+                <w:bCs w:val="1"/>
+                <w:color w:val="000000" w:themeColor="text1" w:themeTint="FF" w:themeShade="FF"/>
+                <w:sz w:val="20"/>
+                <w:szCs w:val="20"/>
+              </w:rPr>
+            </w:pPr>
+            <w:r>
+              <w:rPr>
+                <w:rFonts w:ascii="Arial" w:hAnsi="Arial" w:eastAsia="Arial" w:cs="Arial"/>
+                <w:b w:val="1"/>
+                <w:bCs w:val="1"/>
+                <w:color w:val="000000" w:themeColor="text1" w:themeTint="FF" w:themeShade="FF"/>
+                <w:sz w:val="20"/>
+                <w:szCs w:val="20"/>
+              </w:rPr>
+              <w:t>Tipo de Dado</w:t>
+            </w:r>
+          </w:p>
+        </w:tc>
+        <w:tc>
+          <w:tcPr>
+            <w:tcW w:w="1699" w:type="dxa"/>
+            <w:shd w:val="clear" w:color="auto" w:fill="4F81BD" w:themeFill="accent1"/>
+            <w:tcMar/>
+          </w:tcPr>
+          <w:p>
+            <w:pPr>
+              <w:pStyle w:val="Normal"/>
+              <w:jc w:val="center"/>
+              <w:rPr>
+                <w:rFonts w:ascii="Arial" w:hAnsi="Arial" w:eastAsia="Arial" w:cs="Arial"/>
+                <w:b w:val="1"/>
+                <w:bCs w:val="1"/>
+                <w:color w:val="000000" w:themeColor="text1" w:themeTint="FF" w:themeShade="FF"/>
+                <w:sz w:val="20"/>
+                <w:szCs w:val="20"/>
+              </w:rPr>
+            </w:pPr>
+            <w:r>
+              <w:rPr>
+                <w:rFonts w:ascii="Arial" w:hAnsi="Arial" w:eastAsia="Arial" w:cs="Arial"/>
+                <w:b w:val="1"/>
+                <w:bCs w:val="1"/>
+                <w:color w:val="000000" w:themeColor="text1" w:themeTint="FF" w:themeShade="FF"/>
+                <w:sz w:val="20"/>
+                <w:szCs w:val="20"/>
+              </w:rPr>
+              <w:t>Tamanho</w:t>
+            </w:r>
+          </w:p>
+        </w:tc>
+        <w:tc>
+          <w:tcPr>
+            <w:tcW w:w="1699" w:type="dxa"/>
+            <w:shd w:val="clear" w:color="auto" w:fill="4F81BD" w:themeFill="accent1"/>
+            <w:tcMar/>
+          </w:tcPr>
+          <w:p>
+            <w:pPr>
+              <w:pStyle w:val="Normal"/>
+              <w:jc w:val="center"/>
+              <w:rPr>
+                <w:rFonts w:ascii="Arial" w:hAnsi="Arial" w:eastAsia="Arial" w:cs="Arial"/>
+                <w:b w:val="1"/>
+                <w:bCs w:val="1"/>
+                <w:color w:val="000000" w:themeColor="text1" w:themeTint="FF" w:themeShade="FF"/>
+                <w:sz w:val="20"/>
+                <w:szCs w:val="20"/>
+              </w:rPr>
+            </w:pPr>
+            <w:r>
+              <w:rPr>
+                <w:rFonts w:ascii="Arial" w:hAnsi="Arial" w:eastAsia="Arial" w:cs="Arial"/>
+                <w:b w:val="1"/>
+                <w:bCs w:val="1"/>
+                <w:color w:val="000000" w:themeColor="text1" w:themeTint="FF" w:themeShade="FF"/>
+                <w:sz w:val="20"/>
+                <w:szCs w:val="20"/>
+              </w:rPr>
+              <w:t>Restrições</w:t>
+            </w:r>
+            <w:r>
+              <w:rPr>
+                <w:rFonts w:ascii="Arial" w:hAnsi="Arial" w:eastAsia="Arial" w:cs="Arial"/>
+                <w:b w:val="1"/>
+                <w:bCs w:val="1"/>
+                <w:color w:val="000000" w:themeColor="text1" w:themeTint="FF" w:themeShade="FF"/>
+                <w:sz w:val="20"/>
+                <w:szCs w:val="20"/>
+              </w:rPr>
+              <w:t xml:space="preserve"> de Domínio</w:t>
+            </w:r>
+          </w:p>
+        </w:tc>
+      </w:tr>
+      <w:tr>
+        <w:trPr>
+          <w:trHeight w:val="300"/>
+        </w:trPr>
+        <w:tc>
+          <w:tcPr>
+            <w:tcW w:w="1650" w:type="dxa"/>
+            <w:shd w:val="clear" w:color="auto" w:fill="4F81BD" w:themeFill="accent1"/>
+            <w:tcMar/>
+          </w:tcPr>
+          <w:p>
+            <w:pPr>
+              <w:pStyle w:val="Normal"/>
+              <w:jc w:val="center"/>
+              <w:rPr>
+                <w:rFonts w:ascii="Arial" w:hAnsi="Arial" w:eastAsia="Arial" w:cs="Arial"/>
+                <w:b w:val="1"/>
+                <w:bCs w:val="1"/>
+                <w:color w:val="000000" w:themeColor="text1" w:themeTint="FF" w:themeShade="FF"/>
+                <w:sz w:val="20"/>
+                <w:szCs w:val="20"/>
+              </w:rPr>
+            </w:pPr>
+            <w:r>
+              <w:rPr>
+                <w:rFonts w:ascii="Arial" w:hAnsi="Arial" w:eastAsia="Arial" w:cs="Arial"/>
+                <w:b w:val="1"/>
+                <w:bCs w:val="1"/>
+                <w:color w:val="000000" w:themeColor="text1" w:themeTint="FF" w:themeShade="FF"/>
+                <w:sz w:val="20"/>
+                <w:szCs w:val="20"/>
+              </w:rPr>
+              <w:t>id</w:t>
+            </w:r>
+          </w:p>
+        </w:tc>
+        <w:tc>
+          <w:tcPr>
+            <w:tcW w:w="1699" w:type="dxa"/>
+            <w:tcMar/>
+          </w:tcPr>
+          <w:p>
+            <w:pPr>
+              <w:pStyle w:val="Normal"/>
+              <w:jc w:val="center"/>
+              <w:rPr>
+                <w:rFonts w:ascii="Arial" w:hAnsi="Arial" w:eastAsia="Arial" w:cs="Arial"/>
+                <w:color w:val="000000" w:themeColor="text1" w:themeTint="FF" w:themeShade="FF"/>
+                <w:sz w:val="20"/>
+                <w:szCs w:val="20"/>
+              </w:rPr>
+            </w:pPr>
+            <w:r>
+              <w:rPr>
+                <w:rFonts w:ascii="Arial" w:hAnsi="Arial" w:eastAsia="Arial" w:cs="Arial"/>
+                <w:color w:val="000000" w:themeColor="text1" w:themeTint="FF" w:themeShade="FF"/>
+                <w:sz w:val="20"/>
+                <w:szCs w:val="20"/>
+              </w:rPr>
+              <w:t>Código de identificação da tabela</w:t>
+            </w:r>
+          </w:p>
+        </w:tc>
+        <w:tc>
+          <w:tcPr>
+            <w:tcW w:w="1699" w:type="dxa"/>
+            <w:tcMar/>
+          </w:tcPr>
+          <w:p>
+            <w:pPr>
+              <w:pStyle w:val="Normal"/>
+              <w:jc w:val="center"/>
+              <w:rPr>
+                <w:rFonts w:ascii="Arial" w:hAnsi="Arial" w:eastAsia="Arial" w:cs="Arial"/>
+                <w:color w:val="000000" w:themeColor="text1" w:themeTint="FF" w:themeShade="FF"/>
+                <w:sz w:val="20"/>
+                <w:szCs w:val="20"/>
+              </w:rPr>
+            </w:pPr>
+            <w:r>
+              <w:rPr>
+                <w:rFonts w:ascii="Arial" w:hAnsi="Arial" w:eastAsia="Arial" w:cs="Arial"/>
+                <w:color w:val="000000" w:themeColor="text1" w:themeTint="FF" w:themeShade="FF"/>
+                <w:sz w:val="20"/>
+                <w:szCs w:val="20"/>
+              </w:rPr>
+              <w:t>Int</w:t>
+            </w:r>
+          </w:p>
+        </w:tc>
+        <w:tc>
+          <w:tcPr>
+            <w:tcW w:w="1699" w:type="dxa"/>
+            <w:tcMar/>
+          </w:tcPr>
+          <w:p>
+            <w:pPr>
+              <w:pStyle w:val="Normal"/>
+              <w:jc w:val="center"/>
+              <w:rPr>
+                <w:rFonts w:ascii="Arial" w:hAnsi="Arial" w:eastAsia="Arial" w:cs="Arial"/>
+                <w:color w:val="000000" w:themeColor="text1" w:themeTint="FF" w:themeShade="FF"/>
+                <w:sz w:val="20"/>
+                <w:szCs w:val="20"/>
+              </w:rPr>
+            </w:pPr>
+          </w:p>
+        </w:tc>
+        <w:tc>
+          <w:tcPr>
+            <w:tcW w:w="1699" w:type="dxa"/>
+            <w:tcMar/>
+          </w:tcPr>
+          <w:p>
+            <w:pPr>
+              <w:pStyle w:val="Normal"/>
+              <w:jc w:val="center"/>
+              <w:rPr>
+                <w:rFonts w:ascii="Arial" w:hAnsi="Arial" w:eastAsia="Arial" w:cs="Arial"/>
+                <w:color w:val="000000" w:themeColor="text1" w:themeTint="FF" w:themeShade="FF"/>
+                <w:sz w:val="20"/>
+                <w:szCs w:val="20"/>
+              </w:rPr>
+            </w:pPr>
+            <w:r>
+              <w:rPr>
+                <w:rFonts w:ascii="Arial" w:hAnsi="Arial" w:eastAsia="Arial" w:cs="Arial"/>
+                <w:color w:val="000000" w:themeColor="text1" w:themeTint="FF" w:themeShade="FF"/>
+                <w:sz w:val="20"/>
+                <w:szCs w:val="20"/>
+              </w:rPr>
+              <w:t>PK/Identity</w:t>
+            </w:r>
+          </w:p>
+        </w:tc>
+      </w:tr>
+      <w:tr>
+        <w:trPr>
+          <w:trHeight w:val="300"/>
+        </w:trPr>
+        <w:tc>
+          <w:tcPr>
+            <w:tcW w:w="1650" w:type="dxa"/>
+            <w:shd w:val="clear" w:color="auto" w:fill="4F81BD" w:themeFill="accent1"/>
+            <w:tcMar/>
+          </w:tcPr>
+          <w:p>
+            <w:pPr>
+              <w:pStyle w:val="Normal"/>
+              <w:suppressLineNumbers w:val="0"/>
+              <w:bidi w:val="0"/>
+              <w:spacing w:before="0" w:beforeAutospacing="off" w:after="0" w:afterAutospacing="off" w:line="240" w:lineRule="auto"/>
+              <w:ind w:left="0" w:right="0"/>
+              <w:jc w:val="center"/>
+            </w:pPr>
+            <w:r>
+              <w:rPr>
+                <w:rFonts w:ascii="Arial" w:hAnsi="Arial" w:eastAsia="Arial" w:cs="Arial"/>
+                <w:b w:val="1"/>
+                <w:bCs w:val="1"/>
+                <w:color w:val="000000" w:themeColor="text1" w:themeTint="FF" w:themeShade="FF"/>
+                <w:sz w:val="20"/>
+                <w:szCs w:val="20"/>
+              </w:rPr>
+              <w:t>name</w:t>
+            </w:r>
+          </w:p>
+        </w:tc>
+        <w:tc>
+          <w:tcPr>
+            <w:tcW w:w="1699" w:type="dxa"/>
+            <w:tcMar/>
+          </w:tcPr>
+          <w:p>
+            <w:pPr>
+              <w:pStyle w:val="Normal"/>
+              <w:jc w:val="center"/>
+              <w:rPr>
+                <w:rFonts w:ascii="Arial" w:hAnsi="Arial" w:eastAsia="Arial" w:cs="Arial"/>
+                <w:color w:val="000000" w:themeColor="text1" w:themeTint="FF" w:themeShade="FF"/>
+                <w:sz w:val="20"/>
+                <w:szCs w:val="20"/>
+              </w:rPr>
+            </w:pPr>
+            <w:r>
+              <w:rPr>
+                <w:rFonts w:ascii="Arial" w:hAnsi="Arial" w:eastAsia="Arial" w:cs="Arial"/>
+                <w:color w:val="000000" w:themeColor="text1" w:themeTint="FF" w:themeShade="FF"/>
+                <w:sz w:val="20"/>
+                <w:szCs w:val="20"/>
+              </w:rPr>
+              <w:t>Nome do usuário</w:t>
+            </w:r>
+          </w:p>
+        </w:tc>
+        <w:tc>
+          <w:tcPr>
+            <w:tcW w:w="1699" w:type="dxa"/>
+            <w:tcMar/>
+          </w:tcPr>
+          <w:p>
+            <w:pPr>
+              <w:pStyle w:val="Normal"/>
+              <w:jc w:val="center"/>
+              <w:rPr>
+                <w:rFonts w:ascii="Arial" w:hAnsi="Arial" w:eastAsia="Arial" w:cs="Arial"/>
+                <w:color w:val="000000" w:themeColor="text1" w:themeTint="FF" w:themeShade="FF"/>
+                <w:sz w:val="20"/>
+                <w:szCs w:val="20"/>
+              </w:rPr>
+            </w:pPr>
+            <w:r>
+              <w:rPr>
+                <w:rFonts w:ascii="Arial" w:hAnsi="Arial" w:eastAsia="Arial" w:cs="Arial"/>
+                <w:color w:val="000000" w:themeColor="text1" w:themeTint="FF" w:themeShade="FF"/>
+                <w:sz w:val="20"/>
+                <w:szCs w:val="20"/>
+              </w:rPr>
+              <w:t>Varchar</w:t>
+            </w:r>
+          </w:p>
+        </w:tc>
+        <w:tc>
+          <w:tcPr>
+            <w:tcW w:w="1699" w:type="dxa"/>
+            <w:tcMar/>
+          </w:tcPr>
+          <w:p>
+            <w:pPr>
+              <w:pStyle w:val="Normal"/>
+              <w:jc w:val="center"/>
+              <w:rPr>
+                <w:rFonts w:ascii="Arial" w:hAnsi="Arial" w:eastAsia="Arial" w:cs="Arial"/>
+                <w:color w:val="000000" w:themeColor="text1" w:themeTint="FF" w:themeShade="FF"/>
+                <w:sz w:val="20"/>
+                <w:szCs w:val="20"/>
+              </w:rPr>
+            </w:pPr>
+            <w:r>
+              <w:rPr>
+                <w:rFonts w:ascii="Arial" w:hAnsi="Arial" w:eastAsia="Arial" w:cs="Arial"/>
+                <w:color w:val="000000" w:themeColor="text1" w:themeTint="FF" w:themeShade="FF"/>
+                <w:sz w:val="20"/>
+                <w:szCs w:val="20"/>
+              </w:rPr>
+              <w:t>100</w:t>
+            </w:r>
+          </w:p>
+        </w:tc>
+        <w:tc>
+          <w:tcPr>
+            <w:tcW w:w="1699" w:type="dxa"/>
+            <w:tcMar/>
+          </w:tcPr>
+          <w:p>
+            <w:pPr>
+              <w:pStyle w:val="Normal"/>
+              <w:jc w:val="center"/>
+              <w:rPr>
+                <w:rFonts w:ascii="Arial" w:hAnsi="Arial" w:eastAsia="Arial" w:cs="Arial"/>
+                <w:color w:val="000000" w:themeColor="text1" w:themeTint="FF" w:themeShade="FF"/>
+                <w:sz w:val="20"/>
+                <w:szCs w:val="20"/>
+              </w:rPr>
+            </w:pPr>
+            <w:r>
+              <w:rPr>
+                <w:rFonts w:ascii="Arial" w:hAnsi="Arial" w:eastAsia="Arial" w:cs="Arial"/>
+                <w:color w:val="000000" w:themeColor="text1" w:themeTint="FF" w:themeShade="FF"/>
+                <w:sz w:val="20"/>
+                <w:szCs w:val="20"/>
+              </w:rPr>
+              <w:t>Not</w:t>
+            </w:r>
+            <w:r>
+              <w:rPr>
+                <w:rFonts w:ascii="Arial" w:hAnsi="Arial" w:eastAsia="Arial" w:cs="Arial"/>
+                <w:color w:val="000000" w:themeColor="text1" w:themeTint="FF" w:themeShade="FF"/>
+                <w:sz w:val="20"/>
+                <w:szCs w:val="20"/>
+              </w:rPr>
+              <w:t xml:space="preserve"> Null</w:t>
+            </w:r>
+          </w:p>
+        </w:tc>
+      </w:tr>
+      <w:tr>
+        <w:trPr>
+          <w:trHeight w:val="300"/>
+        </w:trPr>
+        <w:tc>
+          <w:tcPr>
+            <w:tcW w:w="1650" w:type="dxa"/>
+            <w:shd w:val="clear" w:color="auto" w:fill="4F81BD" w:themeFill="accent1"/>
+            <w:tcMar/>
+          </w:tcPr>
+          <w:p>
+            <w:pPr>
+              <w:pStyle w:val="Normal"/>
+              <w:suppressLineNumbers w:val="0"/>
+              <w:bidi w:val="0"/>
+              <w:spacing w:before="0" w:beforeAutospacing="off" w:after="0" w:afterAutospacing="off" w:line="240" w:lineRule="auto"/>
+              <w:ind w:left="0" w:right="0"/>
+              <w:jc w:val="center"/>
+            </w:pPr>
+            <w:r>
+              <w:rPr>
+                <w:rFonts w:ascii="Arial" w:hAnsi="Arial" w:eastAsia="Arial" w:cs="Arial"/>
+                <w:b w:val="1"/>
+                <w:bCs w:val="1"/>
+                <w:color w:val="000000" w:themeColor="text1" w:themeTint="FF" w:themeShade="FF"/>
+                <w:sz w:val="20"/>
+                <w:szCs w:val="20"/>
+              </w:rPr>
+              <w:t>login</w:t>
+            </w:r>
+          </w:p>
+        </w:tc>
+        <w:tc>
+          <w:tcPr>
+            <w:tcW w:w="1699" w:type="dxa"/>
+            <w:tcMar/>
+          </w:tcPr>
+          <w:p>
+            <w:pPr>
+              <w:pStyle w:val="Normal"/>
+              <w:jc w:val="center"/>
+              <w:rPr>
+                <w:rFonts w:ascii="Arial" w:hAnsi="Arial" w:eastAsia="Arial" w:cs="Arial"/>
+                <w:color w:val="000000" w:themeColor="text1" w:themeTint="FF" w:themeShade="FF"/>
+                <w:sz w:val="20"/>
+                <w:szCs w:val="20"/>
+              </w:rPr>
+            </w:pPr>
+            <w:r>
+              <w:rPr>
+                <w:rFonts w:ascii="Arial" w:hAnsi="Arial" w:eastAsia="Arial" w:cs="Arial"/>
+                <w:color w:val="000000" w:themeColor="text1" w:themeTint="FF" w:themeShade="FF"/>
+                <w:sz w:val="20"/>
+                <w:szCs w:val="20"/>
+              </w:rPr>
+              <w:t>Login de acesso do usuário</w:t>
+            </w:r>
+          </w:p>
+        </w:tc>
+        <w:tc>
+          <w:tcPr>
+            <w:tcW w:w="1699" w:type="dxa"/>
+            <w:tcMar/>
+          </w:tcPr>
+          <w:p>
+            <w:pPr>
+              <w:pStyle w:val="Normal"/>
+              <w:jc w:val="center"/>
+              <w:rPr>
+                <w:rFonts w:ascii="Arial" w:hAnsi="Arial" w:eastAsia="Arial" w:cs="Arial"/>
+                <w:color w:val="000000" w:themeColor="text1" w:themeTint="FF" w:themeShade="FF"/>
+                <w:sz w:val="20"/>
+                <w:szCs w:val="20"/>
+              </w:rPr>
+            </w:pPr>
+            <w:r>
+              <w:rPr>
+                <w:rFonts w:ascii="Arial" w:hAnsi="Arial" w:eastAsia="Arial" w:cs="Arial"/>
+                <w:color w:val="000000" w:themeColor="text1" w:themeTint="FF" w:themeShade="FF"/>
+                <w:sz w:val="20"/>
+                <w:szCs w:val="20"/>
+              </w:rPr>
+              <w:t>Varchar</w:t>
+            </w:r>
+          </w:p>
+        </w:tc>
+        <w:tc>
+          <w:tcPr>
+            <w:tcW w:w="1699" w:type="dxa"/>
+            <w:tcMar/>
+          </w:tcPr>
+          <w:p>
+            <w:pPr>
+              <w:pStyle w:val="Normal"/>
+              <w:jc w:val="center"/>
+              <w:rPr>
+                <w:rFonts w:ascii="Arial" w:hAnsi="Arial" w:eastAsia="Arial" w:cs="Arial"/>
+                <w:color w:val="000000" w:themeColor="text1" w:themeTint="FF" w:themeShade="FF"/>
+                <w:sz w:val="20"/>
+                <w:szCs w:val="20"/>
+              </w:rPr>
+            </w:pPr>
+            <w:r>
+              <w:rPr>
+                <w:rFonts w:ascii="Arial" w:hAnsi="Arial" w:eastAsia="Arial" w:cs="Arial"/>
+                <w:color w:val="000000" w:themeColor="text1" w:themeTint="FF" w:themeShade="FF"/>
+                <w:sz w:val="20"/>
+                <w:szCs w:val="20"/>
+              </w:rPr>
+              <w:t>25</w:t>
+            </w:r>
+          </w:p>
+        </w:tc>
+        <w:tc>
+          <w:tcPr>
+            <w:tcW w:w="1699" w:type="dxa"/>
+            <w:tcMar/>
+          </w:tcPr>
+          <w:p>
+            <w:pPr>
+              <w:pStyle w:val="Normal"/>
+              <w:jc w:val="center"/>
+              <w:rPr>
+                <w:rFonts w:ascii="Arial" w:hAnsi="Arial" w:eastAsia="Arial" w:cs="Arial"/>
+                <w:color w:val="000000" w:themeColor="text1" w:themeTint="FF" w:themeShade="FF"/>
+                <w:sz w:val="20"/>
+                <w:szCs w:val="20"/>
+              </w:rPr>
+            </w:pPr>
+            <w:r>
+              <w:rPr>
+                <w:rFonts w:ascii="Arial" w:hAnsi="Arial" w:eastAsia="Arial" w:cs="Arial"/>
+                <w:color w:val="000000" w:themeColor="text1" w:themeTint="FF" w:themeShade="FF"/>
+                <w:sz w:val="20"/>
+                <w:szCs w:val="20"/>
+              </w:rPr>
+              <w:t xml:space="preserve">Unique/Not </w:t>
+            </w:r>
+            <w:r>
+              <w:rPr>
+                <w:rFonts w:ascii="Arial" w:hAnsi="Arial" w:eastAsia="Arial" w:cs="Arial"/>
+                <w:color w:val="000000" w:themeColor="text1" w:themeTint="FF" w:themeShade="FF"/>
+                <w:sz w:val="20"/>
+                <w:szCs w:val="20"/>
+              </w:rPr>
+              <w:t>Null</w:t>
+            </w:r>
+          </w:p>
+        </w:tc>
+      </w:tr>
+      <w:tr>
+        <w:trPr>
+          <w:trHeight w:val="300"/>
+        </w:trPr>
+        <w:tc>
+          <w:tcPr>
+            <w:tcW w:w="1650" w:type="dxa"/>
+            <w:shd w:val="clear" w:color="auto" w:fill="4F81BD" w:themeFill="accent1"/>
+            <w:tcMar/>
+          </w:tcPr>
+          <w:p>
+            <w:pPr>
+              <w:pStyle w:val="Normal"/>
+              <w:suppressLineNumbers w:val="0"/>
+              <w:bidi w:val="0"/>
+              <w:spacing w:before="0" w:beforeAutospacing="off" w:after="0" w:afterAutospacing="off" w:line="240" w:lineRule="auto"/>
+              <w:ind w:left="0" w:right="0"/>
+              <w:jc w:val="center"/>
+            </w:pPr>
+            <w:r>
+              <w:rPr>
+                <w:rFonts w:ascii="Arial" w:hAnsi="Arial" w:eastAsia="Arial" w:cs="Arial"/>
+                <w:b w:val="1"/>
+                <w:bCs w:val="1"/>
+                <w:color w:val="000000" w:themeColor="text1" w:themeTint="FF" w:themeShade="FF"/>
+                <w:sz w:val="20"/>
+                <w:szCs w:val="20"/>
+              </w:rPr>
+              <w:t>password</w:t>
+            </w:r>
+          </w:p>
+        </w:tc>
+        <w:tc>
+          <w:tcPr>
+            <w:tcW w:w="1699" w:type="dxa"/>
+            <w:tcMar/>
+          </w:tcPr>
+          <w:p>
+            <w:pPr>
+              <w:pStyle w:val="Normal"/>
+              <w:jc w:val="center"/>
+              <w:rPr>
+                <w:rFonts w:ascii="Arial" w:hAnsi="Arial" w:eastAsia="Arial" w:cs="Arial"/>
+                <w:color w:val="000000" w:themeColor="text1" w:themeTint="FF" w:themeShade="FF"/>
+                <w:sz w:val="20"/>
+                <w:szCs w:val="20"/>
+              </w:rPr>
+            </w:pPr>
+            <w:r>
+              <w:rPr>
+                <w:rFonts w:ascii="Arial" w:hAnsi="Arial" w:eastAsia="Arial" w:cs="Arial"/>
+                <w:color w:val="000000" w:themeColor="text1" w:themeTint="FF" w:themeShade="FF"/>
+                <w:sz w:val="20"/>
+                <w:szCs w:val="20"/>
+              </w:rPr>
+              <w:t>Senha de acesso do usuário</w:t>
+            </w:r>
+          </w:p>
+        </w:tc>
+        <w:tc>
+          <w:tcPr>
+            <w:tcW w:w="1699" w:type="dxa"/>
+            <w:tcMar/>
+          </w:tcPr>
+          <w:p>
+            <w:pPr>
+              <w:pStyle w:val="Normal"/>
+              <w:jc w:val="center"/>
+              <w:rPr>
+                <w:rFonts w:ascii="Arial" w:hAnsi="Arial" w:eastAsia="Arial" w:cs="Arial"/>
+                <w:color w:val="000000" w:themeColor="text1" w:themeTint="FF" w:themeShade="FF"/>
+                <w:sz w:val="20"/>
+                <w:szCs w:val="20"/>
+              </w:rPr>
+            </w:pPr>
+            <w:r>
+              <w:rPr>
+                <w:rFonts w:ascii="Arial" w:hAnsi="Arial" w:eastAsia="Arial" w:cs="Arial"/>
+                <w:color w:val="000000" w:themeColor="text1" w:themeTint="FF" w:themeShade="FF"/>
+                <w:sz w:val="20"/>
+                <w:szCs w:val="20"/>
+              </w:rPr>
+              <w:t>Varchar</w:t>
+            </w:r>
+          </w:p>
+        </w:tc>
+        <w:tc>
+          <w:tcPr>
+            <w:tcW w:w="1699" w:type="dxa"/>
+            <w:tcMar/>
+          </w:tcPr>
+          <w:p>
+            <w:pPr>
+              <w:pStyle w:val="Normal"/>
+              <w:jc w:val="center"/>
+              <w:rPr>
+                <w:rFonts w:ascii="Arial" w:hAnsi="Arial" w:eastAsia="Arial" w:cs="Arial"/>
+                <w:color w:val="000000" w:themeColor="text1" w:themeTint="FF" w:themeShade="FF"/>
+                <w:sz w:val="20"/>
+                <w:szCs w:val="20"/>
+              </w:rPr>
+            </w:pPr>
+            <w:r>
+              <w:rPr>
+                <w:rFonts w:ascii="Arial" w:hAnsi="Arial" w:eastAsia="Arial" w:cs="Arial"/>
+                <w:color w:val="000000" w:themeColor="text1" w:themeTint="FF" w:themeShade="FF"/>
+                <w:sz w:val="20"/>
+                <w:szCs w:val="20"/>
+              </w:rPr>
+              <w:t>255</w:t>
+            </w:r>
+          </w:p>
+        </w:tc>
+        <w:tc>
+          <w:tcPr>
+            <w:tcW w:w="1699" w:type="dxa"/>
+            <w:tcMar/>
+          </w:tcPr>
+          <w:p>
+            <w:pPr>
+              <w:pStyle w:val="Normal"/>
+              <w:jc w:val="center"/>
+              <w:rPr>
+                <w:rFonts w:ascii="Arial" w:hAnsi="Arial" w:eastAsia="Arial" w:cs="Arial"/>
+                <w:color w:val="000000" w:themeColor="text1" w:themeTint="FF" w:themeShade="FF"/>
+                <w:sz w:val="20"/>
+                <w:szCs w:val="20"/>
+              </w:rPr>
+            </w:pPr>
+            <w:r>
+              <w:rPr>
+                <w:rFonts w:ascii="Arial" w:hAnsi="Arial" w:eastAsia="Arial" w:cs="Arial"/>
+                <w:color w:val="000000" w:themeColor="text1" w:themeTint="FF" w:themeShade="FF"/>
+                <w:sz w:val="20"/>
+                <w:szCs w:val="20"/>
+              </w:rPr>
+              <w:t>Not Null</w:t>
+            </w:r>
+          </w:p>
+        </w:tc>
+      </w:tr>
+    </w:tbl>
+    <w:p xmlns:wp14="http://schemas.microsoft.com/office/word/2010/wordml" wp14:textId="653C9431">
+      <w:pPr>
+        <w:spacing w:before="60" w:after="60"/>
+        <w:ind/>
+      </w:pPr>
+    </w:p>
+    <w:p xmlns:wp14="http://schemas.microsoft.com/office/word/2010/wordml" wp14:textId="7C0BF7D8">
+      <w:pPr>
+        <w:pBdr>
+          <w:top w:val="nil" w:color="000000" w:sz="0" w:space="0"/>
+          <w:left w:val="nil" w:color="000000" w:sz="0" w:space="0"/>
+          <w:bottom w:val="nil" w:color="000000" w:sz="0" w:space="0"/>
+          <w:right w:val="nil" w:color="000000" w:sz="0" w:space="0"/>
+          <w:between w:val="nil" w:color="000000" w:sz="0" w:space="0"/>
+        </w:pBdr>
+        <w:spacing w:before="60" w:after="60"/>
+        <w:ind w:left="578"/>
+        <w:jc w:val="center"/>
+      </w:pPr>
+    </w:p>
+    <w:tbl>
+      <w:tblPr>
+        <w:tblStyle w:val="TableGrid"/>
+        <w:tblW w:w="0" w:type="auto"/>
+        <w:jc w:val="center"/>
+        <w:tblLayout w:type="fixed"/>
+        <w:tblLook w:val="06A0" w:firstRow="1" w:lastRow="0" w:firstColumn="1" w:lastColumn="0" w:noHBand="1" w:noVBand="1"/>
+      </w:tblPr>
+      <w:tblGrid>
+        <w:gridCol w:w="1890"/>
+        <w:gridCol w:w="1459"/>
+        <w:gridCol w:w="1699"/>
+        <w:gridCol w:w="1699"/>
+        <w:gridCol w:w="1699"/>
+      </w:tblGrid>
+      <w:tr>
+        <w:trPr>
+          <w:trHeight w:val="300"/>
+        </w:trPr>
+        <w:tc>
+          <w:tcPr>
+            <w:tcW w:w="1890" w:type="dxa"/>
+            <w:shd w:val="clear" w:color="auto" w:fill="4F81BD" w:themeFill="accent1"/>
+            <w:tcMar/>
+          </w:tcPr>
+          <w:p>
+            <w:pPr>
+              <w:pStyle w:val="Normal"/>
+              <w:jc w:val="center"/>
+              <w:rPr>
+                <w:rFonts w:ascii="Arial" w:hAnsi="Arial" w:eastAsia="Arial" w:cs="Arial"/>
+                <w:b w:val="1"/>
+                <w:bCs w:val="1"/>
+                <w:color w:val="000000" w:themeColor="text1" w:themeTint="FF" w:themeShade="FF"/>
+                <w:sz w:val="20"/>
+                <w:szCs w:val="20"/>
+              </w:rPr>
+            </w:pPr>
+            <w:r>
+              <w:rPr>
+                <w:rFonts w:ascii="Arial" w:hAnsi="Arial" w:eastAsia="Arial" w:cs="Arial"/>
+                <w:b w:val="1"/>
+                <w:bCs w:val="1"/>
+                <w:color w:val="000000" w:themeColor="text1" w:themeTint="FF" w:themeShade="FF"/>
+                <w:sz w:val="20"/>
+                <w:szCs w:val="20"/>
+              </w:rPr>
+              <w:t>Tabela</w:t>
+            </w:r>
+          </w:p>
+        </w:tc>
+        <w:tc>
+          <w:tcPr>
+            <w:tcW w:w="6556" w:type="dxa"/>
+            <w:gridSpan w:val="4"/>
+            <w:tcMar/>
+          </w:tcPr>
+          <w:p>
+            <w:pPr>
+              <w:pStyle w:val="Normal"/>
+              <w:jc w:val="center"/>
+              <w:rPr>
+                <w:color w:val="000000" w:themeColor="text1" w:themeTint="FF" w:themeShade="FF"/>
+                <w:sz w:val="22"/>
+                <w:szCs w:val="22"/>
+              </w:rPr>
+            </w:pPr>
+            <w:r>
+              <w:rPr>
+                <w:color w:val="000000" w:themeColor="text1" w:themeTint="FF" w:themeShade="FF"/>
+                <w:sz w:val="22"/>
+                <w:szCs w:val="22"/>
+              </w:rPr>
+              <w:t>customer</w:t>
+            </w:r>
+          </w:p>
+        </w:tc>
+      </w:tr>
+      <w:tr>
+        <w:trPr>
+          <w:trHeight w:val="300"/>
+        </w:trPr>
+        <w:tc>
+          <w:tcPr>
+            <w:tcW w:w="1890" w:type="dxa"/>
+            <w:shd w:val="clear" w:color="auto" w:fill="4F81BD" w:themeFill="accent1"/>
+            <w:tcMar/>
+          </w:tcPr>
+          <w:p>
+            <w:pPr>
+              <w:pStyle w:val="Normal"/>
+              <w:jc w:val="center"/>
+              <w:rPr>
+                <w:rFonts w:ascii="Arial" w:hAnsi="Arial" w:eastAsia="Arial" w:cs="Arial"/>
+                <w:b w:val="1"/>
+                <w:bCs w:val="1"/>
+                <w:color w:val="000000" w:themeColor="text1" w:themeTint="FF" w:themeShade="FF"/>
+                <w:sz w:val="20"/>
+                <w:szCs w:val="20"/>
+              </w:rPr>
+            </w:pPr>
+            <w:r>
+              <w:rPr>
+                <w:rFonts w:ascii="Arial" w:hAnsi="Arial" w:eastAsia="Arial" w:cs="Arial"/>
+                <w:b w:val="1"/>
+                <w:bCs w:val="1"/>
+                <w:color w:val="000000" w:themeColor="text1" w:themeTint="FF" w:themeShade="FF"/>
+                <w:sz w:val="20"/>
+                <w:szCs w:val="20"/>
+              </w:rPr>
+              <w:t>Descrição</w:t>
+            </w:r>
+          </w:p>
+        </w:tc>
+        <w:tc>
+          <w:tcPr>
+            <w:tcW w:w="6556" w:type="dxa"/>
+            <w:gridSpan w:val="4"/>
+            <w:tcMar/>
+          </w:tcPr>
+          <w:p>
+            <w:pPr>
+              <w:pStyle w:val="Normal"/>
+              <w:jc w:val="center"/>
+              <w:rPr>
+                <w:color w:val="000000" w:themeColor="text1" w:themeTint="FF" w:themeShade="FF"/>
+                <w:sz w:val="22"/>
+                <w:szCs w:val="22"/>
+              </w:rPr>
+            </w:pPr>
+            <w:r>
+              <w:rPr>
+                <w:color w:val="000000" w:themeColor="text1" w:themeTint="FF" w:themeShade="FF"/>
+                <w:sz w:val="22"/>
+                <w:szCs w:val="22"/>
+              </w:rPr>
+              <w:t>Armazenará as informações dos clientes cadastrados.</w:t>
+            </w:r>
+          </w:p>
+        </w:tc>
+      </w:tr>
+      <w:tr>
+        <w:trPr>
+          <w:trHeight w:val="300"/>
+        </w:trPr>
+        <w:tc>
+          <w:tcPr>
+            <w:tcW w:w="1890" w:type="dxa"/>
+            <w:shd w:val="clear" w:color="auto" w:fill="4F81BD" w:themeFill="accent1"/>
+            <w:tcMar/>
+          </w:tcPr>
+          <w:p>
+            <w:pPr>
+              <w:pStyle w:val="Normal"/>
+              <w:jc w:val="center"/>
+              <w:rPr>
+                <w:rFonts w:ascii="Arial" w:hAnsi="Arial" w:eastAsia="Arial" w:cs="Arial"/>
+                <w:b w:val="1"/>
+                <w:bCs w:val="1"/>
+                <w:color w:val="000000" w:themeColor="text1" w:themeTint="FF" w:themeShade="FF"/>
+                <w:sz w:val="20"/>
+                <w:szCs w:val="20"/>
+              </w:rPr>
+            </w:pPr>
+            <w:r>
+              <w:rPr>
+                <w:rFonts w:ascii="Arial" w:hAnsi="Arial" w:eastAsia="Arial" w:cs="Arial"/>
+                <w:b w:val="1"/>
+                <w:bCs w:val="1"/>
+                <w:color w:val="000000" w:themeColor="text1" w:themeTint="FF" w:themeShade="FF"/>
+                <w:sz w:val="20"/>
+                <w:szCs w:val="20"/>
+              </w:rPr>
+              <w:t>Observações</w:t>
+            </w:r>
+          </w:p>
+        </w:tc>
+        <w:tc>
+          <w:tcPr>
+            <w:tcW w:w="6556" w:type="dxa"/>
+            <w:gridSpan w:val="4"/>
+            <w:tcMar/>
+          </w:tcPr>
+          <w:p>
+            <w:pPr>
+              <w:pStyle w:val="Normal"/>
+              <w:jc w:val="center"/>
+              <w:rPr>
+                <w:color w:val="000000" w:themeColor="text1" w:themeTint="FF" w:themeShade="FF"/>
+                <w:sz w:val="22"/>
+                <w:szCs w:val="22"/>
+              </w:rPr>
+            </w:pPr>
+          </w:p>
+        </w:tc>
+      </w:tr>
+      <w:tr>
+        <w:trPr>
+          <w:trHeight w:val="300"/>
+        </w:trPr>
+        <w:tc>
+          <w:tcPr>
+            <w:tcW w:w="8446" w:type="dxa"/>
+            <w:gridSpan w:val="5"/>
+            <w:shd w:val="clear" w:color="auto" w:fill="9BBB59" w:themeFill="accent3"/>
+            <w:tcMar/>
+          </w:tcPr>
+          <w:p>
+            <w:pPr>
+              <w:pStyle w:val="Normal"/>
+              <w:jc w:val="center"/>
+              <w:rPr>
+                <w:rFonts w:ascii="Arial" w:hAnsi="Arial" w:eastAsia="Arial" w:cs="Arial"/>
+                <w:b w:val="1"/>
+                <w:bCs w:val="1"/>
+                <w:color w:val="000000" w:themeColor="text1" w:themeTint="FF" w:themeShade="FF"/>
+                <w:sz w:val="20"/>
+                <w:szCs w:val="20"/>
+              </w:rPr>
+            </w:pPr>
+            <w:r>
+              <w:rPr>
+                <w:rFonts w:ascii="Arial" w:hAnsi="Arial" w:eastAsia="Arial" w:cs="Arial"/>
+                <w:b w:val="1"/>
+                <w:bCs w:val="1"/>
+                <w:color w:val="000000" w:themeColor="text1" w:themeTint="FF" w:themeShade="FF"/>
+                <w:sz w:val="20"/>
+                <w:szCs w:val="20"/>
+              </w:rPr>
+              <w:t>Campos</w:t>
+            </w:r>
+          </w:p>
+        </w:tc>
+      </w:tr>
+      <w:tr>
+        <w:trPr>
+          <w:trHeight w:val="300"/>
+        </w:trPr>
+        <w:tc>
+          <w:tcPr>
+            <w:tcW w:w="1890" w:type="dxa"/>
+            <w:shd w:val="clear" w:color="auto" w:fill="4F81BD" w:themeFill="accent1"/>
+            <w:tcMar/>
+          </w:tcPr>
+          <w:p>
+            <w:pPr>
+              <w:pStyle w:val="Normal"/>
+              <w:jc w:val="center"/>
+              <w:rPr>
+                <w:rFonts w:ascii="Arial" w:hAnsi="Arial" w:eastAsia="Arial" w:cs="Arial"/>
+                <w:b w:val="1"/>
+                <w:bCs w:val="1"/>
+                <w:color w:val="000000" w:themeColor="text1" w:themeTint="FF" w:themeShade="FF"/>
+                <w:sz w:val="20"/>
+                <w:szCs w:val="20"/>
+              </w:rPr>
+            </w:pPr>
+            <w:r>
+              <w:rPr>
+                <w:rFonts w:ascii="Arial" w:hAnsi="Arial" w:eastAsia="Arial" w:cs="Arial"/>
+                <w:b w:val="1"/>
+                <w:bCs w:val="1"/>
+                <w:color w:val="000000" w:themeColor="text1" w:themeTint="FF" w:themeShade="FF"/>
+                <w:sz w:val="20"/>
+                <w:szCs w:val="20"/>
+              </w:rPr>
+              <w:t>Nome</w:t>
+            </w:r>
+          </w:p>
+        </w:tc>
+        <w:tc>
+          <w:tcPr>
+            <w:tcW w:w="1459" w:type="dxa"/>
+            <w:shd w:val="clear" w:color="auto" w:fill="4F81BD" w:themeFill="accent1"/>
+            <w:tcMar/>
+          </w:tcPr>
+          <w:p>
+            <w:pPr>
+              <w:pStyle w:val="Normal"/>
+              <w:jc w:val="center"/>
+              <w:rPr>
+                <w:rFonts w:ascii="Arial" w:hAnsi="Arial" w:eastAsia="Arial" w:cs="Arial"/>
+                <w:b w:val="1"/>
+                <w:bCs w:val="1"/>
+                <w:color w:val="000000" w:themeColor="text1" w:themeTint="FF" w:themeShade="FF"/>
+                <w:sz w:val="20"/>
+                <w:szCs w:val="20"/>
+              </w:rPr>
+            </w:pPr>
+            <w:r>
+              <w:rPr>
+                <w:rFonts w:ascii="Arial" w:hAnsi="Arial" w:eastAsia="Arial" w:cs="Arial"/>
+                <w:b w:val="1"/>
+                <w:bCs w:val="1"/>
+                <w:color w:val="000000" w:themeColor="text1" w:themeTint="FF" w:themeShade="FF"/>
+                <w:sz w:val="20"/>
+                <w:szCs w:val="20"/>
+              </w:rPr>
+              <w:t>Descrição</w:t>
+            </w:r>
+          </w:p>
+        </w:tc>
+        <w:tc>
+          <w:tcPr>
+            <w:tcW w:w="1699" w:type="dxa"/>
+            <w:shd w:val="clear" w:color="auto" w:fill="4F81BD" w:themeFill="accent1"/>
+            <w:tcMar/>
+          </w:tcPr>
+          <w:p>
+            <w:pPr>
+              <w:pStyle w:val="Normal"/>
+              <w:jc w:val="center"/>
+              <w:rPr>
+                <w:rFonts w:ascii="Arial" w:hAnsi="Arial" w:eastAsia="Arial" w:cs="Arial"/>
+                <w:b w:val="1"/>
+                <w:bCs w:val="1"/>
+                <w:color w:val="000000" w:themeColor="text1" w:themeTint="FF" w:themeShade="FF"/>
+                <w:sz w:val="20"/>
+                <w:szCs w:val="20"/>
+              </w:rPr>
+            </w:pPr>
+            <w:r>
+              <w:rPr>
+                <w:rFonts w:ascii="Arial" w:hAnsi="Arial" w:eastAsia="Arial" w:cs="Arial"/>
+                <w:b w:val="1"/>
+                <w:bCs w:val="1"/>
+                <w:color w:val="000000" w:themeColor="text1" w:themeTint="FF" w:themeShade="FF"/>
+                <w:sz w:val="20"/>
+                <w:szCs w:val="20"/>
+              </w:rPr>
+              <w:t>Tipo de Dado</w:t>
+            </w:r>
+          </w:p>
+        </w:tc>
+        <w:tc>
+          <w:tcPr>
+            <w:tcW w:w="1699" w:type="dxa"/>
+            <w:shd w:val="clear" w:color="auto" w:fill="4F81BD" w:themeFill="accent1"/>
+            <w:tcMar/>
+          </w:tcPr>
+          <w:p>
+            <w:pPr>
+              <w:pStyle w:val="Normal"/>
+              <w:jc w:val="center"/>
+              <w:rPr>
+                <w:rFonts w:ascii="Arial" w:hAnsi="Arial" w:eastAsia="Arial" w:cs="Arial"/>
+                <w:b w:val="1"/>
+                <w:bCs w:val="1"/>
+                <w:color w:val="000000" w:themeColor="text1" w:themeTint="FF" w:themeShade="FF"/>
+                <w:sz w:val="20"/>
+                <w:szCs w:val="20"/>
+              </w:rPr>
+            </w:pPr>
+            <w:r>
+              <w:rPr>
+                <w:rFonts w:ascii="Arial" w:hAnsi="Arial" w:eastAsia="Arial" w:cs="Arial"/>
+                <w:b w:val="1"/>
+                <w:bCs w:val="1"/>
+                <w:color w:val="000000" w:themeColor="text1" w:themeTint="FF" w:themeShade="FF"/>
+                <w:sz w:val="20"/>
+                <w:szCs w:val="20"/>
+              </w:rPr>
+              <w:t>Tamanho</w:t>
+            </w:r>
+          </w:p>
+        </w:tc>
+        <w:tc>
+          <w:tcPr>
+            <w:tcW w:w="1699" w:type="dxa"/>
+            <w:shd w:val="clear" w:color="auto" w:fill="4F81BD" w:themeFill="accent1"/>
+            <w:tcMar/>
+          </w:tcPr>
+          <w:p>
+            <w:pPr>
+              <w:pStyle w:val="Normal"/>
+              <w:jc w:val="center"/>
+              <w:rPr>
+                <w:rFonts w:ascii="Arial" w:hAnsi="Arial" w:eastAsia="Arial" w:cs="Arial"/>
+                <w:b w:val="1"/>
+                <w:bCs w:val="1"/>
+                <w:color w:val="000000" w:themeColor="text1" w:themeTint="FF" w:themeShade="FF"/>
+                <w:sz w:val="20"/>
+                <w:szCs w:val="20"/>
+              </w:rPr>
+            </w:pPr>
+            <w:r>
+              <w:rPr>
+                <w:rFonts w:ascii="Arial" w:hAnsi="Arial" w:eastAsia="Arial" w:cs="Arial"/>
+                <w:b w:val="1"/>
+                <w:bCs w:val="1"/>
+                <w:color w:val="000000" w:themeColor="text1" w:themeTint="FF" w:themeShade="FF"/>
+                <w:sz w:val="20"/>
+                <w:szCs w:val="20"/>
+              </w:rPr>
+              <w:t>Restrições de Domínio</w:t>
+            </w:r>
+          </w:p>
+        </w:tc>
+      </w:tr>
+      <w:tr>
+        <w:trPr>
+          <w:trHeight w:val="300"/>
+        </w:trPr>
+        <w:tc>
+          <w:tcPr>
+            <w:tcW w:w="1890" w:type="dxa"/>
+            <w:shd w:val="clear" w:color="auto" w:fill="4F81BD" w:themeFill="accent1"/>
+            <w:tcMar/>
+          </w:tcPr>
+          <w:p>
+            <w:pPr>
+              <w:pStyle w:val="Normal"/>
+              <w:jc w:val="center"/>
+              <w:rPr>
+                <w:rFonts w:ascii="Arial" w:hAnsi="Arial" w:eastAsia="Arial" w:cs="Arial"/>
+                <w:b w:val="1"/>
+                <w:bCs w:val="1"/>
+                <w:color w:val="000000" w:themeColor="text1" w:themeTint="FF" w:themeShade="FF"/>
+                <w:sz w:val="20"/>
+                <w:szCs w:val="20"/>
+              </w:rPr>
+            </w:pPr>
+            <w:r>
+              <w:rPr>
+                <w:rFonts w:ascii="Arial" w:hAnsi="Arial" w:eastAsia="Arial" w:cs="Arial"/>
+                <w:b w:val="1"/>
+                <w:bCs w:val="1"/>
+                <w:color w:val="000000" w:themeColor="text1" w:themeTint="FF" w:themeShade="FF"/>
+                <w:sz w:val="20"/>
+                <w:szCs w:val="20"/>
+              </w:rPr>
+              <w:t>Código</w:t>
+            </w:r>
+          </w:p>
+        </w:tc>
+        <w:tc>
+          <w:tcPr>
+            <w:tcW w:w="1459" w:type="dxa"/>
+            <w:tcMar/>
+          </w:tcPr>
+          <w:p>
+            <w:pPr>
+              <w:pStyle w:val="Normal"/>
+              <w:jc w:val="center"/>
+              <w:rPr>
+                <w:rFonts w:ascii="Arial" w:hAnsi="Arial" w:eastAsia="Arial" w:cs="Arial"/>
+                <w:color w:val="000000" w:themeColor="text1" w:themeTint="FF" w:themeShade="FF"/>
+                <w:sz w:val="20"/>
+                <w:szCs w:val="20"/>
+              </w:rPr>
+            </w:pPr>
+            <w:r>
+              <w:rPr>
+                <w:rFonts w:ascii="Arial" w:hAnsi="Arial" w:eastAsia="Arial" w:cs="Arial"/>
+                <w:color w:val="000000" w:themeColor="text1" w:themeTint="FF" w:themeShade="FF"/>
+                <w:sz w:val="20"/>
+                <w:szCs w:val="20"/>
+              </w:rPr>
+              <w:t>Código de identificação da tabela</w:t>
+            </w:r>
+          </w:p>
+          <w:p>
+            <w:pPr>
+              <w:pStyle w:val="Normal"/>
+              <w:jc w:val="center"/>
+              <w:rPr>
+                <w:rFonts w:ascii="Arial" w:hAnsi="Arial" w:eastAsia="Arial" w:cs="Arial"/>
+                <w:color w:val="000000" w:themeColor="text1" w:themeTint="FF" w:themeShade="FF"/>
+                <w:sz w:val="20"/>
+                <w:szCs w:val="20"/>
+              </w:rPr>
+            </w:pPr>
+          </w:p>
+        </w:tc>
+        <w:tc>
+          <w:tcPr>
+            <w:tcW w:w="1699" w:type="dxa"/>
+            <w:tcMar/>
+          </w:tcPr>
+          <w:p>
+            <w:pPr>
+              <w:pStyle w:val="Normal"/>
+              <w:suppressLineNumbers w:val="0"/>
+              <w:bidi w:val="0"/>
+              <w:spacing w:before="0" w:beforeAutospacing="off" w:after="0" w:afterAutospacing="off" w:line="240" w:lineRule="auto"/>
+              <w:ind w:left="0" w:right="0"/>
+              <w:jc w:val="center"/>
+            </w:pPr>
+            <w:r>
+              <w:rPr>
+                <w:rFonts w:ascii="Arial" w:hAnsi="Arial" w:eastAsia="Arial" w:cs="Arial"/>
+                <w:color w:val="000000" w:themeColor="text1" w:themeTint="FF" w:themeShade="FF"/>
+                <w:sz w:val="20"/>
+                <w:szCs w:val="20"/>
+              </w:rPr>
+              <w:t>Int</w:t>
+            </w:r>
+          </w:p>
+        </w:tc>
+        <w:tc>
+          <w:tcPr>
+            <w:tcW w:w="1699" w:type="dxa"/>
+            <w:tcMar/>
+          </w:tcPr>
+          <w:p>
+            <w:pPr>
+              <w:pStyle w:val="Normal"/>
+              <w:jc w:val="center"/>
+              <w:rPr>
+                <w:rFonts w:ascii="Arial" w:hAnsi="Arial" w:eastAsia="Arial" w:cs="Arial"/>
+                <w:color w:val="000000" w:themeColor="text1" w:themeTint="FF" w:themeShade="FF"/>
+                <w:sz w:val="20"/>
+                <w:szCs w:val="20"/>
+              </w:rPr>
+            </w:pPr>
+          </w:p>
+        </w:tc>
+        <w:tc>
+          <w:tcPr>
+            <w:tcW w:w="1699" w:type="dxa"/>
+            <w:tcMar/>
+          </w:tcPr>
+          <w:p>
+            <w:pPr>
+              <w:pStyle w:val="Normal"/>
+              <w:jc w:val="center"/>
+              <w:rPr>
+                <w:rFonts w:ascii="Arial" w:hAnsi="Arial" w:eastAsia="Arial" w:cs="Arial"/>
+                <w:color w:val="000000" w:themeColor="text1" w:themeTint="FF" w:themeShade="FF"/>
+                <w:sz w:val="20"/>
+                <w:szCs w:val="20"/>
+              </w:rPr>
+            </w:pPr>
+            <w:r>
+              <w:rPr>
+                <w:rFonts w:ascii="Arial" w:hAnsi="Arial" w:eastAsia="Arial" w:cs="Arial"/>
+                <w:color w:val="000000" w:themeColor="text1" w:themeTint="FF" w:themeShade="FF"/>
+                <w:sz w:val="20"/>
+                <w:szCs w:val="20"/>
+              </w:rPr>
+              <w:t>PK/Identity</w:t>
+            </w:r>
+          </w:p>
+          <w:p>
+            <w:pPr>
+              <w:pStyle w:val="Normal"/>
+              <w:jc w:val="center"/>
+              <w:rPr>
+                <w:rFonts w:ascii="Arial" w:hAnsi="Arial" w:eastAsia="Arial" w:cs="Arial"/>
+                <w:color w:val="000000" w:themeColor="text1" w:themeTint="FF" w:themeShade="FF"/>
+                <w:sz w:val="20"/>
+                <w:szCs w:val="20"/>
+              </w:rPr>
+            </w:pPr>
+          </w:p>
+        </w:tc>
+      </w:tr>
+      <w:tr>
+        <w:trPr>
+          <w:trHeight w:val="300"/>
+        </w:trPr>
+        <w:tc>
+          <w:tcPr>
+            <w:tcW w:w="1890" w:type="dxa"/>
+            <w:shd w:val="clear" w:color="auto" w:fill="4F81BD" w:themeFill="accent1"/>
+            <w:tcMar/>
+          </w:tcPr>
+          <w:p>
+            <w:pPr>
+              <w:pStyle w:val="Normal"/>
+              <w:suppressLineNumbers w:val="0"/>
+              <w:bidi w:val="0"/>
+              <w:spacing w:before="0" w:beforeAutospacing="off" w:after="0" w:afterAutospacing="off" w:line="240" w:lineRule="auto"/>
+              <w:ind w:left="0" w:right="0"/>
+              <w:jc w:val="center"/>
+            </w:pPr>
+            <w:r>
+              <w:rPr>
+                <w:rFonts w:ascii="Arial" w:hAnsi="Arial" w:eastAsia="Arial" w:cs="Arial"/>
+                <w:b w:val="1"/>
+                <w:bCs w:val="1"/>
+                <w:color w:val="000000" w:themeColor="text1" w:themeTint="FF" w:themeShade="FF"/>
+                <w:sz w:val="20"/>
+                <w:szCs w:val="20"/>
+              </w:rPr>
+              <w:t>email</w:t>
+            </w:r>
+          </w:p>
+        </w:tc>
+        <w:tc>
+          <w:tcPr>
+            <w:tcW w:w="1459" w:type="dxa"/>
+            <w:tcMar/>
+          </w:tcPr>
+          <w:p>
+            <w:pPr>
+              <w:pStyle w:val="Normal"/>
+              <w:jc w:val="center"/>
+              <w:rPr>
+                <w:rFonts w:ascii="Arial" w:hAnsi="Arial" w:eastAsia="Arial" w:cs="Arial"/>
+                <w:color w:val="000000" w:themeColor="text1" w:themeTint="FF" w:themeShade="FF"/>
+                <w:sz w:val="20"/>
+                <w:szCs w:val="20"/>
+              </w:rPr>
+            </w:pPr>
+            <w:r>
+              <w:rPr>
+                <w:rFonts w:ascii="Arial" w:hAnsi="Arial" w:eastAsia="Arial" w:cs="Arial"/>
+                <w:color w:val="000000" w:themeColor="text1" w:themeTint="FF" w:themeShade="FF"/>
+                <w:sz w:val="20"/>
+                <w:szCs w:val="20"/>
+              </w:rPr>
+              <w:t>Email do cliente</w:t>
+            </w:r>
+          </w:p>
+        </w:tc>
+        <w:tc>
+          <w:tcPr>
+            <w:tcW w:w="1699" w:type="dxa"/>
+            <w:tcMar/>
+          </w:tcPr>
+          <w:p>
+            <w:pPr>
+              <w:pStyle w:val="Normal"/>
+              <w:jc w:val="center"/>
+              <w:rPr>
+                <w:rFonts w:ascii="Arial" w:hAnsi="Arial" w:eastAsia="Arial" w:cs="Arial"/>
+                <w:color w:val="000000" w:themeColor="text1" w:themeTint="FF" w:themeShade="FF"/>
+                <w:sz w:val="20"/>
+                <w:szCs w:val="20"/>
+              </w:rPr>
+            </w:pPr>
+            <w:r>
+              <w:rPr>
+                <w:rFonts w:ascii="Arial" w:hAnsi="Arial" w:eastAsia="Arial" w:cs="Arial"/>
+                <w:color w:val="000000" w:themeColor="text1" w:themeTint="FF" w:themeShade="FF"/>
+                <w:sz w:val="20"/>
+                <w:szCs w:val="20"/>
+              </w:rPr>
+              <w:t>Varchar</w:t>
+            </w:r>
+          </w:p>
+        </w:tc>
+        <w:tc>
+          <w:tcPr>
+            <w:tcW w:w="1699" w:type="dxa"/>
+            <w:tcMar/>
+          </w:tcPr>
+          <w:p>
+            <w:pPr>
+              <w:pStyle w:val="Normal"/>
+              <w:jc w:val="center"/>
+              <w:rPr>
+                <w:rFonts w:ascii="Arial" w:hAnsi="Arial" w:eastAsia="Arial" w:cs="Arial"/>
+                <w:color w:val="000000" w:themeColor="text1" w:themeTint="FF" w:themeShade="FF"/>
+                <w:sz w:val="20"/>
+                <w:szCs w:val="20"/>
+              </w:rPr>
+            </w:pPr>
+            <w:r>
+              <w:rPr>
+                <w:rFonts w:ascii="Arial" w:hAnsi="Arial" w:eastAsia="Arial" w:cs="Arial"/>
+                <w:color w:val="000000" w:themeColor="text1" w:themeTint="FF" w:themeShade="FF"/>
+                <w:sz w:val="20"/>
+                <w:szCs w:val="20"/>
+              </w:rPr>
+              <w:t>255</w:t>
+            </w:r>
+          </w:p>
+        </w:tc>
+        <w:tc>
+          <w:tcPr>
+            <w:tcW w:w="1699" w:type="dxa"/>
+            <w:tcMar/>
+          </w:tcPr>
+          <w:p>
+            <w:pPr>
+              <w:pStyle w:val="Normal"/>
+              <w:jc w:val="center"/>
+              <w:rPr>
+                <w:rFonts w:ascii="Arial" w:hAnsi="Arial" w:eastAsia="Arial" w:cs="Arial"/>
+                <w:color w:val="000000" w:themeColor="text1" w:themeTint="FF" w:themeShade="FF"/>
+                <w:sz w:val="20"/>
+                <w:szCs w:val="20"/>
+              </w:rPr>
+            </w:pPr>
+            <w:r>
+              <w:rPr>
+                <w:rFonts w:ascii="Arial" w:hAnsi="Arial" w:eastAsia="Arial" w:cs="Arial"/>
+                <w:color w:val="000000" w:themeColor="text1" w:themeTint="FF" w:themeShade="FF"/>
+                <w:sz w:val="20"/>
+                <w:szCs w:val="20"/>
+              </w:rPr>
+              <w:t xml:space="preserve">Unique/Not </w:t>
+            </w:r>
+            <w:r>
+              <w:rPr>
+                <w:rFonts w:ascii="Arial" w:hAnsi="Arial" w:eastAsia="Arial" w:cs="Arial"/>
+                <w:color w:val="000000" w:themeColor="text1" w:themeTint="FF" w:themeShade="FF"/>
+                <w:sz w:val="20"/>
+                <w:szCs w:val="20"/>
+              </w:rPr>
+              <w:t>Null</w:t>
+            </w:r>
+          </w:p>
+        </w:tc>
+      </w:tr>
+      <w:tr>
+        <w:trPr>
+          <w:trHeight w:val="300"/>
+        </w:trPr>
+        <w:tc>
+          <w:tcPr>
+            <w:tcW w:w="1890" w:type="dxa"/>
+            <w:shd w:val="clear" w:color="auto" w:fill="4F81BD" w:themeFill="accent1"/>
+            <w:tcMar/>
+          </w:tcPr>
+          <w:p>
+            <w:pPr>
+              <w:pStyle w:val="Normal"/>
+              <w:suppressLineNumbers w:val="0"/>
+              <w:bidi w:val="0"/>
+              <w:spacing w:before="0" w:beforeAutospacing="off" w:after="0" w:afterAutospacing="off" w:line="240" w:lineRule="auto"/>
+              <w:ind w:left="0" w:right="0"/>
+              <w:jc w:val="center"/>
+            </w:pPr>
+            <w:r>
+              <w:rPr>
+                <w:rFonts w:ascii="Arial" w:hAnsi="Arial" w:eastAsia="Arial" w:cs="Arial"/>
+                <w:b w:val="1"/>
+                <w:bCs w:val="1"/>
+                <w:color w:val="000000" w:themeColor="text1" w:themeTint="FF" w:themeShade="FF"/>
+                <w:sz w:val="20"/>
+                <w:szCs w:val="20"/>
+              </w:rPr>
+              <w:t>name</w:t>
+            </w:r>
+          </w:p>
+        </w:tc>
+        <w:tc>
+          <w:tcPr>
+            <w:tcW w:w="1459" w:type="dxa"/>
+            <w:tcMar/>
+          </w:tcPr>
+          <w:p>
+            <w:pPr>
+              <w:pStyle w:val="Normal"/>
+              <w:jc w:val="center"/>
+              <w:rPr>
+                <w:rFonts w:ascii="Arial" w:hAnsi="Arial" w:eastAsia="Arial" w:cs="Arial"/>
+                <w:color w:val="000000" w:themeColor="text1" w:themeTint="FF" w:themeShade="FF"/>
+                <w:sz w:val="20"/>
+                <w:szCs w:val="20"/>
+              </w:rPr>
+            </w:pPr>
+            <w:r>
+              <w:rPr>
+                <w:rFonts w:ascii="Arial" w:hAnsi="Arial" w:eastAsia="Arial" w:cs="Arial"/>
+                <w:color w:val="000000" w:themeColor="text1" w:themeTint="FF" w:themeShade="FF"/>
+                <w:sz w:val="20"/>
+                <w:szCs w:val="20"/>
+              </w:rPr>
+              <w:t>Nome do cliente</w:t>
+            </w:r>
+          </w:p>
+        </w:tc>
+        <w:tc>
+          <w:tcPr>
+            <w:tcW w:w="1699" w:type="dxa"/>
+            <w:tcMar/>
+          </w:tcPr>
+          <w:p>
+            <w:pPr>
+              <w:pStyle w:val="Normal"/>
+              <w:jc w:val="center"/>
+              <w:rPr>
+                <w:rFonts w:ascii="Arial" w:hAnsi="Arial" w:eastAsia="Arial" w:cs="Arial"/>
+                <w:color w:val="000000" w:themeColor="text1" w:themeTint="FF" w:themeShade="FF"/>
+                <w:sz w:val="20"/>
+                <w:szCs w:val="20"/>
+              </w:rPr>
+            </w:pPr>
+            <w:r>
+              <w:rPr>
+                <w:rFonts w:ascii="Arial" w:hAnsi="Arial" w:eastAsia="Arial" w:cs="Arial"/>
+                <w:color w:val="000000" w:themeColor="text1" w:themeTint="FF" w:themeShade="FF"/>
+                <w:sz w:val="20"/>
+                <w:szCs w:val="20"/>
+              </w:rPr>
+              <w:t>Varchar</w:t>
+            </w:r>
+          </w:p>
+        </w:tc>
+        <w:tc>
+          <w:tcPr>
+            <w:tcW w:w="1699" w:type="dxa"/>
+            <w:tcMar/>
+          </w:tcPr>
+          <w:p>
+            <w:pPr>
+              <w:pStyle w:val="Normal"/>
+              <w:jc w:val="center"/>
+              <w:rPr>
+                <w:rFonts w:ascii="Arial" w:hAnsi="Arial" w:eastAsia="Arial" w:cs="Arial"/>
+                <w:color w:val="000000" w:themeColor="text1" w:themeTint="FF" w:themeShade="FF"/>
+                <w:sz w:val="20"/>
+                <w:szCs w:val="20"/>
+              </w:rPr>
+            </w:pPr>
+            <w:r>
+              <w:rPr>
+                <w:rFonts w:ascii="Arial" w:hAnsi="Arial" w:eastAsia="Arial" w:cs="Arial"/>
+                <w:color w:val="000000" w:themeColor="text1" w:themeTint="FF" w:themeShade="FF"/>
+                <w:sz w:val="20"/>
+                <w:szCs w:val="20"/>
+              </w:rPr>
+              <w:t>100</w:t>
+            </w:r>
+          </w:p>
+        </w:tc>
+        <w:tc>
+          <w:tcPr>
+            <w:tcW w:w="1699" w:type="dxa"/>
+            <w:tcMar/>
+          </w:tcPr>
+          <w:p>
+            <w:pPr>
+              <w:pStyle w:val="Normal"/>
+              <w:jc w:val="center"/>
+              <w:rPr>
+                <w:rFonts w:ascii="Arial" w:hAnsi="Arial" w:eastAsia="Arial" w:cs="Arial"/>
+                <w:color w:val="000000" w:themeColor="text1" w:themeTint="FF" w:themeShade="FF"/>
+                <w:sz w:val="20"/>
+                <w:szCs w:val="20"/>
+              </w:rPr>
+            </w:pPr>
+            <w:r>
+              <w:rPr>
+                <w:rFonts w:ascii="Arial" w:hAnsi="Arial" w:eastAsia="Arial" w:cs="Arial"/>
+                <w:color w:val="000000" w:themeColor="text1" w:themeTint="FF" w:themeShade="FF"/>
+                <w:sz w:val="20"/>
+                <w:szCs w:val="20"/>
+              </w:rPr>
+              <w:t>Not Null</w:t>
+            </w:r>
+          </w:p>
+        </w:tc>
+      </w:tr>
+      <w:tr>
+        <w:trPr>
+          <w:trHeight w:val="300"/>
+        </w:trPr>
+        <w:tc>
+          <w:tcPr>
+            <w:tcW w:w="1890" w:type="dxa"/>
+            <w:shd w:val="clear" w:color="auto" w:fill="4F81BD" w:themeFill="accent1"/>
+            <w:tcMar/>
+          </w:tcPr>
+          <w:p>
+            <w:pPr>
+              <w:pStyle w:val="Normal"/>
+              <w:suppressLineNumbers w:val="0"/>
+              <w:bidi w:val="0"/>
+              <w:spacing w:before="0" w:beforeAutospacing="off" w:after="0" w:afterAutospacing="off" w:line="240" w:lineRule="auto"/>
+              <w:ind w:left="0" w:right="0"/>
+              <w:jc w:val="center"/>
+            </w:pPr>
+            <w:r>
+              <w:rPr>
+                <w:rFonts w:ascii="Arial" w:hAnsi="Arial" w:eastAsia="Arial" w:cs="Arial"/>
+                <w:b w:val="1"/>
+                <w:bCs w:val="1"/>
+                <w:color w:val="000000" w:themeColor="text1" w:themeTint="FF" w:themeShade="FF"/>
+                <w:sz w:val="20"/>
+                <w:szCs w:val="20"/>
+              </w:rPr>
+              <w:t>phone</w:t>
+            </w:r>
+          </w:p>
+        </w:tc>
+        <w:tc>
+          <w:tcPr>
+            <w:tcW w:w="1459" w:type="dxa"/>
+            <w:tcMar/>
+          </w:tcPr>
+          <w:p>
+            <w:pPr>
+              <w:pStyle w:val="Normal"/>
+              <w:jc w:val="center"/>
+              <w:rPr>
+                <w:rFonts w:ascii="Arial" w:hAnsi="Arial" w:eastAsia="Arial" w:cs="Arial"/>
+                <w:color w:val="000000" w:themeColor="text1" w:themeTint="FF" w:themeShade="FF"/>
+                <w:sz w:val="20"/>
+                <w:szCs w:val="20"/>
+              </w:rPr>
+            </w:pPr>
+            <w:r>
+              <w:rPr>
+                <w:rFonts w:ascii="Arial" w:hAnsi="Arial" w:eastAsia="Arial" w:cs="Arial"/>
+                <w:color w:val="000000" w:themeColor="text1" w:themeTint="FF" w:themeShade="FF"/>
+                <w:sz w:val="20"/>
+                <w:szCs w:val="20"/>
+              </w:rPr>
+              <w:t>Telefone do cliente (apenas números)</w:t>
+            </w:r>
+          </w:p>
+        </w:tc>
+        <w:tc>
+          <w:tcPr>
+            <w:tcW w:w="1699" w:type="dxa"/>
+            <w:tcMar/>
+          </w:tcPr>
+          <w:p>
+            <w:pPr>
+              <w:pStyle w:val="Normal"/>
+              <w:jc w:val="center"/>
+              <w:rPr>
+                <w:rFonts w:ascii="Arial" w:hAnsi="Arial" w:eastAsia="Arial" w:cs="Arial"/>
+                <w:color w:val="000000" w:themeColor="text1" w:themeTint="FF" w:themeShade="FF"/>
+                <w:sz w:val="20"/>
+                <w:szCs w:val="20"/>
+              </w:rPr>
+            </w:pPr>
+            <w:r>
+              <w:rPr>
+                <w:rFonts w:ascii="Arial" w:hAnsi="Arial" w:eastAsia="Arial" w:cs="Arial"/>
+                <w:color w:val="000000" w:themeColor="text1" w:themeTint="FF" w:themeShade="FF"/>
+                <w:sz w:val="20"/>
+                <w:szCs w:val="20"/>
+              </w:rPr>
+              <w:t>Char</w:t>
+            </w:r>
+          </w:p>
+        </w:tc>
+        <w:tc>
+          <w:tcPr>
+            <w:tcW w:w="1699" w:type="dxa"/>
+            <w:tcMar/>
+          </w:tcPr>
+          <w:p>
+            <w:pPr>
+              <w:pStyle w:val="Normal"/>
+              <w:jc w:val="center"/>
+              <w:rPr>
+                <w:rFonts w:ascii="Arial" w:hAnsi="Arial" w:eastAsia="Arial" w:cs="Arial"/>
+                <w:color w:val="000000" w:themeColor="text1" w:themeTint="FF" w:themeShade="FF"/>
+                <w:sz w:val="20"/>
+                <w:szCs w:val="20"/>
+              </w:rPr>
+            </w:pPr>
+            <w:r>
+              <w:rPr>
+                <w:rFonts w:ascii="Arial" w:hAnsi="Arial" w:eastAsia="Arial" w:cs="Arial"/>
+                <w:color w:val="000000" w:themeColor="text1" w:themeTint="FF" w:themeShade="FF"/>
+                <w:sz w:val="20"/>
+                <w:szCs w:val="20"/>
+              </w:rPr>
+              <w:t>11</w:t>
+            </w:r>
+          </w:p>
+        </w:tc>
+        <w:tc>
+          <w:tcPr>
+            <w:tcW w:w="1699" w:type="dxa"/>
+            <w:tcMar/>
+          </w:tcPr>
+          <w:p>
+            <w:pPr>
+              <w:pStyle w:val="Normal"/>
+              <w:jc w:val="center"/>
+              <w:rPr>
+                <w:rFonts w:ascii="Arial" w:hAnsi="Arial" w:eastAsia="Arial" w:cs="Arial"/>
+                <w:color w:val="000000" w:themeColor="text1" w:themeTint="FF" w:themeShade="FF"/>
+                <w:sz w:val="20"/>
+                <w:szCs w:val="20"/>
+              </w:rPr>
+            </w:pPr>
+            <w:r>
+              <w:rPr>
+                <w:rFonts w:ascii="Arial" w:hAnsi="Arial" w:eastAsia="Arial" w:cs="Arial"/>
+                <w:color w:val="000000" w:themeColor="text1" w:themeTint="FF" w:themeShade="FF"/>
+                <w:sz w:val="20"/>
+                <w:szCs w:val="20"/>
+              </w:rPr>
+              <w:t>Unique/</w:t>
+            </w:r>
+            <w:r>
+              <w:rPr>
+                <w:rFonts w:ascii="Arial" w:hAnsi="Arial" w:eastAsia="Arial" w:cs="Arial"/>
+                <w:color w:val="000000" w:themeColor="text1" w:themeTint="FF" w:themeShade="FF"/>
+                <w:sz w:val="20"/>
+                <w:szCs w:val="20"/>
+              </w:rPr>
+              <w:t>Not</w:t>
+            </w:r>
+            <w:r>
+              <w:rPr>
+                <w:rFonts w:ascii="Arial" w:hAnsi="Arial" w:eastAsia="Arial" w:cs="Arial"/>
+                <w:color w:val="000000" w:themeColor="text1" w:themeTint="FF" w:themeShade="FF"/>
+                <w:sz w:val="20"/>
+                <w:szCs w:val="20"/>
+              </w:rPr>
+              <w:t xml:space="preserve"> Null</w:t>
+            </w:r>
+          </w:p>
+        </w:tc>
+      </w:tr>
+      <w:tr>
+        <w:trPr>
+          <w:trHeight w:val="300"/>
+        </w:trPr>
+        <w:tc>
+          <w:tcPr>
+            <w:tcW w:w="1890" w:type="dxa"/>
+            <w:shd w:val="clear" w:color="auto" w:fill="4F81BD" w:themeFill="accent1"/>
+            <w:tcMar/>
+          </w:tcPr>
+          <w:p>
+            <w:pPr>
+              <w:pStyle w:val="Normal"/>
+              <w:suppressLineNumbers w:val="0"/>
+              <w:bidi w:val="0"/>
+              <w:spacing w:before="0" w:beforeAutospacing="off" w:after="0" w:afterAutospacing="off" w:line="240" w:lineRule="auto"/>
+              <w:ind w:left="0" w:right="0"/>
+              <w:jc w:val="center"/>
+              <w:rPr>
+                <w:rFonts w:ascii="Arial" w:hAnsi="Arial" w:eastAsia="Arial" w:cs="Arial"/>
+                <w:b w:val="1"/>
+                <w:bCs w:val="1"/>
+                <w:color w:val="000000" w:themeColor="text1" w:themeTint="FF" w:themeShade="FF"/>
+                <w:sz w:val="20"/>
+                <w:szCs w:val="20"/>
+              </w:rPr>
+            </w:pPr>
+            <w:r>
+              <w:rPr>
+                <w:rFonts w:ascii="Arial" w:hAnsi="Arial" w:eastAsia="Arial" w:cs="Arial"/>
+                <w:b w:val="1"/>
+                <w:bCs w:val="1"/>
+                <w:color w:val="000000" w:themeColor="text1" w:themeTint="FF" w:themeShade="FF"/>
+                <w:sz w:val="20"/>
+                <w:szCs w:val="20"/>
+              </w:rPr>
+              <w:t>legal_document</w:t>
+            </w:r>
+          </w:p>
+        </w:tc>
+        <w:tc>
+          <w:tcPr>
+            <w:tcW w:w="1459" w:type="dxa"/>
+            <w:tcMar/>
+          </w:tcPr>
+          <w:p>
+            <w:pPr>
+              <w:pStyle w:val="Normal"/>
+              <w:jc w:val="center"/>
+              <w:rPr>
+                <w:rFonts w:ascii="Arial" w:hAnsi="Arial" w:eastAsia="Arial" w:cs="Arial"/>
+                <w:color w:val="000000" w:themeColor="text1" w:themeTint="FF" w:themeShade="FF"/>
+                <w:sz w:val="20"/>
+                <w:szCs w:val="20"/>
+              </w:rPr>
+            </w:pPr>
+            <w:r>
+              <w:rPr>
+                <w:rFonts w:ascii="Arial" w:hAnsi="Arial" w:eastAsia="Arial" w:cs="Arial"/>
+                <w:color w:val="000000" w:themeColor="text1" w:themeTint="FF" w:themeShade="FF"/>
+                <w:sz w:val="20"/>
+                <w:szCs w:val="20"/>
+              </w:rPr>
+              <w:t>CPF do cliente (apenas números)</w:t>
+            </w:r>
+          </w:p>
+        </w:tc>
+        <w:tc>
+          <w:tcPr>
+            <w:tcW w:w="1699" w:type="dxa"/>
+            <w:tcMar/>
+          </w:tcPr>
+          <w:p>
+            <w:pPr>
+              <w:pStyle w:val="Normal"/>
+              <w:jc w:val="center"/>
+              <w:rPr>
+                <w:rFonts w:ascii="Arial" w:hAnsi="Arial" w:eastAsia="Arial" w:cs="Arial"/>
+                <w:color w:val="000000" w:themeColor="text1" w:themeTint="FF" w:themeShade="FF"/>
+                <w:sz w:val="20"/>
+                <w:szCs w:val="20"/>
+              </w:rPr>
+            </w:pPr>
+            <w:r>
+              <w:rPr>
+                <w:rFonts w:ascii="Arial" w:hAnsi="Arial" w:eastAsia="Arial" w:cs="Arial"/>
+                <w:color w:val="000000" w:themeColor="text1" w:themeTint="FF" w:themeShade="FF"/>
+                <w:sz w:val="20"/>
+                <w:szCs w:val="20"/>
+              </w:rPr>
+              <w:t>Char</w:t>
+            </w:r>
+          </w:p>
+        </w:tc>
+        <w:tc>
+          <w:tcPr>
+            <w:tcW w:w="1699" w:type="dxa"/>
+            <w:tcMar/>
+          </w:tcPr>
+          <w:p>
+            <w:pPr>
+              <w:pStyle w:val="Normal"/>
+              <w:jc w:val="center"/>
+              <w:rPr>
+                <w:rFonts w:ascii="Arial" w:hAnsi="Arial" w:eastAsia="Arial" w:cs="Arial"/>
+                <w:color w:val="000000" w:themeColor="text1" w:themeTint="FF" w:themeShade="FF"/>
+                <w:sz w:val="20"/>
+                <w:szCs w:val="20"/>
+              </w:rPr>
+            </w:pPr>
+            <w:r>
+              <w:rPr>
+                <w:rFonts w:ascii="Arial" w:hAnsi="Arial" w:eastAsia="Arial" w:cs="Arial"/>
+                <w:color w:val="000000" w:themeColor="text1" w:themeTint="FF" w:themeShade="FF"/>
+                <w:sz w:val="20"/>
+                <w:szCs w:val="20"/>
+              </w:rPr>
+              <w:t>11</w:t>
+            </w:r>
+          </w:p>
+        </w:tc>
+        <w:tc>
+          <w:tcPr>
+            <w:tcW w:w="1699" w:type="dxa"/>
+            <w:tcMar/>
+          </w:tcPr>
+          <w:p>
+            <w:pPr>
+              <w:pStyle w:val="Normal"/>
+              <w:jc w:val="center"/>
+              <w:rPr>
+                <w:rFonts w:ascii="Arial" w:hAnsi="Arial" w:eastAsia="Arial" w:cs="Arial"/>
+                <w:color w:val="000000" w:themeColor="text1" w:themeTint="FF" w:themeShade="FF"/>
+                <w:sz w:val="20"/>
+                <w:szCs w:val="20"/>
+              </w:rPr>
+            </w:pPr>
+            <w:r>
+              <w:rPr>
+                <w:rFonts w:ascii="Arial" w:hAnsi="Arial" w:eastAsia="Arial" w:cs="Arial"/>
+                <w:color w:val="000000" w:themeColor="text1" w:themeTint="FF" w:themeShade="FF"/>
+                <w:sz w:val="20"/>
+                <w:szCs w:val="20"/>
+              </w:rPr>
+              <w:t>Unique/</w:t>
+            </w:r>
+            <w:r>
+              <w:rPr>
+                <w:rFonts w:ascii="Arial" w:hAnsi="Arial" w:eastAsia="Arial" w:cs="Arial"/>
+                <w:color w:val="000000" w:themeColor="text1" w:themeTint="FF" w:themeShade="FF"/>
+                <w:sz w:val="20"/>
+                <w:szCs w:val="20"/>
+              </w:rPr>
+              <w:t>Not</w:t>
+            </w:r>
+            <w:r>
+              <w:rPr>
+                <w:rFonts w:ascii="Arial" w:hAnsi="Arial" w:eastAsia="Arial" w:cs="Arial"/>
+                <w:color w:val="000000" w:themeColor="text1" w:themeTint="FF" w:themeShade="FF"/>
+                <w:sz w:val="20"/>
+                <w:szCs w:val="20"/>
+              </w:rPr>
+              <w:t xml:space="preserve"> Null</w:t>
+            </w:r>
+          </w:p>
+        </w:tc>
+      </w:tr>
+      <w:tr>
+        <w:trPr>
+          <w:trHeight w:val="300"/>
+        </w:trPr>
+        <w:tc>
+          <w:tcPr>
+            <w:tcW w:w="1890" w:type="dxa"/>
+            <w:shd w:val="clear" w:color="auto" w:fill="4F81BD" w:themeFill="accent1"/>
+            <w:tcMar/>
+          </w:tcPr>
+          <w:p>
+            <w:pPr>
+              <w:pStyle w:val="Normal"/>
+              <w:spacing w:line="240" w:lineRule="auto"/>
+              <w:jc w:val="center"/>
+              <w:rPr>
+                <w:rFonts w:ascii="Arial" w:hAnsi="Arial" w:eastAsia="Arial" w:cs="Arial"/>
+                <w:b w:val="1"/>
+                <w:bCs w:val="1"/>
+                <w:color w:val="000000" w:themeColor="text1" w:themeTint="FF" w:themeShade="FF"/>
+                <w:sz w:val="20"/>
+                <w:szCs w:val="20"/>
+              </w:rPr>
+            </w:pPr>
+            <w:r>
+              <w:rPr>
+                <w:rFonts w:ascii="Arial" w:hAnsi="Arial" w:eastAsia="Arial" w:cs="Arial"/>
+                <w:b w:val="1"/>
+                <w:bCs w:val="1"/>
+                <w:color w:val="000000" w:themeColor="text1" w:themeTint="FF" w:themeShade="FF"/>
+                <w:sz w:val="20"/>
+                <w:szCs w:val="20"/>
+              </w:rPr>
+              <w:t>address</w:t>
+            </w:r>
+          </w:p>
+        </w:tc>
+        <w:tc>
+          <w:tcPr>
+            <w:tcW w:w="1459" w:type="dxa"/>
+            <w:tcMar/>
+          </w:tcPr>
+          <w:p>
+            <w:pPr>
+              <w:pStyle w:val="Normal"/>
+              <w:jc w:val="center"/>
+              <w:rPr>
+                <w:rFonts w:ascii="Arial" w:hAnsi="Arial" w:eastAsia="Arial" w:cs="Arial"/>
+                <w:color w:val="000000" w:themeColor="text1" w:themeTint="FF" w:themeShade="FF"/>
+                <w:sz w:val="20"/>
+                <w:szCs w:val="20"/>
+              </w:rPr>
+            </w:pPr>
+            <w:r>
+              <w:rPr>
+                <w:rFonts w:ascii="Arial" w:hAnsi="Arial" w:eastAsia="Arial" w:cs="Arial"/>
+                <w:color w:val="000000" w:themeColor="text1" w:themeTint="FF" w:themeShade="FF"/>
+                <w:sz w:val="20"/>
+                <w:szCs w:val="20"/>
+              </w:rPr>
+              <w:t>Endereço do cliente</w:t>
+            </w:r>
+          </w:p>
+        </w:tc>
+        <w:tc>
+          <w:tcPr>
+            <w:tcW w:w="1699" w:type="dxa"/>
+            <w:tcMar/>
+          </w:tcPr>
+          <w:p>
+            <w:pPr>
+              <w:pStyle w:val="Normal"/>
+              <w:jc w:val="center"/>
+              <w:rPr>
+                <w:rFonts w:ascii="Arial" w:hAnsi="Arial" w:eastAsia="Arial" w:cs="Arial"/>
+                <w:color w:val="000000" w:themeColor="text1" w:themeTint="FF" w:themeShade="FF"/>
+                <w:sz w:val="20"/>
+                <w:szCs w:val="20"/>
+              </w:rPr>
+            </w:pPr>
+            <w:r>
+              <w:rPr>
+                <w:rFonts w:ascii="Arial" w:hAnsi="Arial" w:eastAsia="Arial" w:cs="Arial"/>
+                <w:color w:val="000000" w:themeColor="text1" w:themeTint="FF" w:themeShade="FF"/>
+                <w:sz w:val="20"/>
+                <w:szCs w:val="20"/>
+              </w:rPr>
+              <w:t>Varchar</w:t>
+            </w:r>
+          </w:p>
+        </w:tc>
+        <w:tc>
+          <w:tcPr>
+            <w:tcW w:w="1699" w:type="dxa"/>
+            <w:tcMar/>
+          </w:tcPr>
+          <w:p>
+            <w:pPr>
+              <w:pStyle w:val="Normal"/>
+              <w:jc w:val="center"/>
+              <w:rPr>
+                <w:rFonts w:ascii="Arial" w:hAnsi="Arial" w:eastAsia="Arial" w:cs="Arial"/>
+                <w:color w:val="000000" w:themeColor="text1" w:themeTint="FF" w:themeShade="FF"/>
+                <w:sz w:val="20"/>
+                <w:szCs w:val="20"/>
+              </w:rPr>
+            </w:pPr>
+            <w:r>
+              <w:rPr>
+                <w:rFonts w:ascii="Arial" w:hAnsi="Arial" w:eastAsia="Arial" w:cs="Arial"/>
+                <w:color w:val="000000" w:themeColor="text1" w:themeTint="FF" w:themeShade="FF"/>
+                <w:sz w:val="20"/>
+                <w:szCs w:val="20"/>
+              </w:rPr>
+              <w:t>255</w:t>
+            </w:r>
+          </w:p>
+        </w:tc>
+        <w:tc>
+          <w:tcPr>
+            <w:tcW w:w="1699" w:type="dxa"/>
+            <w:tcMar/>
+          </w:tcPr>
+          <w:p>
+            <w:pPr>
+              <w:pStyle w:val="Normal"/>
+              <w:jc w:val="center"/>
+              <w:rPr>
+                <w:rFonts w:ascii="Arial" w:hAnsi="Arial" w:eastAsia="Arial" w:cs="Arial"/>
+                <w:color w:val="000000" w:themeColor="text1" w:themeTint="FF" w:themeShade="FF"/>
+                <w:sz w:val="20"/>
+                <w:szCs w:val="20"/>
+              </w:rPr>
+            </w:pPr>
+            <w:r>
+              <w:rPr>
+                <w:rFonts w:ascii="Arial" w:hAnsi="Arial" w:eastAsia="Arial" w:cs="Arial"/>
+                <w:color w:val="000000" w:themeColor="text1" w:themeTint="FF" w:themeShade="FF"/>
+                <w:sz w:val="20"/>
+                <w:szCs w:val="20"/>
+              </w:rPr>
+              <w:t>Not</w:t>
+            </w:r>
+            <w:r>
+              <w:rPr>
+                <w:rFonts w:ascii="Arial" w:hAnsi="Arial" w:eastAsia="Arial" w:cs="Arial"/>
+                <w:color w:val="000000" w:themeColor="text1" w:themeTint="FF" w:themeShade="FF"/>
+                <w:sz w:val="20"/>
+                <w:szCs w:val="20"/>
+              </w:rPr>
+              <w:t xml:space="preserve"> Null</w:t>
+            </w:r>
+          </w:p>
+        </w:tc>
+      </w:tr>
+      <w:tr>
+        <w:trPr>
+          <w:trHeight w:val="300"/>
+        </w:trPr>
+        <w:tc>
+          <w:tcPr>
+            <w:tcW w:w="1890" w:type="dxa"/>
+            <w:shd w:val="clear" w:color="auto" w:fill="4F81BD" w:themeFill="accent1"/>
+            <w:tcMar/>
+          </w:tcPr>
+          <w:p>
+            <w:pPr>
+              <w:pStyle w:val="Normal"/>
+              <w:spacing w:line="240" w:lineRule="auto"/>
+              <w:jc w:val="center"/>
+              <w:rPr>
+                <w:rFonts w:ascii="Arial" w:hAnsi="Arial" w:eastAsia="Arial" w:cs="Arial"/>
+                <w:b w:val="1"/>
+                <w:bCs w:val="1"/>
+                <w:color w:val="000000" w:themeColor="text1" w:themeTint="FF" w:themeShade="FF"/>
+                <w:sz w:val="20"/>
+                <w:szCs w:val="20"/>
+              </w:rPr>
+            </w:pPr>
+            <w:r>
+              <w:rPr>
+                <w:rFonts w:ascii="Arial" w:hAnsi="Arial" w:eastAsia="Arial" w:cs="Arial"/>
+                <w:b w:val="1"/>
+                <w:bCs w:val="1"/>
+                <w:color w:val="000000" w:themeColor="text1" w:themeTint="FF" w:themeShade="FF"/>
+                <w:sz w:val="20"/>
+                <w:szCs w:val="20"/>
+              </w:rPr>
+              <w:t>born_date</w:t>
+            </w:r>
+          </w:p>
+        </w:tc>
+        <w:tc>
+          <w:tcPr>
+            <w:tcW w:w="1459" w:type="dxa"/>
+            <w:tcMar/>
+          </w:tcPr>
+          <w:p>
+            <w:pPr>
+              <w:pStyle w:val="Normal"/>
+              <w:jc w:val="center"/>
+              <w:rPr>
+                <w:rFonts w:ascii="Arial" w:hAnsi="Arial" w:eastAsia="Arial" w:cs="Arial"/>
+                <w:color w:val="000000" w:themeColor="text1" w:themeTint="FF" w:themeShade="FF"/>
+                <w:sz w:val="20"/>
+                <w:szCs w:val="20"/>
+              </w:rPr>
+            </w:pPr>
+            <w:r>
+              <w:rPr>
+                <w:rFonts w:ascii="Arial" w:hAnsi="Arial" w:eastAsia="Arial" w:cs="Arial"/>
+                <w:color w:val="000000" w:themeColor="text1" w:themeTint="FF" w:themeShade="FF"/>
+                <w:sz w:val="20"/>
+                <w:szCs w:val="20"/>
+              </w:rPr>
+              <w:t>Data de nascimento do cliente</w:t>
+            </w:r>
+          </w:p>
+        </w:tc>
+        <w:tc>
+          <w:tcPr>
+            <w:tcW w:w="1699" w:type="dxa"/>
+            <w:tcMar/>
+          </w:tcPr>
+          <w:p>
+            <w:pPr>
+              <w:pStyle w:val="Normal"/>
+              <w:jc w:val="center"/>
+              <w:rPr>
+                <w:rFonts w:ascii="Arial" w:hAnsi="Arial" w:eastAsia="Arial" w:cs="Arial"/>
+                <w:color w:val="000000" w:themeColor="text1" w:themeTint="FF" w:themeShade="FF"/>
+                <w:sz w:val="20"/>
+                <w:szCs w:val="20"/>
+              </w:rPr>
+            </w:pPr>
+            <w:r>
+              <w:rPr>
+                <w:rFonts w:ascii="Arial" w:hAnsi="Arial" w:eastAsia="Arial" w:cs="Arial"/>
+                <w:color w:val="000000" w:themeColor="text1" w:themeTint="FF" w:themeShade="FF"/>
+                <w:sz w:val="20"/>
+                <w:szCs w:val="20"/>
+              </w:rPr>
+              <w:t>Date</w:t>
+            </w:r>
+          </w:p>
+        </w:tc>
+        <w:tc>
+          <w:tcPr>
+            <w:tcW w:w="1699" w:type="dxa"/>
+            <w:tcMar/>
+          </w:tcPr>
+          <w:p>
+            <w:pPr>
+              <w:pStyle w:val="Normal"/>
+              <w:jc w:val="center"/>
+              <w:rPr>
+                <w:rFonts w:ascii="Arial" w:hAnsi="Arial" w:eastAsia="Arial" w:cs="Arial"/>
+                <w:color w:val="000000" w:themeColor="text1" w:themeTint="FF" w:themeShade="FF"/>
+                <w:sz w:val="20"/>
+                <w:szCs w:val="20"/>
+              </w:rPr>
+            </w:pPr>
+          </w:p>
+        </w:tc>
+        <w:tc>
+          <w:tcPr>
+            <w:tcW w:w="1699" w:type="dxa"/>
+            <w:tcMar/>
+          </w:tcPr>
+          <w:p>
+            <w:pPr>
+              <w:pStyle w:val="Normal"/>
+              <w:jc w:val="center"/>
+              <w:rPr>
+                <w:rFonts w:ascii="Arial" w:hAnsi="Arial" w:eastAsia="Arial" w:cs="Arial"/>
+                <w:color w:val="000000" w:themeColor="text1" w:themeTint="FF" w:themeShade="FF"/>
+                <w:sz w:val="20"/>
+                <w:szCs w:val="20"/>
+              </w:rPr>
+            </w:pPr>
+            <w:r>
+              <w:rPr>
+                <w:rFonts w:ascii="Arial" w:hAnsi="Arial" w:eastAsia="Arial" w:cs="Arial"/>
+                <w:color w:val="000000" w:themeColor="text1" w:themeTint="FF" w:themeShade="FF"/>
+                <w:sz w:val="20"/>
+                <w:szCs w:val="20"/>
+              </w:rPr>
+              <w:t>Not</w:t>
+            </w:r>
+            <w:r>
+              <w:rPr>
+                <w:rFonts w:ascii="Arial" w:hAnsi="Arial" w:eastAsia="Arial" w:cs="Arial"/>
+                <w:color w:val="000000" w:themeColor="text1" w:themeTint="FF" w:themeShade="FF"/>
+                <w:sz w:val="20"/>
+                <w:szCs w:val="20"/>
+              </w:rPr>
+              <w:t xml:space="preserve"> Null</w:t>
+            </w:r>
+          </w:p>
+        </w:tc>
+      </w:tr>
+    </w:tbl>
+    <w:p xmlns:wp14="http://schemas.microsoft.com/office/word/2010/wordml" wp14:textId="72D56CCB">
+      <w:pPr>
+        <w:pStyle w:val="Normal"/>
+        <w:pBdr>
+          <w:top w:val="nil" w:color="000000" w:sz="0" w:space="0"/>
+          <w:left w:val="nil" w:color="000000" w:sz="0" w:space="0"/>
+          <w:bottom w:val="nil" w:color="000000" w:sz="0" w:space="0"/>
+          <w:right w:val="nil" w:color="000000" w:sz="0" w:space="0"/>
+          <w:between w:val="nil" w:color="000000" w:sz="0" w:space="0"/>
         </w:pBdr>
         <w:spacing w:before="60" w:after="60"/>
         <w:ind w:left="578"/>
         <w:jc w:val="both"/>
-        <w:rPr>
-          <w:color w:val="5B9BD5"/>
-          <w:sz w:val="22"/>
-          <w:szCs w:val="22"/>
-        </w:rPr>
       </w:pPr>
-      <w:r>
-        <w:rPr>
-          <w:color w:val="5B9BD5"/>
-          <w:sz w:val="22"/>
-          <w:szCs w:val="22"/>
-        </w:rPr>
-        <w:t>&lt;Esta seção deve conter o dicionário de dados. A identificação das entidades, seus campos, formatos, validação, valores default dentre outros.&gt;</w:t>
-      </w:r>
     </w:p>
-    <w:p xmlns:wp14="http://schemas.microsoft.com/office/word/2010/wordml" wp14:textId="77777777">
+    <w:tbl>
+      <w:tblPr>
+        <w:tblStyle w:val="TableGrid"/>
+        <w:tblW w:w="0" w:type="auto"/>
+        <w:jc w:val="center"/>
+        <w:tblLayout w:type="fixed"/>
+        <w:tblLook w:val="06A0" w:firstRow="1" w:lastRow="0" w:firstColumn="1" w:lastColumn="0" w:noHBand="1" w:noVBand="1"/>
+      </w:tblPr>
+      <w:tblGrid>
+        <w:gridCol w:w="1650"/>
+        <w:gridCol w:w="1699"/>
+        <w:gridCol w:w="1699"/>
+        <w:gridCol w:w="1699"/>
+        <w:gridCol w:w="1699"/>
+      </w:tblGrid>
+      <w:tr>
+        <w:trPr>
+          <w:trHeight w:val="300"/>
+        </w:trPr>
+        <w:tc>
+          <w:tcPr>
+            <w:tcW w:w="1650" w:type="dxa"/>
+            <w:shd w:val="clear" w:color="auto" w:fill="4F81BD" w:themeFill="accent1"/>
+            <w:tcMar/>
+          </w:tcPr>
+          <w:p>
+            <w:pPr>
+              <w:pStyle w:val="Normal"/>
+              <w:jc w:val="center"/>
+              <w:rPr>
+                <w:rFonts w:ascii="Arial" w:hAnsi="Arial" w:eastAsia="Arial" w:cs="Arial"/>
+                <w:b w:val="1"/>
+                <w:bCs w:val="1"/>
+                <w:color w:val="000000" w:themeColor="text1" w:themeTint="FF" w:themeShade="FF"/>
+                <w:sz w:val="20"/>
+                <w:szCs w:val="20"/>
+              </w:rPr>
+            </w:pPr>
+            <w:r>
+              <w:rPr>
+                <w:rFonts w:ascii="Arial" w:hAnsi="Arial" w:eastAsia="Arial" w:cs="Arial"/>
+                <w:b w:val="1"/>
+                <w:bCs w:val="1"/>
+                <w:color w:val="000000" w:themeColor="text1" w:themeTint="FF" w:themeShade="FF"/>
+                <w:sz w:val="20"/>
+                <w:szCs w:val="20"/>
+              </w:rPr>
+              <w:t>Tabela</w:t>
+            </w:r>
+          </w:p>
+        </w:tc>
+        <w:tc>
+          <w:tcPr>
+            <w:tcW w:w="6796" w:type="dxa"/>
+            <w:gridSpan w:val="4"/>
+            <w:tcMar/>
+          </w:tcPr>
+          <w:p>
+            <w:pPr>
+              <w:pStyle w:val="Normal"/>
+              <w:jc w:val="center"/>
+              <w:rPr>
+                <w:color w:val="000000" w:themeColor="text1" w:themeTint="FF" w:themeShade="FF"/>
+                <w:sz w:val="22"/>
+                <w:szCs w:val="22"/>
+              </w:rPr>
+            </w:pPr>
+            <w:r>
+              <w:rPr>
+                <w:color w:val="000000" w:themeColor="text1" w:themeTint="FF" w:themeShade="FF"/>
+                <w:sz w:val="22"/>
+                <w:szCs w:val="22"/>
+              </w:rPr>
+              <w:t>book</w:t>
+            </w:r>
+          </w:p>
+        </w:tc>
+      </w:tr>
+      <w:tr>
+        <w:trPr>
+          <w:trHeight w:val="300"/>
+        </w:trPr>
+        <w:tc>
+          <w:tcPr>
+            <w:tcW w:w="1650" w:type="dxa"/>
+            <w:shd w:val="clear" w:color="auto" w:fill="4F81BD" w:themeFill="accent1"/>
+            <w:tcMar/>
+          </w:tcPr>
+          <w:p>
+            <w:pPr>
+              <w:pStyle w:val="Normal"/>
+              <w:jc w:val="center"/>
+              <w:rPr>
+                <w:rFonts w:ascii="Arial" w:hAnsi="Arial" w:eastAsia="Arial" w:cs="Arial"/>
+                <w:b w:val="1"/>
+                <w:bCs w:val="1"/>
+                <w:color w:val="000000" w:themeColor="text1" w:themeTint="FF" w:themeShade="FF"/>
+                <w:sz w:val="20"/>
+                <w:szCs w:val="20"/>
+              </w:rPr>
+            </w:pPr>
+            <w:r>
+              <w:rPr>
+                <w:rFonts w:ascii="Arial" w:hAnsi="Arial" w:eastAsia="Arial" w:cs="Arial"/>
+                <w:b w:val="1"/>
+                <w:bCs w:val="1"/>
+                <w:color w:val="000000" w:themeColor="text1" w:themeTint="FF" w:themeShade="FF"/>
+                <w:sz w:val="20"/>
+                <w:szCs w:val="20"/>
+              </w:rPr>
+              <w:t>Descrição</w:t>
+            </w:r>
+          </w:p>
+        </w:tc>
+        <w:tc>
+          <w:tcPr>
+            <w:tcW w:w="6796" w:type="dxa"/>
+            <w:gridSpan w:val="4"/>
+            <w:tcMar/>
+          </w:tcPr>
+          <w:p>
+            <w:pPr>
+              <w:pStyle w:val="Normal"/>
+              <w:jc w:val="center"/>
+              <w:rPr>
+                <w:color w:val="000000" w:themeColor="text1" w:themeTint="FF" w:themeShade="FF"/>
+                <w:sz w:val="22"/>
+                <w:szCs w:val="22"/>
+              </w:rPr>
+            </w:pPr>
+            <w:r>
+              <w:rPr>
+                <w:color w:val="000000" w:themeColor="text1" w:themeTint="FF" w:themeShade="FF"/>
+                <w:sz w:val="22"/>
+                <w:szCs w:val="22"/>
+              </w:rPr>
+              <w:t>Armazenará as informações dos livros do acervo da biblioteca.</w:t>
+            </w:r>
+          </w:p>
+        </w:tc>
+      </w:tr>
+      <w:tr>
+        <w:trPr>
+          <w:trHeight w:val="300"/>
+        </w:trPr>
+        <w:tc>
+          <w:tcPr>
+            <w:tcW w:w="1650" w:type="dxa"/>
+            <w:shd w:val="clear" w:color="auto" w:fill="4F81BD" w:themeFill="accent1"/>
+            <w:tcMar/>
+          </w:tcPr>
+          <w:p>
+            <w:pPr>
+              <w:pStyle w:val="Normal"/>
+              <w:jc w:val="center"/>
+              <w:rPr>
+                <w:rFonts w:ascii="Arial" w:hAnsi="Arial" w:eastAsia="Arial" w:cs="Arial"/>
+                <w:b w:val="1"/>
+                <w:bCs w:val="1"/>
+                <w:color w:val="000000" w:themeColor="text1" w:themeTint="FF" w:themeShade="FF"/>
+                <w:sz w:val="20"/>
+                <w:szCs w:val="20"/>
+              </w:rPr>
+            </w:pPr>
+            <w:r>
+              <w:rPr>
+                <w:rFonts w:ascii="Arial" w:hAnsi="Arial" w:eastAsia="Arial" w:cs="Arial"/>
+                <w:b w:val="1"/>
+                <w:bCs w:val="1"/>
+                <w:color w:val="000000" w:themeColor="text1" w:themeTint="FF" w:themeShade="FF"/>
+                <w:sz w:val="20"/>
+                <w:szCs w:val="20"/>
+              </w:rPr>
+              <w:t>Observações</w:t>
+            </w:r>
+          </w:p>
+        </w:tc>
+        <w:tc>
+          <w:tcPr>
+            <w:tcW w:w="6796" w:type="dxa"/>
+            <w:gridSpan w:val="4"/>
+            <w:tcMar/>
+          </w:tcPr>
+          <w:p>
+            <w:pPr>
+              <w:pStyle w:val="Normal"/>
+              <w:jc w:val="center"/>
+              <w:rPr>
+                <w:color w:val="000000" w:themeColor="text1" w:themeTint="FF" w:themeShade="FF"/>
+                <w:sz w:val="22"/>
+                <w:szCs w:val="22"/>
+              </w:rPr>
+            </w:pPr>
+          </w:p>
+        </w:tc>
+      </w:tr>
+      <w:tr>
+        <w:trPr>
+          <w:trHeight w:val="300"/>
+        </w:trPr>
+        <w:tc>
+          <w:tcPr>
+            <w:tcW w:w="8446" w:type="dxa"/>
+            <w:gridSpan w:val="5"/>
+            <w:shd w:val="clear" w:color="auto" w:fill="9BBB59" w:themeFill="accent3"/>
+            <w:tcMar/>
+          </w:tcPr>
+          <w:p>
+            <w:pPr>
+              <w:pStyle w:val="Normal"/>
+              <w:jc w:val="center"/>
+              <w:rPr>
+                <w:rFonts w:ascii="Arial" w:hAnsi="Arial" w:eastAsia="Arial" w:cs="Arial"/>
+                <w:b w:val="1"/>
+                <w:bCs w:val="1"/>
+                <w:color w:val="000000" w:themeColor="text1" w:themeTint="FF" w:themeShade="FF"/>
+                <w:sz w:val="20"/>
+                <w:szCs w:val="20"/>
+              </w:rPr>
+            </w:pPr>
+            <w:r>
+              <w:rPr>
+                <w:rFonts w:ascii="Arial" w:hAnsi="Arial" w:eastAsia="Arial" w:cs="Arial"/>
+                <w:b w:val="1"/>
+                <w:bCs w:val="1"/>
+                <w:color w:val="000000" w:themeColor="text1" w:themeTint="FF" w:themeShade="FF"/>
+                <w:sz w:val="20"/>
+                <w:szCs w:val="20"/>
+              </w:rPr>
+              <w:t>Campos</w:t>
+            </w:r>
+          </w:p>
+        </w:tc>
+      </w:tr>
+      <w:tr>
+        <w:trPr>
+          <w:trHeight w:val="300"/>
+        </w:trPr>
+        <w:tc>
+          <w:tcPr>
+            <w:tcW w:w="1650" w:type="dxa"/>
+            <w:shd w:val="clear" w:color="auto" w:fill="4F81BD" w:themeFill="accent1"/>
+            <w:tcMar/>
+          </w:tcPr>
+          <w:p>
+            <w:pPr>
+              <w:pStyle w:val="Normal"/>
+              <w:jc w:val="center"/>
+              <w:rPr>
+                <w:rFonts w:ascii="Arial" w:hAnsi="Arial" w:eastAsia="Arial" w:cs="Arial"/>
+                <w:b w:val="1"/>
+                <w:bCs w:val="1"/>
+                <w:color w:val="000000" w:themeColor="text1" w:themeTint="FF" w:themeShade="FF"/>
+                <w:sz w:val="20"/>
+                <w:szCs w:val="20"/>
+              </w:rPr>
+            </w:pPr>
+            <w:r>
+              <w:rPr>
+                <w:rFonts w:ascii="Arial" w:hAnsi="Arial" w:eastAsia="Arial" w:cs="Arial"/>
+                <w:b w:val="1"/>
+                <w:bCs w:val="1"/>
+                <w:color w:val="000000" w:themeColor="text1" w:themeTint="FF" w:themeShade="FF"/>
+                <w:sz w:val="20"/>
+                <w:szCs w:val="20"/>
+              </w:rPr>
+              <w:t>Nome</w:t>
+            </w:r>
+          </w:p>
+        </w:tc>
+        <w:tc>
+          <w:tcPr>
+            <w:tcW w:w="1699" w:type="dxa"/>
+            <w:shd w:val="clear" w:color="auto" w:fill="4F81BD" w:themeFill="accent1"/>
+            <w:tcMar/>
+          </w:tcPr>
+          <w:p>
+            <w:pPr>
+              <w:pStyle w:val="Normal"/>
+              <w:jc w:val="center"/>
+              <w:rPr>
+                <w:rFonts w:ascii="Arial" w:hAnsi="Arial" w:eastAsia="Arial" w:cs="Arial"/>
+                <w:b w:val="1"/>
+                <w:bCs w:val="1"/>
+                <w:color w:val="000000" w:themeColor="text1" w:themeTint="FF" w:themeShade="FF"/>
+                <w:sz w:val="20"/>
+                <w:szCs w:val="20"/>
+              </w:rPr>
+            </w:pPr>
+            <w:r>
+              <w:rPr>
+                <w:rFonts w:ascii="Arial" w:hAnsi="Arial" w:eastAsia="Arial" w:cs="Arial"/>
+                <w:b w:val="1"/>
+                <w:bCs w:val="1"/>
+                <w:color w:val="000000" w:themeColor="text1" w:themeTint="FF" w:themeShade="FF"/>
+                <w:sz w:val="20"/>
+                <w:szCs w:val="20"/>
+              </w:rPr>
+              <w:t>Descrição</w:t>
+            </w:r>
+          </w:p>
+        </w:tc>
+        <w:tc>
+          <w:tcPr>
+            <w:tcW w:w="1699" w:type="dxa"/>
+            <w:shd w:val="clear" w:color="auto" w:fill="4F81BD" w:themeFill="accent1"/>
+            <w:tcMar/>
+          </w:tcPr>
+          <w:p>
+            <w:pPr>
+              <w:pStyle w:val="Normal"/>
+              <w:jc w:val="center"/>
+              <w:rPr>
+                <w:rFonts w:ascii="Arial" w:hAnsi="Arial" w:eastAsia="Arial" w:cs="Arial"/>
+                <w:b w:val="1"/>
+                <w:bCs w:val="1"/>
+                <w:color w:val="000000" w:themeColor="text1" w:themeTint="FF" w:themeShade="FF"/>
+                <w:sz w:val="20"/>
+                <w:szCs w:val="20"/>
+              </w:rPr>
+            </w:pPr>
+            <w:r>
+              <w:rPr>
+                <w:rFonts w:ascii="Arial" w:hAnsi="Arial" w:eastAsia="Arial" w:cs="Arial"/>
+                <w:b w:val="1"/>
+                <w:bCs w:val="1"/>
+                <w:color w:val="000000" w:themeColor="text1" w:themeTint="FF" w:themeShade="FF"/>
+                <w:sz w:val="20"/>
+                <w:szCs w:val="20"/>
+              </w:rPr>
+              <w:t>Tipo de Dado</w:t>
+            </w:r>
+          </w:p>
+        </w:tc>
+        <w:tc>
+          <w:tcPr>
+            <w:tcW w:w="1699" w:type="dxa"/>
+            <w:shd w:val="clear" w:color="auto" w:fill="4F81BD" w:themeFill="accent1"/>
+            <w:tcMar/>
+          </w:tcPr>
+          <w:p>
+            <w:pPr>
+              <w:pStyle w:val="Normal"/>
+              <w:jc w:val="center"/>
+              <w:rPr>
+                <w:rFonts w:ascii="Arial" w:hAnsi="Arial" w:eastAsia="Arial" w:cs="Arial"/>
+                <w:b w:val="1"/>
+                <w:bCs w:val="1"/>
+                <w:color w:val="000000" w:themeColor="text1" w:themeTint="FF" w:themeShade="FF"/>
+                <w:sz w:val="20"/>
+                <w:szCs w:val="20"/>
+              </w:rPr>
+            </w:pPr>
+            <w:r>
+              <w:rPr>
+                <w:rFonts w:ascii="Arial" w:hAnsi="Arial" w:eastAsia="Arial" w:cs="Arial"/>
+                <w:b w:val="1"/>
+                <w:bCs w:val="1"/>
+                <w:color w:val="000000" w:themeColor="text1" w:themeTint="FF" w:themeShade="FF"/>
+                <w:sz w:val="20"/>
+                <w:szCs w:val="20"/>
+              </w:rPr>
+              <w:t>Tamanho</w:t>
+            </w:r>
+          </w:p>
+        </w:tc>
+        <w:tc>
+          <w:tcPr>
+            <w:tcW w:w="1699" w:type="dxa"/>
+            <w:shd w:val="clear" w:color="auto" w:fill="4F81BD" w:themeFill="accent1"/>
+            <w:tcMar/>
+          </w:tcPr>
+          <w:p>
+            <w:pPr>
+              <w:pStyle w:val="Normal"/>
+              <w:jc w:val="center"/>
+              <w:rPr>
+                <w:rFonts w:ascii="Arial" w:hAnsi="Arial" w:eastAsia="Arial" w:cs="Arial"/>
+                <w:b w:val="1"/>
+                <w:bCs w:val="1"/>
+                <w:color w:val="000000" w:themeColor="text1" w:themeTint="FF" w:themeShade="FF"/>
+                <w:sz w:val="20"/>
+                <w:szCs w:val="20"/>
+              </w:rPr>
+            </w:pPr>
+            <w:r>
+              <w:rPr>
+                <w:rFonts w:ascii="Arial" w:hAnsi="Arial" w:eastAsia="Arial" w:cs="Arial"/>
+                <w:b w:val="1"/>
+                <w:bCs w:val="1"/>
+                <w:color w:val="000000" w:themeColor="text1" w:themeTint="FF" w:themeShade="FF"/>
+                <w:sz w:val="20"/>
+                <w:szCs w:val="20"/>
+              </w:rPr>
+              <w:t>Restrições de Domínio</w:t>
+            </w:r>
+          </w:p>
+        </w:tc>
+      </w:tr>
+      <w:tr>
+        <w:trPr>
+          <w:trHeight w:val="300"/>
+        </w:trPr>
+        <w:tc>
+          <w:tcPr>
+            <w:tcW w:w="1650" w:type="dxa"/>
+            <w:shd w:val="clear" w:color="auto" w:fill="4F81BD" w:themeFill="accent1"/>
+            <w:tcMar/>
+          </w:tcPr>
+          <w:p>
+            <w:pPr>
+              <w:pStyle w:val="Normal"/>
+              <w:jc w:val="center"/>
+              <w:rPr>
+                <w:rFonts w:ascii="Arial" w:hAnsi="Arial" w:eastAsia="Arial" w:cs="Arial"/>
+                <w:b w:val="1"/>
+                <w:bCs w:val="1"/>
+                <w:color w:val="000000" w:themeColor="text1" w:themeTint="FF" w:themeShade="FF"/>
+                <w:sz w:val="20"/>
+                <w:szCs w:val="20"/>
+              </w:rPr>
+            </w:pPr>
+            <w:r>
+              <w:rPr>
+                <w:rFonts w:ascii="Arial" w:hAnsi="Arial" w:eastAsia="Arial" w:cs="Arial"/>
+                <w:b w:val="1"/>
+                <w:bCs w:val="1"/>
+                <w:color w:val="000000" w:themeColor="text1" w:themeTint="FF" w:themeShade="FF"/>
+                <w:sz w:val="20"/>
+                <w:szCs w:val="20"/>
+              </w:rPr>
+              <w:t>Código</w:t>
+            </w:r>
+          </w:p>
+        </w:tc>
+        <w:tc>
+          <w:tcPr>
+            <w:tcW w:w="1699" w:type="dxa"/>
+            <w:tcMar/>
+          </w:tcPr>
+          <w:p>
+            <w:pPr>
+              <w:pStyle w:val="Normal"/>
+              <w:jc w:val="center"/>
+              <w:rPr>
+                <w:rFonts w:ascii="Arial" w:hAnsi="Arial" w:eastAsia="Arial" w:cs="Arial"/>
+                <w:color w:val="000000" w:themeColor="text1" w:themeTint="FF" w:themeShade="FF"/>
+                <w:sz w:val="20"/>
+                <w:szCs w:val="20"/>
+              </w:rPr>
+            </w:pPr>
+            <w:r>
+              <w:rPr>
+                <w:rFonts w:ascii="Arial" w:hAnsi="Arial" w:eastAsia="Arial" w:cs="Arial"/>
+                <w:color w:val="000000" w:themeColor="text1" w:themeTint="FF" w:themeShade="FF"/>
+                <w:sz w:val="20"/>
+                <w:szCs w:val="20"/>
+              </w:rPr>
+              <w:t>Código de identificação da tabela</w:t>
+            </w:r>
+          </w:p>
+          <w:p>
+            <w:pPr>
+              <w:pStyle w:val="Normal"/>
+              <w:jc w:val="center"/>
+              <w:rPr>
+                <w:rFonts w:ascii="Arial" w:hAnsi="Arial" w:eastAsia="Arial" w:cs="Arial"/>
+                <w:color w:val="000000" w:themeColor="text1" w:themeTint="FF" w:themeShade="FF"/>
+                <w:sz w:val="20"/>
+                <w:szCs w:val="20"/>
+              </w:rPr>
+            </w:pPr>
+          </w:p>
+        </w:tc>
+        <w:tc>
+          <w:tcPr>
+            <w:tcW w:w="1699" w:type="dxa"/>
+            <w:tcMar/>
+          </w:tcPr>
+          <w:p>
+            <w:pPr>
+              <w:pStyle w:val="Normal"/>
+              <w:suppressLineNumbers w:val="0"/>
+              <w:bidi w:val="0"/>
+              <w:spacing w:before="0" w:beforeAutospacing="off" w:after="0" w:afterAutospacing="off" w:line="240" w:lineRule="auto"/>
+              <w:ind w:left="0" w:right="0"/>
+              <w:jc w:val="center"/>
+            </w:pPr>
+            <w:r>
+              <w:rPr>
+                <w:rFonts w:ascii="Arial" w:hAnsi="Arial" w:eastAsia="Arial" w:cs="Arial"/>
+                <w:color w:val="000000" w:themeColor="text1" w:themeTint="FF" w:themeShade="FF"/>
+                <w:sz w:val="20"/>
+                <w:szCs w:val="20"/>
+              </w:rPr>
+              <w:t>Int</w:t>
+            </w:r>
+          </w:p>
+        </w:tc>
+        <w:tc>
+          <w:tcPr>
+            <w:tcW w:w="1699" w:type="dxa"/>
+            <w:tcMar/>
+          </w:tcPr>
+          <w:p>
+            <w:pPr>
+              <w:pStyle w:val="Normal"/>
+              <w:jc w:val="center"/>
+              <w:rPr>
+                <w:rFonts w:ascii="Arial" w:hAnsi="Arial" w:eastAsia="Arial" w:cs="Arial"/>
+                <w:color w:val="000000" w:themeColor="text1" w:themeTint="FF" w:themeShade="FF"/>
+                <w:sz w:val="20"/>
+                <w:szCs w:val="20"/>
+              </w:rPr>
+            </w:pPr>
+          </w:p>
+        </w:tc>
+        <w:tc>
+          <w:tcPr>
+            <w:tcW w:w="1699" w:type="dxa"/>
+            <w:tcMar/>
+          </w:tcPr>
+          <w:p>
+            <w:pPr>
+              <w:pStyle w:val="Normal"/>
+              <w:jc w:val="center"/>
+              <w:rPr>
+                <w:rFonts w:ascii="Arial" w:hAnsi="Arial" w:eastAsia="Arial" w:cs="Arial"/>
+                <w:color w:val="000000" w:themeColor="text1" w:themeTint="FF" w:themeShade="FF"/>
+                <w:sz w:val="20"/>
+                <w:szCs w:val="20"/>
+              </w:rPr>
+            </w:pPr>
+            <w:r>
+              <w:rPr>
+                <w:rFonts w:ascii="Arial" w:hAnsi="Arial" w:eastAsia="Arial" w:cs="Arial"/>
+                <w:color w:val="000000" w:themeColor="text1" w:themeTint="FF" w:themeShade="FF"/>
+                <w:sz w:val="20"/>
+                <w:szCs w:val="20"/>
+              </w:rPr>
+              <w:t>PK/Identity</w:t>
+            </w:r>
+          </w:p>
+          <w:p>
+            <w:pPr>
+              <w:pStyle w:val="Normal"/>
+              <w:jc w:val="center"/>
+              <w:rPr>
+                <w:rFonts w:ascii="Arial" w:hAnsi="Arial" w:eastAsia="Arial" w:cs="Arial"/>
+                <w:color w:val="000000" w:themeColor="text1" w:themeTint="FF" w:themeShade="FF"/>
+                <w:sz w:val="20"/>
+                <w:szCs w:val="20"/>
+              </w:rPr>
+            </w:pPr>
+          </w:p>
+        </w:tc>
+      </w:tr>
+      <w:tr>
+        <w:trPr>
+          <w:trHeight w:val="300"/>
+        </w:trPr>
+        <w:tc>
+          <w:tcPr>
+            <w:tcW w:w="1650" w:type="dxa"/>
+            <w:shd w:val="clear" w:color="auto" w:fill="4F81BD" w:themeFill="accent1"/>
+            <w:tcMar/>
+          </w:tcPr>
+          <w:p>
+            <w:pPr>
+              <w:pStyle w:val="Normal"/>
+              <w:suppressLineNumbers w:val="0"/>
+              <w:bidi w:val="0"/>
+              <w:spacing w:before="0" w:beforeAutospacing="off" w:after="0" w:afterAutospacing="off" w:line="240" w:lineRule="auto"/>
+              <w:ind w:left="0" w:right="0"/>
+              <w:jc w:val="center"/>
+            </w:pPr>
+            <w:r>
+              <w:rPr>
+                <w:rFonts w:ascii="Arial" w:hAnsi="Arial" w:eastAsia="Arial" w:cs="Arial"/>
+                <w:b w:val="1"/>
+                <w:bCs w:val="1"/>
+                <w:color w:val="000000" w:themeColor="text1" w:themeTint="FF" w:themeShade="FF"/>
+                <w:sz w:val="20"/>
+                <w:szCs w:val="20"/>
+              </w:rPr>
+              <w:t>name</w:t>
+            </w:r>
+          </w:p>
+        </w:tc>
+        <w:tc>
+          <w:tcPr>
+            <w:tcW w:w="1699" w:type="dxa"/>
+            <w:tcMar/>
+          </w:tcPr>
+          <w:p>
+            <w:pPr>
+              <w:pStyle w:val="Normal"/>
+              <w:jc w:val="center"/>
+              <w:rPr>
+                <w:rFonts w:ascii="Arial" w:hAnsi="Arial" w:eastAsia="Arial" w:cs="Arial"/>
+                <w:color w:val="000000" w:themeColor="text1" w:themeTint="FF" w:themeShade="FF"/>
+                <w:sz w:val="20"/>
+                <w:szCs w:val="20"/>
+              </w:rPr>
+            </w:pPr>
+            <w:r>
+              <w:rPr>
+                <w:rFonts w:ascii="Arial" w:hAnsi="Arial" w:eastAsia="Arial" w:cs="Arial"/>
+                <w:color w:val="000000" w:themeColor="text1" w:themeTint="FF" w:themeShade="FF"/>
+                <w:sz w:val="20"/>
+                <w:szCs w:val="20"/>
+              </w:rPr>
+              <w:t>Nome do livro</w:t>
+            </w:r>
+          </w:p>
+        </w:tc>
+        <w:tc>
+          <w:tcPr>
+            <w:tcW w:w="1699" w:type="dxa"/>
+            <w:tcMar/>
+          </w:tcPr>
+          <w:p>
+            <w:pPr>
+              <w:pStyle w:val="Normal"/>
+              <w:jc w:val="center"/>
+              <w:rPr>
+                <w:rFonts w:ascii="Arial" w:hAnsi="Arial" w:eastAsia="Arial" w:cs="Arial"/>
+                <w:color w:val="000000" w:themeColor="text1" w:themeTint="FF" w:themeShade="FF"/>
+                <w:sz w:val="20"/>
+                <w:szCs w:val="20"/>
+              </w:rPr>
+            </w:pPr>
+            <w:r>
+              <w:rPr>
+                <w:rFonts w:ascii="Arial" w:hAnsi="Arial" w:eastAsia="Arial" w:cs="Arial"/>
+                <w:color w:val="000000" w:themeColor="text1" w:themeTint="FF" w:themeShade="FF"/>
+                <w:sz w:val="20"/>
+                <w:szCs w:val="20"/>
+              </w:rPr>
+              <w:t>Varchar</w:t>
+            </w:r>
+          </w:p>
+        </w:tc>
+        <w:tc>
+          <w:tcPr>
+            <w:tcW w:w="1699" w:type="dxa"/>
+            <w:tcMar/>
+          </w:tcPr>
+          <w:p>
+            <w:pPr>
+              <w:pStyle w:val="Normal"/>
+              <w:jc w:val="center"/>
+              <w:rPr>
+                <w:rFonts w:ascii="Arial" w:hAnsi="Arial" w:eastAsia="Arial" w:cs="Arial"/>
+                <w:color w:val="000000" w:themeColor="text1" w:themeTint="FF" w:themeShade="FF"/>
+                <w:sz w:val="20"/>
+                <w:szCs w:val="20"/>
+              </w:rPr>
+            </w:pPr>
+            <w:r>
+              <w:rPr>
+                <w:rFonts w:ascii="Arial" w:hAnsi="Arial" w:eastAsia="Arial" w:cs="Arial"/>
+                <w:color w:val="000000" w:themeColor="text1" w:themeTint="FF" w:themeShade="FF"/>
+                <w:sz w:val="20"/>
+                <w:szCs w:val="20"/>
+              </w:rPr>
+              <w:t>100</w:t>
+            </w:r>
+          </w:p>
+        </w:tc>
+        <w:tc>
+          <w:tcPr>
+            <w:tcW w:w="1699" w:type="dxa"/>
+            <w:tcMar/>
+          </w:tcPr>
+          <w:p>
+            <w:pPr>
+              <w:pStyle w:val="Normal"/>
+              <w:jc w:val="center"/>
+              <w:rPr>
+                <w:rFonts w:ascii="Arial" w:hAnsi="Arial" w:eastAsia="Arial" w:cs="Arial"/>
+                <w:color w:val="000000" w:themeColor="text1" w:themeTint="FF" w:themeShade="FF"/>
+                <w:sz w:val="20"/>
+                <w:szCs w:val="20"/>
+              </w:rPr>
+            </w:pPr>
+          </w:p>
+        </w:tc>
+      </w:tr>
+      <w:tr>
+        <w:trPr>
+          <w:trHeight w:val="300"/>
+        </w:trPr>
+        <w:tc>
+          <w:tcPr>
+            <w:tcW w:w="1650" w:type="dxa"/>
+            <w:shd w:val="clear" w:color="auto" w:fill="4F81BD" w:themeFill="accent1"/>
+            <w:tcMar/>
+          </w:tcPr>
+          <w:p>
+            <w:pPr>
+              <w:pStyle w:val="Normal"/>
+              <w:suppressLineNumbers w:val="0"/>
+              <w:bidi w:val="0"/>
+              <w:spacing w:before="0" w:beforeAutospacing="off" w:after="0" w:afterAutospacing="off" w:line="240" w:lineRule="auto"/>
+              <w:ind w:left="0" w:right="0"/>
+              <w:jc w:val="center"/>
+            </w:pPr>
+            <w:r>
+              <w:rPr>
+                <w:rFonts w:ascii="Arial" w:hAnsi="Arial" w:eastAsia="Arial" w:cs="Arial"/>
+                <w:b w:val="1"/>
+                <w:bCs w:val="1"/>
+                <w:color w:val="000000" w:themeColor="text1" w:themeTint="FF" w:themeShade="FF"/>
+                <w:sz w:val="20"/>
+                <w:szCs w:val="20"/>
+              </w:rPr>
+              <w:t>author</w:t>
+            </w:r>
+          </w:p>
+        </w:tc>
+        <w:tc>
+          <w:tcPr>
+            <w:tcW w:w="1699" w:type="dxa"/>
+            <w:tcMar/>
+          </w:tcPr>
+          <w:p>
+            <w:pPr>
+              <w:pStyle w:val="Normal"/>
+              <w:jc w:val="center"/>
+              <w:rPr>
+                <w:rFonts w:ascii="Arial" w:hAnsi="Arial" w:eastAsia="Arial" w:cs="Arial"/>
+                <w:color w:val="000000" w:themeColor="text1" w:themeTint="FF" w:themeShade="FF"/>
+                <w:sz w:val="20"/>
+                <w:szCs w:val="20"/>
+              </w:rPr>
+            </w:pPr>
+            <w:r>
+              <w:rPr>
+                <w:rFonts w:ascii="Arial" w:hAnsi="Arial" w:eastAsia="Arial" w:cs="Arial"/>
+                <w:color w:val="000000" w:themeColor="text1" w:themeTint="FF" w:themeShade="FF"/>
+                <w:sz w:val="20"/>
+                <w:szCs w:val="20"/>
+              </w:rPr>
+              <w:t>Autor do livro</w:t>
+            </w:r>
+          </w:p>
+        </w:tc>
+        <w:tc>
+          <w:tcPr>
+            <w:tcW w:w="1699" w:type="dxa"/>
+            <w:tcMar/>
+          </w:tcPr>
+          <w:p>
+            <w:pPr>
+              <w:pStyle w:val="Normal"/>
+              <w:jc w:val="center"/>
+              <w:rPr>
+                <w:rFonts w:ascii="Arial" w:hAnsi="Arial" w:eastAsia="Arial" w:cs="Arial"/>
+                <w:color w:val="000000" w:themeColor="text1" w:themeTint="FF" w:themeShade="FF"/>
+                <w:sz w:val="20"/>
+                <w:szCs w:val="20"/>
+              </w:rPr>
+            </w:pPr>
+            <w:r>
+              <w:rPr>
+                <w:rFonts w:ascii="Arial" w:hAnsi="Arial" w:eastAsia="Arial" w:cs="Arial"/>
+                <w:color w:val="000000" w:themeColor="text1" w:themeTint="FF" w:themeShade="FF"/>
+                <w:sz w:val="20"/>
+                <w:szCs w:val="20"/>
+              </w:rPr>
+              <w:t>Varchar</w:t>
+            </w:r>
+          </w:p>
+        </w:tc>
+        <w:tc>
+          <w:tcPr>
+            <w:tcW w:w="1699" w:type="dxa"/>
+            <w:tcMar/>
+          </w:tcPr>
+          <w:p>
+            <w:pPr>
+              <w:pStyle w:val="Normal"/>
+              <w:jc w:val="center"/>
+              <w:rPr>
+                <w:rFonts w:ascii="Arial" w:hAnsi="Arial" w:eastAsia="Arial" w:cs="Arial"/>
+                <w:color w:val="000000" w:themeColor="text1" w:themeTint="FF" w:themeShade="FF"/>
+                <w:sz w:val="20"/>
+                <w:szCs w:val="20"/>
+              </w:rPr>
+            </w:pPr>
+            <w:r>
+              <w:rPr>
+                <w:rFonts w:ascii="Arial" w:hAnsi="Arial" w:eastAsia="Arial" w:cs="Arial"/>
+                <w:color w:val="000000" w:themeColor="text1" w:themeTint="FF" w:themeShade="FF"/>
+                <w:sz w:val="20"/>
+                <w:szCs w:val="20"/>
+              </w:rPr>
+              <w:t>100</w:t>
+            </w:r>
+          </w:p>
+        </w:tc>
+        <w:tc>
+          <w:tcPr>
+            <w:tcW w:w="1699" w:type="dxa"/>
+            <w:tcMar/>
+          </w:tcPr>
+          <w:p>
+            <w:pPr>
+              <w:pStyle w:val="Normal"/>
+              <w:jc w:val="center"/>
+              <w:rPr>
+                <w:rFonts w:ascii="Arial" w:hAnsi="Arial" w:eastAsia="Arial" w:cs="Arial"/>
+                <w:color w:val="000000" w:themeColor="text1" w:themeTint="FF" w:themeShade="FF"/>
+                <w:sz w:val="20"/>
+                <w:szCs w:val="20"/>
+              </w:rPr>
+            </w:pPr>
+          </w:p>
+        </w:tc>
+      </w:tr>
+      <w:tr>
+        <w:trPr>
+          <w:trHeight w:val="300"/>
+        </w:trPr>
+        <w:tc>
+          <w:tcPr>
+            <w:tcW w:w="1650" w:type="dxa"/>
+            <w:shd w:val="clear" w:color="auto" w:fill="4F81BD" w:themeFill="accent1"/>
+            <w:tcMar/>
+          </w:tcPr>
+          <w:p>
+            <w:pPr>
+              <w:pStyle w:val="Normal"/>
+              <w:suppressLineNumbers w:val="0"/>
+              <w:bidi w:val="0"/>
+              <w:spacing w:before="0" w:beforeAutospacing="off" w:after="0" w:afterAutospacing="off" w:line="240" w:lineRule="auto"/>
+              <w:ind w:left="0" w:right="0"/>
+              <w:jc w:val="center"/>
+            </w:pPr>
+            <w:r>
+              <w:rPr>
+                <w:rFonts w:ascii="Arial" w:hAnsi="Arial" w:eastAsia="Arial" w:cs="Arial"/>
+                <w:b w:val="1"/>
+                <w:bCs w:val="1"/>
+                <w:color w:val="000000" w:themeColor="text1" w:themeTint="FF" w:themeShade="FF"/>
+                <w:sz w:val="20"/>
+                <w:szCs w:val="20"/>
+              </w:rPr>
+              <w:t>copies</w:t>
+            </w:r>
+          </w:p>
+        </w:tc>
+        <w:tc>
+          <w:tcPr>
+            <w:tcW w:w="1699" w:type="dxa"/>
+            <w:tcMar/>
+          </w:tcPr>
+          <w:p>
+            <w:pPr>
+              <w:pStyle w:val="Normal"/>
+              <w:jc w:val="center"/>
+              <w:rPr>
+                <w:rFonts w:ascii="Arial" w:hAnsi="Arial" w:eastAsia="Arial" w:cs="Arial"/>
+                <w:color w:val="000000" w:themeColor="text1" w:themeTint="FF" w:themeShade="FF"/>
+                <w:sz w:val="20"/>
+                <w:szCs w:val="20"/>
+              </w:rPr>
+            </w:pPr>
+            <w:r>
+              <w:rPr>
+                <w:rFonts w:ascii="Arial" w:hAnsi="Arial" w:eastAsia="Arial" w:cs="Arial"/>
+                <w:color w:val="000000" w:themeColor="text1" w:themeTint="FF" w:themeShade="FF"/>
+                <w:sz w:val="20"/>
+                <w:szCs w:val="20"/>
+              </w:rPr>
+              <w:t>Número de cópias do livro</w:t>
+            </w:r>
+          </w:p>
+        </w:tc>
+        <w:tc>
+          <w:tcPr>
+            <w:tcW w:w="1699" w:type="dxa"/>
+            <w:tcMar/>
+          </w:tcPr>
+          <w:p>
+            <w:pPr>
+              <w:pStyle w:val="Normal"/>
+              <w:jc w:val="center"/>
+              <w:rPr>
+                <w:rFonts w:ascii="Arial" w:hAnsi="Arial" w:eastAsia="Arial" w:cs="Arial"/>
+                <w:color w:val="000000" w:themeColor="text1" w:themeTint="FF" w:themeShade="FF"/>
+                <w:sz w:val="20"/>
+                <w:szCs w:val="20"/>
+              </w:rPr>
+            </w:pPr>
+            <w:r>
+              <w:rPr>
+                <w:rFonts w:ascii="Arial" w:hAnsi="Arial" w:eastAsia="Arial" w:cs="Arial"/>
+                <w:color w:val="000000" w:themeColor="text1" w:themeTint="FF" w:themeShade="FF"/>
+                <w:sz w:val="20"/>
+                <w:szCs w:val="20"/>
+              </w:rPr>
+              <w:t>Int</w:t>
+            </w:r>
+          </w:p>
+        </w:tc>
+        <w:tc>
+          <w:tcPr>
+            <w:tcW w:w="1699" w:type="dxa"/>
+            <w:tcMar/>
+          </w:tcPr>
+          <w:p>
+            <w:pPr>
+              <w:pStyle w:val="Normal"/>
+              <w:jc w:val="center"/>
+              <w:rPr>
+                <w:rFonts w:ascii="Arial" w:hAnsi="Arial" w:eastAsia="Arial" w:cs="Arial"/>
+                <w:color w:val="000000" w:themeColor="text1" w:themeTint="FF" w:themeShade="FF"/>
+                <w:sz w:val="20"/>
+                <w:szCs w:val="20"/>
+              </w:rPr>
+            </w:pPr>
+          </w:p>
+        </w:tc>
+        <w:tc>
+          <w:tcPr>
+            <w:tcW w:w="1699" w:type="dxa"/>
+            <w:tcMar/>
+          </w:tcPr>
+          <w:p>
+            <w:pPr>
+              <w:pStyle w:val="Normal"/>
+              <w:jc w:val="center"/>
+              <w:rPr>
+                <w:rFonts w:ascii="Arial" w:hAnsi="Arial" w:eastAsia="Arial" w:cs="Arial"/>
+                <w:color w:val="000000" w:themeColor="text1" w:themeTint="FF" w:themeShade="FF"/>
+                <w:sz w:val="20"/>
+                <w:szCs w:val="20"/>
+              </w:rPr>
+            </w:pPr>
+          </w:p>
+        </w:tc>
+      </w:tr>
+      <w:tr>
+        <w:trPr>
+          <w:trHeight w:val="300"/>
+        </w:trPr>
+        <w:tc>
+          <w:tcPr>
+            <w:tcW w:w="1650" w:type="dxa"/>
+            <w:shd w:val="clear" w:color="auto" w:fill="4F81BD" w:themeFill="accent1"/>
+            <w:tcMar/>
+          </w:tcPr>
+          <w:p>
+            <w:pPr>
+              <w:pStyle w:val="Normal"/>
+              <w:spacing w:line="240" w:lineRule="auto"/>
+              <w:jc w:val="center"/>
+              <w:rPr>
+                <w:rFonts w:ascii="Arial" w:hAnsi="Arial" w:eastAsia="Arial" w:cs="Arial"/>
+                <w:b w:val="1"/>
+                <w:bCs w:val="1"/>
+                <w:color w:val="000000" w:themeColor="text1" w:themeTint="FF" w:themeShade="FF"/>
+                <w:sz w:val="20"/>
+                <w:szCs w:val="20"/>
+              </w:rPr>
+            </w:pPr>
+            <w:r>
+              <w:rPr>
+                <w:rFonts w:ascii="Arial" w:hAnsi="Arial" w:eastAsia="Arial" w:cs="Arial"/>
+                <w:b w:val="1"/>
+                <w:bCs w:val="1"/>
+                <w:color w:val="000000" w:themeColor="text1" w:themeTint="FF" w:themeShade="FF"/>
+                <w:sz w:val="20"/>
+                <w:szCs w:val="20"/>
+              </w:rPr>
+              <w:t>available</w:t>
+            </w:r>
+          </w:p>
+        </w:tc>
+        <w:tc>
+          <w:tcPr>
+            <w:tcW w:w="1699" w:type="dxa"/>
+            <w:tcMar/>
+          </w:tcPr>
+          <w:p>
+            <w:pPr>
+              <w:pStyle w:val="Normal"/>
+              <w:jc w:val="center"/>
+              <w:rPr>
+                <w:rFonts w:ascii="Arial" w:hAnsi="Arial" w:eastAsia="Arial" w:cs="Arial"/>
+                <w:color w:val="000000" w:themeColor="text1" w:themeTint="FF" w:themeShade="FF"/>
+                <w:sz w:val="20"/>
+                <w:szCs w:val="20"/>
+              </w:rPr>
+            </w:pPr>
+            <w:r>
+              <w:rPr>
+                <w:rFonts w:ascii="Arial" w:hAnsi="Arial" w:eastAsia="Arial" w:cs="Arial"/>
+                <w:color w:val="000000" w:themeColor="text1" w:themeTint="FF" w:themeShade="FF"/>
+                <w:sz w:val="20"/>
+                <w:szCs w:val="20"/>
+              </w:rPr>
+              <w:t>Número de cópias disponíveis para locação (não alugadas)</w:t>
+            </w:r>
+          </w:p>
+        </w:tc>
+        <w:tc>
+          <w:tcPr>
+            <w:tcW w:w="1699" w:type="dxa"/>
+            <w:tcMar/>
+          </w:tcPr>
+          <w:p>
+            <w:pPr>
+              <w:pStyle w:val="Normal"/>
+              <w:jc w:val="center"/>
+              <w:rPr>
+                <w:rFonts w:ascii="Arial" w:hAnsi="Arial" w:eastAsia="Arial" w:cs="Arial"/>
+                <w:color w:val="000000" w:themeColor="text1" w:themeTint="FF" w:themeShade="FF"/>
+                <w:sz w:val="20"/>
+                <w:szCs w:val="20"/>
+              </w:rPr>
+            </w:pPr>
+            <w:r>
+              <w:rPr>
+                <w:rFonts w:ascii="Arial" w:hAnsi="Arial" w:eastAsia="Arial" w:cs="Arial"/>
+                <w:color w:val="000000" w:themeColor="text1" w:themeTint="FF" w:themeShade="FF"/>
+                <w:sz w:val="20"/>
+                <w:szCs w:val="20"/>
+              </w:rPr>
+              <w:t>Int</w:t>
+            </w:r>
+          </w:p>
+        </w:tc>
+        <w:tc>
+          <w:tcPr>
+            <w:tcW w:w="1699" w:type="dxa"/>
+            <w:tcMar/>
+          </w:tcPr>
+          <w:p>
+            <w:pPr>
+              <w:pStyle w:val="Normal"/>
+              <w:jc w:val="center"/>
+              <w:rPr>
+                <w:rFonts w:ascii="Arial" w:hAnsi="Arial" w:eastAsia="Arial" w:cs="Arial"/>
+                <w:color w:val="000000" w:themeColor="text1" w:themeTint="FF" w:themeShade="FF"/>
+                <w:sz w:val="20"/>
+                <w:szCs w:val="20"/>
+              </w:rPr>
+            </w:pPr>
+          </w:p>
+        </w:tc>
+        <w:tc>
+          <w:tcPr>
+            <w:tcW w:w="1699" w:type="dxa"/>
+            <w:tcMar/>
+          </w:tcPr>
+          <w:p>
+            <w:pPr>
+              <w:pStyle w:val="Normal"/>
+              <w:jc w:val="center"/>
+              <w:rPr>
+                <w:rFonts w:ascii="Arial" w:hAnsi="Arial" w:eastAsia="Arial" w:cs="Arial"/>
+                <w:color w:val="000000" w:themeColor="text1" w:themeTint="FF" w:themeShade="FF"/>
+                <w:sz w:val="20"/>
+                <w:szCs w:val="20"/>
+              </w:rPr>
+            </w:pPr>
+          </w:p>
+        </w:tc>
+      </w:tr>
+    </w:tbl>
+    <w:p xmlns:wp14="http://schemas.microsoft.com/office/word/2010/wordml" wp14:textId="38F201E8">
       <w:pPr>
+        <w:pStyle w:val="Normal"/>
         <w:pBdr>
-          <w:top w:val="nil"/>
-          <w:left w:val="nil"/>
-          <w:bottom w:val="nil"/>
-          <w:right w:val="nil"/>
-          <w:between w:val="nil"/>
+          <w:top w:val="nil" w:color="000000" w:sz="0" w:space="0"/>
+          <w:left w:val="nil" w:color="000000" w:sz="0" w:space="0"/>
+          <w:bottom w:val="nil" w:color="000000" w:sz="0" w:space="0"/>
+          <w:right w:val="nil" w:color="000000" w:sz="0" w:space="0"/>
+          <w:between w:val="nil" w:color="000000" w:sz="0" w:space="0"/>
         </w:pBdr>
         <w:spacing w:before="60" w:after="60"/>
         <w:ind w:left="578"/>
         <w:jc w:val="both"/>
-        <w:rPr>
-          <w:color w:val="000000"/>
-          <w:sz w:val="22"/>
-          <w:szCs w:val="22"/>
-        </w:rPr>
       </w:pPr>
     </w:p>
+    <w:tbl>
+      <w:tblPr>
+        <w:tblStyle w:val="TableGrid"/>
+        <w:tblW w:w="0" w:type="auto"/>
+        <w:jc w:val="center"/>
+        <w:tblLayout w:type="fixed"/>
+        <w:tblLook w:val="06A0" w:firstRow="1" w:lastRow="0" w:firstColumn="1" w:lastColumn="0" w:noHBand="1" w:noVBand="1"/>
+      </w:tblPr>
+      <w:tblGrid>
+        <w:gridCol w:w="1785"/>
+        <w:gridCol w:w="1564"/>
+        <w:gridCol w:w="1699"/>
+        <w:gridCol w:w="1699"/>
+        <w:gridCol w:w="1950"/>
+      </w:tblGrid>
+      <w:tr>
+        <w:trPr>
+          <w:trHeight w:val="300"/>
+        </w:trPr>
+        <w:tc>
+          <w:tcPr>
+            <w:tcW w:w="1785" w:type="dxa"/>
+            <w:shd w:val="clear" w:color="auto" w:fill="4F81BD" w:themeFill="accent1"/>
+            <w:tcMar/>
+          </w:tcPr>
+          <w:p>
+            <w:pPr>
+              <w:pStyle w:val="Normal"/>
+              <w:jc w:val="center"/>
+              <w:rPr>
+                <w:rFonts w:ascii="Arial" w:hAnsi="Arial" w:eastAsia="Arial" w:cs="Arial"/>
+                <w:b w:val="1"/>
+                <w:bCs w:val="1"/>
+                <w:color w:val="000000" w:themeColor="text1" w:themeTint="FF" w:themeShade="FF"/>
+                <w:sz w:val="20"/>
+                <w:szCs w:val="20"/>
+              </w:rPr>
+            </w:pPr>
+            <w:r>
+              <w:rPr>
+                <w:rFonts w:ascii="Arial" w:hAnsi="Arial" w:eastAsia="Arial" w:cs="Arial"/>
+                <w:b w:val="1"/>
+                <w:bCs w:val="1"/>
+                <w:color w:val="000000" w:themeColor="text1" w:themeTint="FF" w:themeShade="FF"/>
+                <w:sz w:val="20"/>
+                <w:szCs w:val="20"/>
+              </w:rPr>
+              <w:t>Tabela</w:t>
+            </w:r>
+          </w:p>
+        </w:tc>
+        <w:tc>
+          <w:tcPr>
+            <w:tcW w:w="6912" w:type="dxa"/>
+            <w:gridSpan w:val="4"/>
+            <w:tcMar/>
+          </w:tcPr>
+          <w:p>
+            <w:pPr>
+              <w:pStyle w:val="Normal"/>
+              <w:jc w:val="center"/>
+              <w:rPr>
+                <w:color w:val="000000" w:themeColor="text1" w:themeTint="FF" w:themeShade="FF"/>
+                <w:sz w:val="22"/>
+                <w:szCs w:val="22"/>
+              </w:rPr>
+            </w:pPr>
+            <w:r>
+              <w:rPr>
+                <w:color w:val="000000" w:themeColor="text1" w:themeTint="FF" w:themeShade="FF"/>
+                <w:sz w:val="22"/>
+                <w:szCs w:val="22"/>
+              </w:rPr>
+              <w:t>customer_and_book</w:t>
+            </w:r>
+          </w:p>
+        </w:tc>
+      </w:tr>
+      <w:tr>
+        <w:trPr>
+          <w:trHeight w:val="300"/>
+        </w:trPr>
+        <w:tc>
+          <w:tcPr>
+            <w:tcW w:w="1785" w:type="dxa"/>
+            <w:shd w:val="clear" w:color="auto" w:fill="4F81BD" w:themeFill="accent1"/>
+            <w:tcMar/>
+          </w:tcPr>
+          <w:p>
+            <w:pPr>
+              <w:pStyle w:val="Normal"/>
+              <w:jc w:val="center"/>
+              <w:rPr>
+                <w:rFonts w:ascii="Arial" w:hAnsi="Arial" w:eastAsia="Arial" w:cs="Arial"/>
+                <w:b w:val="1"/>
+                <w:bCs w:val="1"/>
+                <w:color w:val="000000" w:themeColor="text1" w:themeTint="FF" w:themeShade="FF"/>
+                <w:sz w:val="20"/>
+                <w:szCs w:val="20"/>
+              </w:rPr>
+            </w:pPr>
+            <w:r>
+              <w:rPr>
+                <w:rFonts w:ascii="Arial" w:hAnsi="Arial" w:eastAsia="Arial" w:cs="Arial"/>
+                <w:b w:val="1"/>
+                <w:bCs w:val="1"/>
+                <w:color w:val="000000" w:themeColor="text1" w:themeTint="FF" w:themeShade="FF"/>
+                <w:sz w:val="20"/>
+                <w:szCs w:val="20"/>
+              </w:rPr>
+              <w:t>Descrição</w:t>
+            </w:r>
+          </w:p>
+        </w:tc>
+        <w:tc>
+          <w:tcPr>
+            <w:tcW w:w="6912" w:type="dxa"/>
+            <w:gridSpan w:val="4"/>
+            <w:tcMar/>
+          </w:tcPr>
+          <w:p>
+            <w:pPr>
+              <w:pStyle w:val="Normal"/>
+              <w:jc w:val="center"/>
+              <w:rPr>
+                <w:color w:val="000000" w:themeColor="text1" w:themeTint="FF" w:themeShade="FF"/>
+                <w:sz w:val="22"/>
+                <w:szCs w:val="22"/>
+              </w:rPr>
+            </w:pPr>
+            <w:r>
+              <w:rPr>
+                <w:color w:val="000000" w:themeColor="text1" w:themeTint="FF" w:themeShade="FF"/>
+                <w:sz w:val="22"/>
+                <w:szCs w:val="22"/>
+              </w:rPr>
+              <w:t>Armazenará as informações das locações cadastradas.</w:t>
+            </w:r>
+          </w:p>
+        </w:tc>
+      </w:tr>
+      <w:tr>
+        <w:trPr>
+          <w:trHeight w:val="300"/>
+        </w:trPr>
+        <w:tc>
+          <w:tcPr>
+            <w:tcW w:w="1785" w:type="dxa"/>
+            <w:shd w:val="clear" w:color="auto" w:fill="4F81BD" w:themeFill="accent1"/>
+            <w:tcMar/>
+          </w:tcPr>
+          <w:p>
+            <w:pPr>
+              <w:pStyle w:val="Normal"/>
+              <w:jc w:val="center"/>
+              <w:rPr>
+                <w:rFonts w:ascii="Arial" w:hAnsi="Arial" w:eastAsia="Arial" w:cs="Arial"/>
+                <w:b w:val="1"/>
+                <w:bCs w:val="1"/>
+                <w:color w:val="000000" w:themeColor="text1" w:themeTint="FF" w:themeShade="FF"/>
+                <w:sz w:val="20"/>
+                <w:szCs w:val="20"/>
+              </w:rPr>
+            </w:pPr>
+            <w:r>
+              <w:rPr>
+                <w:rFonts w:ascii="Arial" w:hAnsi="Arial" w:eastAsia="Arial" w:cs="Arial"/>
+                <w:b w:val="1"/>
+                <w:bCs w:val="1"/>
+                <w:color w:val="000000" w:themeColor="text1" w:themeTint="FF" w:themeShade="FF"/>
+                <w:sz w:val="20"/>
+                <w:szCs w:val="20"/>
+              </w:rPr>
+              <w:t>Observações</w:t>
+            </w:r>
+          </w:p>
+        </w:tc>
+        <w:tc>
+          <w:tcPr>
+            <w:tcW w:w="6912" w:type="dxa"/>
+            <w:gridSpan w:val="4"/>
+            <w:tcMar/>
+          </w:tcPr>
+          <w:p>
+            <w:pPr>
+              <w:pStyle w:val="Normal"/>
+              <w:jc w:val="center"/>
+              <w:rPr>
+                <w:color w:val="000000" w:themeColor="text1" w:themeTint="FF" w:themeShade="FF"/>
+                <w:sz w:val="22"/>
+                <w:szCs w:val="22"/>
+              </w:rPr>
+            </w:pPr>
+            <w:r>
+              <w:rPr>
+                <w:color w:val="000000" w:themeColor="text1" w:themeTint="FF" w:themeShade="FF"/>
+                <w:sz w:val="22"/>
+                <w:szCs w:val="22"/>
+              </w:rPr>
+              <w:t xml:space="preserve">Esta tabela possui chaves estrangeiras das tabelas </w:t>
+            </w:r>
+            <w:r>
+              <w:rPr>
+                <w:color w:val="000000" w:themeColor="text1" w:themeTint="FF" w:themeShade="FF"/>
+                <w:sz w:val="22"/>
+                <w:szCs w:val="22"/>
+              </w:rPr>
+              <w:t>customer</w:t>
+            </w:r>
+            <w:r>
+              <w:rPr>
+                <w:color w:val="000000" w:themeColor="text1" w:themeTint="FF" w:themeShade="FF"/>
+                <w:sz w:val="22"/>
+                <w:szCs w:val="22"/>
+              </w:rPr>
+              <w:t xml:space="preserve"> e book.</w:t>
+            </w:r>
+          </w:p>
+        </w:tc>
+      </w:tr>
+      <w:tr>
+        <w:trPr>
+          <w:trHeight w:val="300"/>
+        </w:trPr>
+        <w:tc>
+          <w:tcPr>
+            <w:tcW w:w="8697" w:type="dxa"/>
+            <w:gridSpan w:val="5"/>
+            <w:shd w:val="clear" w:color="auto" w:fill="9BBB59" w:themeFill="accent3"/>
+            <w:tcMar/>
+          </w:tcPr>
+          <w:p>
+            <w:pPr>
+              <w:pStyle w:val="Normal"/>
+              <w:jc w:val="center"/>
+              <w:rPr>
+                <w:rFonts w:ascii="Arial" w:hAnsi="Arial" w:eastAsia="Arial" w:cs="Arial"/>
+                <w:b w:val="1"/>
+                <w:bCs w:val="1"/>
+                <w:color w:val="000000" w:themeColor="text1" w:themeTint="FF" w:themeShade="FF"/>
+                <w:sz w:val="20"/>
+                <w:szCs w:val="20"/>
+              </w:rPr>
+            </w:pPr>
+            <w:r>
+              <w:rPr>
+                <w:rFonts w:ascii="Arial" w:hAnsi="Arial" w:eastAsia="Arial" w:cs="Arial"/>
+                <w:b w:val="1"/>
+                <w:bCs w:val="1"/>
+                <w:color w:val="000000" w:themeColor="text1" w:themeTint="FF" w:themeShade="FF"/>
+                <w:sz w:val="20"/>
+                <w:szCs w:val="20"/>
+              </w:rPr>
+              <w:t>Campos</w:t>
+            </w:r>
+          </w:p>
+        </w:tc>
+      </w:tr>
+      <w:tr>
+        <w:trPr>
+          <w:trHeight w:val="300"/>
+        </w:trPr>
+        <w:tc>
+          <w:tcPr>
+            <w:tcW w:w="1785" w:type="dxa"/>
+            <w:shd w:val="clear" w:color="auto" w:fill="4F81BD" w:themeFill="accent1"/>
+            <w:tcMar/>
+          </w:tcPr>
+          <w:p>
+            <w:pPr>
+              <w:pStyle w:val="Normal"/>
+              <w:jc w:val="center"/>
+              <w:rPr>
+                <w:rFonts w:ascii="Arial" w:hAnsi="Arial" w:eastAsia="Arial" w:cs="Arial"/>
+                <w:b w:val="1"/>
+                <w:bCs w:val="1"/>
+                <w:color w:val="000000" w:themeColor="text1" w:themeTint="FF" w:themeShade="FF"/>
+                <w:sz w:val="20"/>
+                <w:szCs w:val="20"/>
+              </w:rPr>
+            </w:pPr>
+            <w:r>
+              <w:rPr>
+                <w:rFonts w:ascii="Arial" w:hAnsi="Arial" w:eastAsia="Arial" w:cs="Arial"/>
+                <w:b w:val="1"/>
+                <w:bCs w:val="1"/>
+                <w:color w:val="000000" w:themeColor="text1" w:themeTint="FF" w:themeShade="FF"/>
+                <w:sz w:val="20"/>
+                <w:szCs w:val="20"/>
+              </w:rPr>
+              <w:t>Nome</w:t>
+            </w:r>
+          </w:p>
+        </w:tc>
+        <w:tc>
+          <w:tcPr>
+            <w:tcW w:w="1564" w:type="dxa"/>
+            <w:shd w:val="clear" w:color="auto" w:fill="4F81BD" w:themeFill="accent1"/>
+            <w:tcMar/>
+          </w:tcPr>
+          <w:p>
+            <w:pPr>
+              <w:pStyle w:val="Normal"/>
+              <w:jc w:val="center"/>
+              <w:rPr>
+                <w:rFonts w:ascii="Arial" w:hAnsi="Arial" w:eastAsia="Arial" w:cs="Arial"/>
+                <w:b w:val="1"/>
+                <w:bCs w:val="1"/>
+                <w:color w:val="000000" w:themeColor="text1" w:themeTint="FF" w:themeShade="FF"/>
+                <w:sz w:val="20"/>
+                <w:szCs w:val="20"/>
+              </w:rPr>
+            </w:pPr>
+            <w:r>
+              <w:rPr>
+                <w:rFonts w:ascii="Arial" w:hAnsi="Arial" w:eastAsia="Arial" w:cs="Arial"/>
+                <w:b w:val="1"/>
+                <w:bCs w:val="1"/>
+                <w:color w:val="000000" w:themeColor="text1" w:themeTint="FF" w:themeShade="FF"/>
+                <w:sz w:val="20"/>
+                <w:szCs w:val="20"/>
+              </w:rPr>
+              <w:t>Descrição</w:t>
+            </w:r>
+          </w:p>
+        </w:tc>
+        <w:tc>
+          <w:tcPr>
+            <w:tcW w:w="1699" w:type="dxa"/>
+            <w:shd w:val="clear" w:color="auto" w:fill="4F81BD" w:themeFill="accent1"/>
+            <w:tcMar/>
+          </w:tcPr>
+          <w:p>
+            <w:pPr>
+              <w:pStyle w:val="Normal"/>
+              <w:jc w:val="center"/>
+              <w:rPr>
+                <w:rFonts w:ascii="Arial" w:hAnsi="Arial" w:eastAsia="Arial" w:cs="Arial"/>
+                <w:b w:val="1"/>
+                <w:bCs w:val="1"/>
+                <w:color w:val="000000" w:themeColor="text1" w:themeTint="FF" w:themeShade="FF"/>
+                <w:sz w:val="20"/>
+                <w:szCs w:val="20"/>
+              </w:rPr>
+            </w:pPr>
+            <w:r>
+              <w:rPr>
+                <w:rFonts w:ascii="Arial" w:hAnsi="Arial" w:eastAsia="Arial" w:cs="Arial"/>
+                <w:b w:val="1"/>
+                <w:bCs w:val="1"/>
+                <w:color w:val="000000" w:themeColor="text1" w:themeTint="FF" w:themeShade="FF"/>
+                <w:sz w:val="20"/>
+                <w:szCs w:val="20"/>
+              </w:rPr>
+              <w:t>Tipo de Dado</w:t>
+            </w:r>
+          </w:p>
+        </w:tc>
+        <w:tc>
+          <w:tcPr>
+            <w:tcW w:w="1699" w:type="dxa"/>
+            <w:shd w:val="clear" w:color="auto" w:fill="4F81BD" w:themeFill="accent1"/>
+            <w:tcMar/>
+          </w:tcPr>
+          <w:p>
+            <w:pPr>
+              <w:pStyle w:val="Normal"/>
+              <w:jc w:val="center"/>
+              <w:rPr>
+                <w:rFonts w:ascii="Arial" w:hAnsi="Arial" w:eastAsia="Arial" w:cs="Arial"/>
+                <w:b w:val="1"/>
+                <w:bCs w:val="1"/>
+                <w:color w:val="000000" w:themeColor="text1" w:themeTint="FF" w:themeShade="FF"/>
+                <w:sz w:val="20"/>
+                <w:szCs w:val="20"/>
+              </w:rPr>
+            </w:pPr>
+            <w:r>
+              <w:rPr>
+                <w:rFonts w:ascii="Arial" w:hAnsi="Arial" w:eastAsia="Arial" w:cs="Arial"/>
+                <w:b w:val="1"/>
+                <w:bCs w:val="1"/>
+                <w:color w:val="000000" w:themeColor="text1" w:themeTint="FF" w:themeShade="FF"/>
+                <w:sz w:val="20"/>
+                <w:szCs w:val="20"/>
+              </w:rPr>
+              <w:t>Tamanho</w:t>
+            </w:r>
+          </w:p>
+        </w:tc>
+        <w:tc>
+          <w:tcPr>
+            <w:tcW w:w="1950" w:type="dxa"/>
+            <w:shd w:val="clear" w:color="auto" w:fill="4F81BD" w:themeFill="accent1"/>
+            <w:tcMar/>
+          </w:tcPr>
+          <w:p>
+            <w:pPr>
+              <w:pStyle w:val="Normal"/>
+              <w:jc w:val="center"/>
+              <w:rPr>
+                <w:rFonts w:ascii="Arial" w:hAnsi="Arial" w:eastAsia="Arial" w:cs="Arial"/>
+                <w:b w:val="1"/>
+                <w:bCs w:val="1"/>
+                <w:color w:val="000000" w:themeColor="text1" w:themeTint="FF" w:themeShade="FF"/>
+                <w:sz w:val="20"/>
+                <w:szCs w:val="20"/>
+              </w:rPr>
+            </w:pPr>
+            <w:r>
+              <w:rPr>
+                <w:rFonts w:ascii="Arial" w:hAnsi="Arial" w:eastAsia="Arial" w:cs="Arial"/>
+                <w:b w:val="1"/>
+                <w:bCs w:val="1"/>
+                <w:color w:val="000000" w:themeColor="text1" w:themeTint="FF" w:themeShade="FF"/>
+                <w:sz w:val="20"/>
+                <w:szCs w:val="20"/>
+              </w:rPr>
+              <w:t>Restrições de Domínio</w:t>
+            </w:r>
+          </w:p>
+        </w:tc>
+      </w:tr>
+      <w:tr>
+        <w:trPr>
+          <w:trHeight w:val="300"/>
+        </w:trPr>
+        <w:tc>
+          <w:tcPr>
+            <w:tcW w:w="1785" w:type="dxa"/>
+            <w:shd w:val="clear" w:color="auto" w:fill="4F81BD" w:themeFill="accent1"/>
+            <w:tcMar/>
+          </w:tcPr>
+          <w:p>
+            <w:pPr>
+              <w:pStyle w:val="Normal"/>
+              <w:jc w:val="center"/>
+              <w:rPr>
+                <w:rFonts w:ascii="Arial" w:hAnsi="Arial" w:eastAsia="Arial" w:cs="Arial"/>
+                <w:b w:val="1"/>
+                <w:bCs w:val="1"/>
+                <w:color w:val="000000" w:themeColor="text1" w:themeTint="FF" w:themeShade="FF"/>
+                <w:sz w:val="20"/>
+                <w:szCs w:val="20"/>
+              </w:rPr>
+            </w:pPr>
+            <w:r>
+              <w:rPr>
+                <w:rFonts w:ascii="Arial" w:hAnsi="Arial" w:eastAsia="Arial" w:cs="Arial"/>
+                <w:b w:val="1"/>
+                <w:bCs w:val="1"/>
+                <w:color w:val="000000" w:themeColor="text1" w:themeTint="FF" w:themeShade="FF"/>
+                <w:sz w:val="20"/>
+                <w:szCs w:val="20"/>
+              </w:rPr>
+              <w:t>Código</w:t>
+            </w:r>
+          </w:p>
+        </w:tc>
+        <w:tc>
+          <w:tcPr>
+            <w:tcW w:w="1564" w:type="dxa"/>
+            <w:tcMar/>
+          </w:tcPr>
+          <w:p>
+            <w:pPr>
+              <w:pStyle w:val="Normal"/>
+              <w:jc w:val="center"/>
+              <w:rPr>
+                <w:rFonts w:ascii="Arial" w:hAnsi="Arial" w:eastAsia="Arial" w:cs="Arial"/>
+                <w:color w:val="000000" w:themeColor="text1" w:themeTint="FF" w:themeShade="FF"/>
+                <w:sz w:val="20"/>
+                <w:szCs w:val="20"/>
+              </w:rPr>
+            </w:pPr>
+            <w:r>
+              <w:rPr>
+                <w:rFonts w:ascii="Arial" w:hAnsi="Arial" w:eastAsia="Arial" w:cs="Arial"/>
+                <w:color w:val="000000" w:themeColor="text1" w:themeTint="FF" w:themeShade="FF"/>
+                <w:sz w:val="20"/>
+                <w:szCs w:val="20"/>
+              </w:rPr>
+              <w:t>Código de identificação da tabela</w:t>
+            </w:r>
+          </w:p>
+          <w:p>
+            <w:pPr>
+              <w:pStyle w:val="Normal"/>
+              <w:jc w:val="center"/>
+              <w:rPr>
+                <w:rFonts w:ascii="Arial" w:hAnsi="Arial" w:eastAsia="Arial" w:cs="Arial"/>
+                <w:color w:val="000000" w:themeColor="text1" w:themeTint="FF" w:themeShade="FF"/>
+                <w:sz w:val="20"/>
+                <w:szCs w:val="20"/>
+              </w:rPr>
+            </w:pPr>
+          </w:p>
+        </w:tc>
+        <w:tc>
+          <w:tcPr>
+            <w:tcW w:w="1699" w:type="dxa"/>
+            <w:tcMar/>
+          </w:tcPr>
+          <w:p>
+            <w:pPr>
+              <w:pStyle w:val="Normal"/>
+              <w:suppressLineNumbers w:val="0"/>
+              <w:bidi w:val="0"/>
+              <w:spacing w:before="0" w:beforeAutospacing="off" w:after="0" w:afterAutospacing="off" w:line="240" w:lineRule="auto"/>
+              <w:ind w:left="0" w:right="0"/>
+              <w:jc w:val="center"/>
+            </w:pPr>
+            <w:r>
+              <w:rPr>
+                <w:rFonts w:ascii="Arial" w:hAnsi="Arial" w:eastAsia="Arial" w:cs="Arial"/>
+                <w:color w:val="000000" w:themeColor="text1" w:themeTint="FF" w:themeShade="FF"/>
+                <w:sz w:val="20"/>
+                <w:szCs w:val="20"/>
+              </w:rPr>
+              <w:t>Int</w:t>
+            </w:r>
+          </w:p>
+        </w:tc>
+        <w:tc>
+          <w:tcPr>
+            <w:tcW w:w="1699" w:type="dxa"/>
+            <w:tcMar/>
+          </w:tcPr>
+          <w:p>
+            <w:pPr>
+              <w:pStyle w:val="Normal"/>
+              <w:jc w:val="center"/>
+              <w:rPr>
+                <w:rFonts w:ascii="Arial" w:hAnsi="Arial" w:eastAsia="Arial" w:cs="Arial"/>
+                <w:color w:val="000000" w:themeColor="text1" w:themeTint="FF" w:themeShade="FF"/>
+                <w:sz w:val="20"/>
+                <w:szCs w:val="20"/>
+              </w:rPr>
+            </w:pPr>
+          </w:p>
+        </w:tc>
+        <w:tc>
+          <w:tcPr>
+            <w:tcW w:w="1950" w:type="dxa"/>
+            <w:tcMar/>
+          </w:tcPr>
+          <w:p>
+            <w:pPr>
+              <w:pStyle w:val="Normal"/>
+              <w:jc w:val="center"/>
+              <w:rPr>
+                <w:rFonts w:ascii="Arial" w:hAnsi="Arial" w:eastAsia="Arial" w:cs="Arial"/>
+                <w:color w:val="000000" w:themeColor="text1" w:themeTint="FF" w:themeShade="FF"/>
+                <w:sz w:val="20"/>
+                <w:szCs w:val="20"/>
+              </w:rPr>
+            </w:pPr>
+            <w:r>
+              <w:rPr>
+                <w:rFonts w:ascii="Arial" w:hAnsi="Arial" w:eastAsia="Arial" w:cs="Arial"/>
+                <w:color w:val="000000" w:themeColor="text1" w:themeTint="FF" w:themeShade="FF"/>
+                <w:sz w:val="20"/>
+                <w:szCs w:val="20"/>
+              </w:rPr>
+              <w:t>PK/Identity</w:t>
+            </w:r>
+          </w:p>
+          <w:p>
+            <w:pPr>
+              <w:pStyle w:val="Normal"/>
+              <w:jc w:val="center"/>
+              <w:rPr>
+                <w:rFonts w:ascii="Arial" w:hAnsi="Arial" w:eastAsia="Arial" w:cs="Arial"/>
+                <w:color w:val="000000" w:themeColor="text1" w:themeTint="FF" w:themeShade="FF"/>
+                <w:sz w:val="20"/>
+                <w:szCs w:val="20"/>
+              </w:rPr>
+            </w:pPr>
+          </w:p>
+        </w:tc>
+      </w:tr>
+      <w:tr>
+        <w:trPr>
+          <w:trHeight w:val="300"/>
+        </w:trPr>
+        <w:tc>
+          <w:tcPr>
+            <w:tcW w:w="1785" w:type="dxa"/>
+            <w:shd w:val="clear" w:color="auto" w:fill="4F81BD" w:themeFill="accent1"/>
+            <w:tcMar/>
+          </w:tcPr>
+          <w:p>
+            <w:pPr>
+              <w:pStyle w:val="Normal"/>
+              <w:suppressLineNumbers w:val="0"/>
+              <w:bidi w:val="0"/>
+              <w:spacing w:before="0" w:beforeAutospacing="off" w:after="0" w:afterAutospacing="off" w:line="240" w:lineRule="auto"/>
+              <w:ind w:left="0" w:right="0"/>
+              <w:jc w:val="center"/>
+              <w:rPr>
+                <w:rFonts w:ascii="Arial" w:hAnsi="Arial" w:eastAsia="Arial" w:cs="Arial"/>
+                <w:b w:val="1"/>
+                <w:bCs w:val="1"/>
+                <w:color w:val="000000" w:themeColor="text1" w:themeTint="FF" w:themeShade="FF"/>
+                <w:sz w:val="20"/>
+                <w:szCs w:val="20"/>
+              </w:rPr>
+            </w:pPr>
+            <w:r>
+              <w:rPr>
+                <w:rFonts w:ascii="Arial" w:hAnsi="Arial" w:eastAsia="Arial" w:cs="Arial"/>
+                <w:b w:val="1"/>
+                <w:bCs w:val="1"/>
+                <w:color w:val="000000" w:themeColor="text1" w:themeTint="FF" w:themeShade="FF"/>
+                <w:sz w:val="20"/>
+                <w:szCs w:val="20"/>
+              </w:rPr>
+              <w:t>id_customer</w:t>
+            </w:r>
+          </w:p>
+        </w:tc>
+        <w:tc>
+          <w:tcPr>
+            <w:tcW w:w="1564" w:type="dxa"/>
+            <w:tcMar/>
+          </w:tcPr>
+          <w:p>
+            <w:pPr>
+              <w:pStyle w:val="Normal"/>
+              <w:suppressLineNumbers w:val="0"/>
+              <w:bidi w:val="0"/>
+              <w:spacing w:before="0" w:beforeAutospacing="off" w:after="0" w:afterAutospacing="off" w:line="240" w:lineRule="auto"/>
+              <w:ind w:left="0" w:right="0"/>
+              <w:jc w:val="center"/>
+            </w:pPr>
+            <w:r>
+              <w:rPr>
+                <w:rFonts w:ascii="Arial" w:hAnsi="Arial" w:eastAsia="Arial" w:cs="Arial"/>
+                <w:color w:val="000000" w:themeColor="text1" w:themeTint="FF" w:themeShade="FF"/>
+                <w:sz w:val="20"/>
+                <w:szCs w:val="20"/>
+              </w:rPr>
+              <w:t>Chave estrangeira referenciando o código da tabela customer</w:t>
+            </w:r>
+          </w:p>
+        </w:tc>
+        <w:tc>
+          <w:tcPr>
+            <w:tcW w:w="1699" w:type="dxa"/>
+            <w:tcMar/>
+          </w:tcPr>
+          <w:p>
+            <w:pPr>
+              <w:pStyle w:val="Normal"/>
+              <w:jc w:val="center"/>
+              <w:rPr>
+                <w:rFonts w:ascii="Arial" w:hAnsi="Arial" w:eastAsia="Arial" w:cs="Arial"/>
+                <w:color w:val="000000" w:themeColor="text1" w:themeTint="FF" w:themeShade="FF"/>
+                <w:sz w:val="20"/>
+                <w:szCs w:val="20"/>
+              </w:rPr>
+            </w:pPr>
+            <w:r>
+              <w:rPr>
+                <w:rFonts w:ascii="Arial" w:hAnsi="Arial" w:eastAsia="Arial" w:cs="Arial"/>
+                <w:color w:val="000000" w:themeColor="text1" w:themeTint="FF" w:themeShade="FF"/>
+                <w:sz w:val="20"/>
+                <w:szCs w:val="20"/>
+              </w:rPr>
+              <w:t>Varchar</w:t>
+            </w:r>
+          </w:p>
+        </w:tc>
+        <w:tc>
+          <w:tcPr>
+            <w:tcW w:w="1699" w:type="dxa"/>
+            <w:tcMar/>
+          </w:tcPr>
+          <w:p>
+            <w:pPr>
+              <w:pStyle w:val="Normal"/>
+              <w:jc w:val="center"/>
+              <w:rPr>
+                <w:rFonts w:ascii="Arial" w:hAnsi="Arial" w:eastAsia="Arial" w:cs="Arial"/>
+                <w:color w:val="000000" w:themeColor="text1" w:themeTint="FF" w:themeShade="FF"/>
+                <w:sz w:val="20"/>
+                <w:szCs w:val="20"/>
+              </w:rPr>
+            </w:pPr>
+            <w:r>
+              <w:rPr>
+                <w:rFonts w:ascii="Arial" w:hAnsi="Arial" w:eastAsia="Arial" w:cs="Arial"/>
+                <w:color w:val="000000" w:themeColor="text1" w:themeTint="FF" w:themeShade="FF"/>
+                <w:sz w:val="20"/>
+                <w:szCs w:val="20"/>
+              </w:rPr>
+              <w:t>100</w:t>
+            </w:r>
+          </w:p>
+        </w:tc>
+        <w:tc>
+          <w:tcPr>
+            <w:tcW w:w="1950" w:type="dxa"/>
+            <w:tcMar/>
+          </w:tcPr>
+          <w:p>
+            <w:pPr>
+              <w:pStyle w:val="Normal"/>
+              <w:jc w:val="center"/>
+              <w:rPr>
+                <w:rFonts w:ascii="Arial" w:hAnsi="Arial" w:eastAsia="Arial" w:cs="Arial"/>
+                <w:color w:val="000000" w:themeColor="text1" w:themeTint="FF" w:themeShade="FF"/>
+                <w:sz w:val="20"/>
+                <w:szCs w:val="20"/>
+              </w:rPr>
+            </w:pPr>
+            <w:r>
+              <w:rPr>
+                <w:rFonts w:ascii="Arial" w:hAnsi="Arial" w:eastAsia="Arial" w:cs="Arial"/>
+                <w:color w:val="000000" w:themeColor="text1" w:themeTint="FF" w:themeShade="FF"/>
+                <w:sz w:val="20"/>
+                <w:szCs w:val="20"/>
+              </w:rPr>
+              <w:t>FK</w:t>
+            </w:r>
+          </w:p>
+        </w:tc>
+      </w:tr>
+      <w:tr>
+        <w:trPr>
+          <w:trHeight w:val="300"/>
+        </w:trPr>
+        <w:tc>
+          <w:tcPr>
+            <w:tcW w:w="1785" w:type="dxa"/>
+            <w:shd w:val="clear" w:color="auto" w:fill="4F81BD" w:themeFill="accent1"/>
+            <w:tcMar/>
+          </w:tcPr>
+          <w:p>
+            <w:pPr>
+              <w:pStyle w:val="Normal"/>
+              <w:suppressLineNumbers w:val="0"/>
+              <w:bidi w:val="0"/>
+              <w:spacing w:before="0" w:beforeAutospacing="off" w:after="0" w:afterAutospacing="off" w:line="240" w:lineRule="auto"/>
+              <w:ind w:left="0" w:right="0"/>
+              <w:jc w:val="center"/>
+            </w:pPr>
+            <w:r>
+              <w:rPr>
+                <w:rFonts w:ascii="Arial" w:hAnsi="Arial" w:eastAsia="Arial" w:cs="Arial"/>
+                <w:b w:val="1"/>
+                <w:bCs w:val="1"/>
+                <w:color w:val="000000" w:themeColor="text1" w:themeTint="FF" w:themeShade="FF"/>
+                <w:sz w:val="20"/>
+                <w:szCs w:val="20"/>
+              </w:rPr>
+              <w:t>id_book</w:t>
+            </w:r>
+          </w:p>
+        </w:tc>
+        <w:tc>
+          <w:tcPr>
+            <w:tcW w:w="1564" w:type="dxa"/>
+            <w:tcMar/>
+          </w:tcPr>
+          <w:p>
+            <w:pPr>
+              <w:pStyle w:val="Normal"/>
+              <w:suppressLineNumbers w:val="0"/>
+              <w:bidi w:val="0"/>
+              <w:spacing w:before="0" w:beforeAutospacing="off" w:after="0" w:afterAutospacing="off" w:line="240" w:lineRule="auto"/>
+              <w:ind w:left="0" w:right="0"/>
+              <w:jc w:val="center"/>
+              <w:rPr>
+                <w:rFonts w:ascii="Arial" w:hAnsi="Arial" w:eastAsia="Arial" w:cs="Arial"/>
+                <w:color w:val="000000" w:themeColor="text1" w:themeTint="FF" w:themeShade="FF"/>
+                <w:sz w:val="20"/>
+                <w:szCs w:val="20"/>
+              </w:rPr>
+            </w:pPr>
+            <w:r>
+              <w:rPr>
+                <w:rFonts w:ascii="Arial" w:hAnsi="Arial" w:eastAsia="Arial" w:cs="Arial"/>
+                <w:color w:val="000000" w:themeColor="text1" w:themeTint="FF" w:themeShade="FF"/>
+                <w:sz w:val="20"/>
+                <w:szCs w:val="20"/>
+              </w:rPr>
+              <w:t>Chave estrangeira referenciando o código da tabela book</w:t>
+            </w:r>
+          </w:p>
+        </w:tc>
+        <w:tc>
+          <w:tcPr>
+            <w:tcW w:w="1699" w:type="dxa"/>
+            <w:tcMar/>
+          </w:tcPr>
+          <w:p>
+            <w:pPr>
+              <w:pStyle w:val="Normal"/>
+              <w:jc w:val="center"/>
+              <w:rPr>
+                <w:rFonts w:ascii="Arial" w:hAnsi="Arial" w:eastAsia="Arial" w:cs="Arial"/>
+                <w:color w:val="000000" w:themeColor="text1" w:themeTint="FF" w:themeShade="FF"/>
+                <w:sz w:val="20"/>
+                <w:szCs w:val="20"/>
+              </w:rPr>
+            </w:pPr>
+            <w:r>
+              <w:rPr>
+                <w:rFonts w:ascii="Arial" w:hAnsi="Arial" w:eastAsia="Arial" w:cs="Arial"/>
+                <w:color w:val="000000" w:themeColor="text1" w:themeTint="FF" w:themeShade="FF"/>
+                <w:sz w:val="20"/>
+                <w:szCs w:val="20"/>
+              </w:rPr>
+              <w:t>Varchar</w:t>
+            </w:r>
+          </w:p>
+        </w:tc>
+        <w:tc>
+          <w:tcPr>
+            <w:tcW w:w="1699" w:type="dxa"/>
+            <w:tcMar/>
+          </w:tcPr>
+          <w:p>
+            <w:pPr>
+              <w:pStyle w:val="Normal"/>
+              <w:jc w:val="center"/>
+              <w:rPr>
+                <w:rFonts w:ascii="Arial" w:hAnsi="Arial" w:eastAsia="Arial" w:cs="Arial"/>
+                <w:color w:val="000000" w:themeColor="text1" w:themeTint="FF" w:themeShade="FF"/>
+                <w:sz w:val="20"/>
+                <w:szCs w:val="20"/>
+              </w:rPr>
+            </w:pPr>
+            <w:r>
+              <w:rPr>
+                <w:rFonts w:ascii="Arial" w:hAnsi="Arial" w:eastAsia="Arial" w:cs="Arial"/>
+                <w:color w:val="000000" w:themeColor="text1" w:themeTint="FF" w:themeShade="FF"/>
+                <w:sz w:val="20"/>
+                <w:szCs w:val="20"/>
+              </w:rPr>
+              <w:t>100</w:t>
+            </w:r>
+          </w:p>
+        </w:tc>
+        <w:tc>
+          <w:tcPr>
+            <w:tcW w:w="1950" w:type="dxa"/>
+            <w:tcMar/>
+          </w:tcPr>
+          <w:p>
+            <w:pPr>
+              <w:pStyle w:val="Normal"/>
+              <w:jc w:val="center"/>
+              <w:rPr>
+                <w:rFonts w:ascii="Arial" w:hAnsi="Arial" w:eastAsia="Arial" w:cs="Arial"/>
+                <w:color w:val="000000" w:themeColor="text1" w:themeTint="FF" w:themeShade="FF"/>
+                <w:sz w:val="20"/>
+                <w:szCs w:val="20"/>
+              </w:rPr>
+            </w:pPr>
+            <w:r>
+              <w:rPr>
+                <w:rFonts w:ascii="Arial" w:hAnsi="Arial" w:eastAsia="Arial" w:cs="Arial"/>
+                <w:color w:val="000000" w:themeColor="text1" w:themeTint="FF" w:themeShade="FF"/>
+                <w:sz w:val="20"/>
+                <w:szCs w:val="20"/>
+              </w:rPr>
+              <w:t>FK</w:t>
+            </w:r>
+          </w:p>
+        </w:tc>
+      </w:tr>
+      <w:tr>
+        <w:trPr>
+          <w:trHeight w:val="300"/>
+        </w:trPr>
+        <w:tc>
+          <w:tcPr>
+            <w:tcW w:w="1785" w:type="dxa"/>
+            <w:shd w:val="clear" w:color="auto" w:fill="4F81BD" w:themeFill="accent1"/>
+            <w:tcMar/>
+          </w:tcPr>
+          <w:p>
+            <w:pPr>
+              <w:pStyle w:val="Normal"/>
+              <w:suppressLineNumbers w:val="0"/>
+              <w:bidi w:val="0"/>
+              <w:spacing w:before="0" w:beforeAutospacing="off" w:after="0" w:afterAutospacing="off" w:line="240" w:lineRule="auto"/>
+              <w:ind w:left="0" w:right="0"/>
+              <w:jc w:val="center"/>
+              <w:rPr>
+                <w:rFonts w:ascii="Arial" w:hAnsi="Arial" w:eastAsia="Arial" w:cs="Arial"/>
+                <w:b w:val="1"/>
+                <w:bCs w:val="1"/>
+                <w:color w:val="000000" w:themeColor="text1" w:themeTint="FF" w:themeShade="FF"/>
+                <w:sz w:val="20"/>
+                <w:szCs w:val="20"/>
+              </w:rPr>
+            </w:pPr>
+            <w:r>
+              <w:rPr>
+                <w:rFonts w:ascii="Arial" w:hAnsi="Arial" w:eastAsia="Arial" w:cs="Arial"/>
+                <w:b w:val="1"/>
+                <w:bCs w:val="1"/>
+                <w:color w:val="000000" w:themeColor="text1" w:themeTint="FF" w:themeShade="FF"/>
+                <w:sz w:val="20"/>
+                <w:szCs w:val="20"/>
+              </w:rPr>
+              <w:t>rental_date</w:t>
+            </w:r>
+          </w:p>
+        </w:tc>
+        <w:tc>
+          <w:tcPr>
+            <w:tcW w:w="1564" w:type="dxa"/>
+            <w:tcMar/>
+          </w:tcPr>
+          <w:p>
+            <w:pPr>
+              <w:pStyle w:val="Normal"/>
+              <w:suppressLineNumbers w:val="0"/>
+              <w:bidi w:val="0"/>
+              <w:spacing w:before="0" w:beforeAutospacing="off" w:after="0" w:afterAutospacing="off" w:line="240" w:lineRule="auto"/>
+              <w:ind w:left="0" w:right="0"/>
+              <w:jc w:val="center"/>
+            </w:pPr>
+            <w:r>
+              <w:rPr>
+                <w:rFonts w:ascii="Arial" w:hAnsi="Arial" w:eastAsia="Arial" w:cs="Arial"/>
+                <w:color w:val="000000" w:themeColor="text1" w:themeTint="FF" w:themeShade="FF"/>
+                <w:sz w:val="20"/>
+                <w:szCs w:val="20"/>
+              </w:rPr>
+              <w:t>Data de aluguel do livro</w:t>
+            </w:r>
+          </w:p>
+        </w:tc>
+        <w:tc>
+          <w:tcPr>
+            <w:tcW w:w="1699" w:type="dxa"/>
+            <w:tcMar/>
+          </w:tcPr>
+          <w:p>
+            <w:pPr>
+              <w:pStyle w:val="Normal"/>
+              <w:suppressLineNumbers w:val="0"/>
+              <w:bidi w:val="0"/>
+              <w:spacing w:before="0" w:beforeAutospacing="off" w:after="0" w:afterAutospacing="off" w:line="240" w:lineRule="auto"/>
+              <w:ind w:left="0" w:right="0"/>
+              <w:jc w:val="center"/>
+              <w:rPr>
+                <w:rFonts w:ascii="Arial" w:hAnsi="Arial" w:eastAsia="Arial" w:cs="Arial"/>
+                <w:color w:val="000000" w:themeColor="text1" w:themeTint="FF" w:themeShade="FF"/>
+                <w:sz w:val="20"/>
+                <w:szCs w:val="20"/>
+              </w:rPr>
+            </w:pPr>
+            <w:r>
+              <w:rPr>
+                <w:rFonts w:ascii="Arial" w:hAnsi="Arial" w:eastAsia="Arial" w:cs="Arial"/>
+                <w:color w:val="000000" w:themeColor="text1" w:themeTint="FF" w:themeShade="FF"/>
+                <w:sz w:val="20"/>
+                <w:szCs w:val="20"/>
+              </w:rPr>
+              <w:t>Datetime</w:t>
+            </w:r>
+          </w:p>
+        </w:tc>
+        <w:tc>
+          <w:tcPr>
+            <w:tcW w:w="1699" w:type="dxa"/>
+            <w:tcMar/>
+          </w:tcPr>
+          <w:p>
+            <w:pPr>
+              <w:pStyle w:val="Normal"/>
+              <w:jc w:val="center"/>
+              <w:rPr>
+                <w:rFonts w:ascii="Arial" w:hAnsi="Arial" w:eastAsia="Arial" w:cs="Arial"/>
+                <w:color w:val="000000" w:themeColor="text1" w:themeTint="FF" w:themeShade="FF"/>
+                <w:sz w:val="20"/>
+                <w:szCs w:val="20"/>
+              </w:rPr>
+            </w:pPr>
+          </w:p>
+        </w:tc>
+        <w:tc>
+          <w:tcPr>
+            <w:tcW w:w="1950" w:type="dxa"/>
+            <w:tcMar/>
+          </w:tcPr>
+          <w:p>
+            <w:pPr>
+              <w:pStyle w:val="Normal"/>
+              <w:jc w:val="center"/>
+              <w:rPr>
+                <w:rFonts w:ascii="Arial" w:hAnsi="Arial" w:eastAsia="Arial" w:cs="Arial"/>
+                <w:color w:val="000000" w:themeColor="text1" w:themeTint="FF" w:themeShade="FF"/>
+                <w:sz w:val="20"/>
+                <w:szCs w:val="20"/>
+              </w:rPr>
+            </w:pPr>
+            <w:r>
+              <w:rPr>
+                <w:rFonts w:ascii="Arial" w:hAnsi="Arial" w:eastAsia="Arial" w:cs="Arial"/>
+                <w:color w:val="000000" w:themeColor="text1" w:themeTint="FF" w:themeShade="FF"/>
+                <w:sz w:val="20"/>
+                <w:szCs w:val="20"/>
+              </w:rPr>
+              <w:t>Default</w:t>
+            </w:r>
+          </w:p>
+          <w:p>
+            <w:pPr>
+              <w:pStyle w:val="Normal"/>
+              <w:jc w:val="center"/>
+              <w:rPr>
+                <w:rFonts w:ascii="Arial" w:hAnsi="Arial" w:eastAsia="Arial" w:cs="Arial"/>
+                <w:color w:val="000000" w:themeColor="text1" w:themeTint="FF" w:themeShade="FF"/>
+                <w:sz w:val="20"/>
+                <w:szCs w:val="20"/>
+              </w:rPr>
+            </w:pPr>
+            <w:r>
+              <w:rPr>
+                <w:rFonts w:ascii="Arial" w:hAnsi="Arial" w:eastAsia="Arial" w:cs="Arial"/>
+                <w:color w:val="000000" w:themeColor="text1" w:themeTint="FF" w:themeShade="FF"/>
+                <w:sz w:val="20"/>
+                <w:szCs w:val="20"/>
+              </w:rPr>
+              <w:t>(current_timestamp)</w:t>
+            </w:r>
+          </w:p>
+        </w:tc>
+      </w:tr>
+      <w:tr>
+        <w:trPr>
+          <w:trHeight w:val="300"/>
+        </w:trPr>
+        <w:tc>
+          <w:tcPr>
+            <w:tcW w:w="1785" w:type="dxa"/>
+            <w:shd w:val="clear" w:color="auto" w:fill="4F81BD" w:themeFill="accent1"/>
+            <w:tcMar/>
+          </w:tcPr>
+          <w:p>
+            <w:pPr>
+              <w:pStyle w:val="Normal"/>
+              <w:suppressLineNumbers w:val="0"/>
+              <w:bidi w:val="0"/>
+              <w:spacing w:before="0" w:beforeAutospacing="off" w:after="0" w:afterAutospacing="off" w:line="240" w:lineRule="auto"/>
+              <w:ind w:left="0" w:right="0"/>
+              <w:jc w:val="center"/>
+              <w:rPr>
+                <w:rFonts w:ascii="Arial" w:hAnsi="Arial" w:eastAsia="Arial" w:cs="Arial"/>
+                <w:b w:val="1"/>
+                <w:bCs w:val="1"/>
+                <w:color w:val="000000" w:themeColor="text1" w:themeTint="FF" w:themeShade="FF"/>
+                <w:sz w:val="20"/>
+                <w:szCs w:val="20"/>
+              </w:rPr>
+            </w:pPr>
+            <w:r>
+              <w:rPr>
+                <w:rFonts w:ascii="Arial" w:hAnsi="Arial" w:eastAsia="Arial" w:cs="Arial"/>
+                <w:b w:val="1"/>
+                <w:bCs w:val="1"/>
+                <w:color w:val="000000" w:themeColor="text1" w:themeTint="FF" w:themeShade="FF"/>
+                <w:sz w:val="20"/>
+                <w:szCs w:val="20"/>
+              </w:rPr>
+              <w:t>devolution_date</w:t>
+            </w:r>
+          </w:p>
+        </w:tc>
+        <w:tc>
+          <w:tcPr>
+            <w:tcW w:w="1564" w:type="dxa"/>
+            <w:tcMar/>
+          </w:tcPr>
+          <w:p>
+            <w:pPr>
+              <w:pStyle w:val="Normal"/>
+              <w:jc w:val="center"/>
+              <w:rPr>
+                <w:rFonts w:ascii="Arial" w:hAnsi="Arial" w:eastAsia="Arial" w:cs="Arial"/>
+                <w:color w:val="000000" w:themeColor="text1" w:themeTint="FF" w:themeShade="FF"/>
+                <w:sz w:val="20"/>
+                <w:szCs w:val="20"/>
+              </w:rPr>
+            </w:pPr>
+            <w:r>
+              <w:rPr>
+                <w:rFonts w:ascii="Arial" w:hAnsi="Arial" w:eastAsia="Arial" w:cs="Arial"/>
+                <w:color w:val="000000" w:themeColor="text1" w:themeTint="FF" w:themeShade="FF"/>
+                <w:sz w:val="20"/>
+                <w:szCs w:val="20"/>
+              </w:rPr>
+              <w:t>Data de devolução do livro</w:t>
+            </w:r>
+          </w:p>
+        </w:tc>
+        <w:tc>
+          <w:tcPr>
+            <w:tcW w:w="1699" w:type="dxa"/>
+            <w:tcMar/>
+          </w:tcPr>
+          <w:p>
+            <w:pPr>
+              <w:pStyle w:val="Normal"/>
+              <w:suppressLineNumbers w:val="0"/>
+              <w:bidi w:val="0"/>
+              <w:spacing w:before="0" w:beforeAutospacing="off" w:after="0" w:afterAutospacing="off" w:line="240" w:lineRule="auto"/>
+              <w:ind w:left="0" w:right="0"/>
+              <w:jc w:val="center"/>
+            </w:pPr>
+            <w:r>
+              <w:rPr>
+                <w:rFonts w:ascii="Arial" w:hAnsi="Arial" w:eastAsia="Arial" w:cs="Arial"/>
+                <w:color w:val="000000" w:themeColor="text1" w:themeTint="FF" w:themeShade="FF"/>
+                <w:sz w:val="20"/>
+                <w:szCs w:val="20"/>
+              </w:rPr>
+              <w:t>Date</w:t>
+            </w:r>
+          </w:p>
+        </w:tc>
+        <w:tc>
+          <w:tcPr>
+            <w:tcW w:w="1699" w:type="dxa"/>
+            <w:tcMar/>
+          </w:tcPr>
+          <w:p>
+            <w:pPr>
+              <w:pStyle w:val="Normal"/>
+              <w:jc w:val="center"/>
+              <w:rPr>
+                <w:rFonts w:ascii="Arial" w:hAnsi="Arial" w:eastAsia="Arial" w:cs="Arial"/>
+                <w:color w:val="000000" w:themeColor="text1" w:themeTint="FF" w:themeShade="FF"/>
+                <w:sz w:val="20"/>
+                <w:szCs w:val="20"/>
+              </w:rPr>
+            </w:pPr>
+          </w:p>
+        </w:tc>
+        <w:tc>
+          <w:tcPr>
+            <w:tcW w:w="1950" w:type="dxa"/>
+            <w:tcMar/>
+          </w:tcPr>
+          <w:p>
+            <w:pPr>
+              <w:pStyle w:val="Normal"/>
+              <w:jc w:val="center"/>
+              <w:rPr>
+                <w:rFonts w:ascii="Arial" w:hAnsi="Arial" w:eastAsia="Arial" w:cs="Arial"/>
+                <w:color w:val="000000" w:themeColor="text1" w:themeTint="FF" w:themeShade="FF"/>
+                <w:sz w:val="20"/>
+                <w:szCs w:val="20"/>
+              </w:rPr>
+            </w:pPr>
+          </w:p>
+        </w:tc>
+      </w:tr>
+    </w:tbl>
     <w:p xmlns:wp14="http://schemas.microsoft.com/office/word/2010/wordml" wp14:textId="77777777">
       <w:pPr>
+        <w:pStyle w:val="Normal"/>
         <w:pBdr>
-          <w:top w:val="nil"/>
-          <w:left w:val="nil"/>
-          <w:bottom w:val="nil"/>
-          <w:right w:val="nil"/>
-          <w:between w:val="nil"/>
+          <w:top w:val="nil" w:color="000000" w:sz="0" w:space="0"/>
+          <w:left w:val="nil" w:color="000000" w:sz="0" w:space="0"/>
+          <w:bottom w:val="nil" w:color="000000" w:sz="0" w:space="0"/>
+          <w:right w:val="nil" w:color="000000" w:sz="0" w:space="0"/>
+          <w:between w:val="nil" w:color="000000" w:sz="0" w:space="0"/>
         </w:pBdr>
         <w:spacing w:before="60" w:after="60"/>
-        <w:ind w:left="578"/>
+        <w:ind w:left="0"/>
         <w:jc w:val="both"/>
-        <w:rPr>
-          <w:color w:val="000000"/>
-          <w:sz w:val="22"/>
-          <w:szCs w:val="22"/>
-        </w:rPr>
       </w:pPr>
       <w:r>
         <w:rPr>
@@ -15268,67 +19997,19 @@
         </w:rPr>
       </w:pPr>
     </w:p>
-    <w:p xmlns:wp14="http://schemas.microsoft.com/office/word/2010/wordml" wp14:textId="77777777">
+    <w:p xmlns:wp14="http://schemas.microsoft.com/office/word/2010/wordml" wp14:textId="6087A0DA">
       <w:pPr>
         <w:pBdr>
-          <w:top w:val="nil"/>
-          <w:left w:val="nil"/>
-          <w:bottom w:val="nil"/>
-          <w:right w:val="nil"/>
-          <w:between w:val="nil"/>
+          <w:top w:val="nil" w:color="000000" w:sz="0" w:space="0"/>
+          <w:left w:val="nil" w:color="000000" w:sz="0" w:space="0"/>
+          <w:bottom w:val="nil" w:color="000000" w:sz="0" w:space="0"/>
+          <w:right w:val="nil" w:color="000000" w:sz="0" w:space="0"/>
+          <w:between w:val="nil" w:color="000000" w:sz="0" w:space="0"/>
         </w:pBdr>
         <w:spacing w:before="60" w:after="60"/>
         <w:ind w:left="578"/>
         <w:jc w:val="both"/>
-        <w:rPr>
-          <w:color w:val="000000"/>
-          <w:sz w:val="22"/>
-          <w:szCs w:val="22"/>
-        </w:rPr>
       </w:pPr>
-      <w:r>
-        <w:rPr>
-          <w:noProof/>
-          <w:color w:val="000000"/>
-          <w:sz w:val="22"/>
-          <w:szCs w:val="22"/>
-        </w:rPr>
-        <w:drawing>
-          <wp:inline xmlns:wp14="http://schemas.microsoft.com/office/word/2010/wordprocessingDrawing" distT="0" distB="0" distL="0" distR="0" wp14:anchorId="0DE959AD" wp14:editId="7777777">
-            <wp:extent cx="5362575" cy="2819400"/>
-            <wp:effectExtent l="0" t="0" r="0" b="0"/>
-            <wp:docPr id="15" name="image12.jpg" descr="Dicionário de Dados – Consulta BD"/>
-            <wp:cNvGraphicFramePr/>
-            <a:graphic xmlns:a="http://schemas.openxmlformats.org/drawingml/2006/main">
-              <a:graphicData uri="http://schemas.openxmlformats.org/drawingml/2006/picture">
-                <pic:pic xmlns:pic="http://schemas.openxmlformats.org/drawingml/2006/picture">
-                  <pic:nvPicPr>
-                    <pic:cNvPr id="0" name="image12.jpg" descr="Dicionário de Dados – Consulta BD"/>
-                    <pic:cNvPicPr preferRelativeResize="0"/>
-                  </pic:nvPicPr>
-                  <pic:blipFill>
-                    <a:blip r:embed="rId28"/>
-                    <a:srcRect/>
-                    <a:stretch>
-                      <a:fillRect/>
-                    </a:stretch>
-                  </pic:blipFill>
-                  <pic:spPr>
-                    <a:xfrm>
-                      <a:off x="0" y="0"/>
-                      <a:ext cx="5362575" cy="2819400"/>
-                    </a:xfrm>
-                    <a:prstGeom prst="rect">
-                      <a:avLst/>
-                    </a:prstGeom>
-                    <a:ln/>
-                  </pic:spPr>
-                </pic:pic>
-              </a:graphicData>
-            </a:graphic>
-          </wp:inline>
-        </w:drawing>
-      </w:r>
     </w:p>
     <w:sectPr>
       <w:headerReference w:type="default" r:id="rId29"/>
@@ -18444,6 +23125,32 @@
       </w:tblCellMar>
     </w:tblPr>
   </w:style>
+  <w:style xmlns:w="http://schemas.openxmlformats.org/wordprocessingml/2006/main" w:type="table" w:styleId="TableGrid">
+    <w:name xmlns:w="http://schemas.openxmlformats.org/wordprocessingml/2006/main" w:val="Table Grid"/>
+    <w:basedOn xmlns:w="http://schemas.openxmlformats.org/wordprocessingml/2006/main" w:val="Tabelanormal"/>
+    <w:uiPriority xmlns:w="http://schemas.openxmlformats.org/wordprocessingml/2006/main" w:val="59"/>
+    <w:rsid xmlns:w="http://schemas.openxmlformats.org/wordprocessingml/2006/main" w:val="00FB4123"/>
+    <w:pPr xmlns:w="http://schemas.openxmlformats.org/wordprocessingml/2006/main">
+      <w:spacing w:after="0" w:line="240" w:lineRule="auto"/>
+    </w:pPr>
+    <w:tblPr xmlns:w="http://schemas.openxmlformats.org/wordprocessingml/2006/main">
+      <w:tblInd w:w="0" w:type="dxa"/>
+      <w:tblBorders>
+        <w:top w:val="single" w:color="000000" w:themeColor="text1" w:sz="4" w:space="0"/>
+        <w:left w:val="single" w:color="000000" w:themeColor="text1" w:sz="4" w:space="0"/>
+        <w:bottom w:val="single" w:color="000000" w:themeColor="text1" w:sz="4" w:space="0"/>
+        <w:right w:val="single" w:color="000000" w:themeColor="text1" w:sz="4" w:space="0"/>
+        <w:insideH w:val="single" w:color="000000" w:themeColor="text1" w:sz="4" w:space="0"/>
+        <w:insideV w:val="single" w:color="000000" w:themeColor="text1" w:sz="4" w:space="0"/>
+      </w:tblBorders>
+      <w:tblCellMar>
+        <w:top w:w="0" w:type="dxa"/>
+        <w:left w:w="108" w:type="dxa"/>
+        <w:bottom w:w="0" w:type="dxa"/>
+        <w:right w:w="108" w:type="dxa"/>
+      </w:tblCellMar>
+    </w:tblPr>
+  </w:style>
 </w:styles>
 </file>
 

</xml_diff>